<commit_message>
doc(word): Chapitre introduction et user stories
</commit_message>
<xml_diff>
--- a/Doc/Christopher_Ristic_Rapport.docx
+++ b/Doc/Christopher_Ristic_Rapport.docx
@@ -52,14 +52,12 @@
         <w:rPr>
           <w:sz w:val="36"/>
           <w:szCs w:val="36"/>
-          <w:lang w:val="en-US"/>
         </w:rPr>
       </w:pPr>
       <w:r>
         <w:rPr>
           <w:sz w:val="36"/>
           <w:szCs w:val="36"/>
-          <w:lang w:val="en-US"/>
         </w:rPr>
         <w:t>Christopher Ristic</w:t>
       </w:r>
@@ -68,32 +66,17 @@
       <w:pPr>
         <w:spacing w:before="2000"/>
         <w:jc w:val="center"/>
-        <w:rPr>
-          <w:lang w:val="en-US"/>
-        </w:rPr>
-      </w:pPr>
-      <w:r>
-        <w:rPr>
-          <w:lang w:val="en-US"/>
-        </w:rPr>
+      </w:pPr>
+      <w:r>
         <w:t>Ristic Christopher</w:t>
       </w:r>
       <w:r>
-        <w:rPr>
-          <w:lang w:val="en-US"/>
-        </w:rPr>
         <w:t xml:space="preserve"> – </w:t>
       </w:r>
       <w:r>
-        <w:rPr>
-          <w:lang w:val="en-US"/>
-        </w:rPr>
         <w:t>FID</w:t>
       </w:r>
       <w:r>
-        <w:rPr>
-          <w:lang w:val="en-US"/>
-        </w:rPr>
         <w:t>2</w:t>
       </w:r>
     </w:p>
@@ -611,6 +594,9 @@
       <w:pPr>
         <w:pStyle w:val="Corpsdetexte"/>
       </w:pPr>
+      <w:r>
+        <w:t>Concevoir un logiciel pour afficher des graphiques sur des données</w:t>
+      </w:r>
     </w:p>
     <w:p>
       <w:pPr>
@@ -622,11 +608,255 @@
       </w:r>
       <w:bookmarkEnd w:id="2"/>
     </w:p>
-    <w:p/>
     <w:p>
       <w:pPr>
         <w:pStyle w:val="Retraitcorpsdetexte"/>
-        <w:ind w:left="0"/>
+      </w:pPr>
+      <w:r>
+        <w:t>Les objectifs seront de respecter les contraintes techniques ci-dessous</w:t>
+      </w:r>
+      <w:r>
+        <w:t xml:space="preserve"> de plus des critères d’acceptation des user stories</w:t>
+      </w:r>
+      <w:r>
+        <w:t> :</w:t>
+      </w:r>
+    </w:p>
+    <w:p>
+      <w:pPr>
+        <w:pStyle w:val="Retraitcorpsdetexte"/>
+      </w:pPr>
+    </w:p>
+    <w:p>
+      <w:pPr>
+        <w:pStyle w:val="Retraitcorpsdetexte"/>
+      </w:pPr>
+      <w:r>
+        <w:t xml:space="preserve">• Utiliser LINQ (pas de boucle for) </w:t>
+      </w:r>
+    </w:p>
+    <w:p>
+      <w:pPr>
+        <w:pStyle w:val="Retraitcorpsdetexte"/>
+      </w:pPr>
+      <w:r>
+        <w:t xml:space="preserve">• Implémenter au moins 2 extensions du langage C# pour faciliter l’écriture du code </w:t>
+      </w:r>
+    </w:p>
+    <w:p>
+      <w:pPr>
+        <w:pStyle w:val="Retraitcorpsdetexte"/>
+      </w:pPr>
+      <w:r>
+        <w:t xml:space="preserve">• Librairie graphique à choix (forms, maui, uno, wpf, fna, …) </w:t>
+      </w:r>
+    </w:p>
+    <w:p>
+      <w:pPr>
+        <w:pStyle w:val="Retraitcorpsdetexte"/>
+      </w:pPr>
+      <w:r>
+        <w:t>• Librairie pour présenter les données à choix (https://scottplot.net/ par exemple)</w:t>
+      </w:r>
+    </w:p>
+    <w:p>
+      <w:pPr>
+        <w:pStyle w:val="Titre1"/>
+      </w:pPr>
+      <w:r>
+        <w:t>User Stories</w:t>
+      </w:r>
+    </w:p>
+    <w:p>
+      <w:pPr>
+        <w:pStyle w:val="Corpsdetexte"/>
+      </w:pPr>
+      <w:r>
+        <w:t xml:space="preserve">• En tant qu’utilisateur, je veux afficher une représentation graphique de plusieurs séries temporelles (time serie) simultanément. </w:t>
+      </w:r>
+    </w:p>
+    <w:p>
+      <w:pPr>
+        <w:pStyle w:val="Corpsdetexte"/>
+      </w:pPr>
+      <w:r>
+        <w:rPr>
+          <w:b/>
+          <w:bCs/>
+        </w:rPr>
+        <w:t>Critères d'acceptation</w:t>
+      </w:r>
+      <w:r>
+        <w:t xml:space="preserve"> : </w:t>
+      </w:r>
+    </w:p>
+    <w:p>
+      <w:pPr>
+        <w:pStyle w:val="Corpsdetexte"/>
+      </w:pPr>
+    </w:p>
+    <w:p>
+      <w:pPr>
+        <w:pStyle w:val="Corpsdetexte"/>
+      </w:pPr>
+      <w:r>
+        <w:t xml:space="preserve">• Je veux pouvoir bénéficier d’une grande flexibilité d’affichage afin de pouvoir analyser mes données en détail. </w:t>
+      </w:r>
+    </w:p>
+    <w:p>
+      <w:pPr>
+        <w:pStyle w:val="Corpsdetexte"/>
+      </w:pPr>
+      <w:r>
+        <w:rPr>
+          <w:b/>
+          <w:bCs/>
+        </w:rPr>
+        <w:t>Critères d'acceptation</w:t>
+      </w:r>
+      <w:r>
+        <w:t xml:space="preserve"> : </w:t>
+      </w:r>
+      <w:r>
+        <w:t>Voir les dates (jj-mm-aa)</w:t>
+      </w:r>
+    </w:p>
+    <w:p>
+      <w:pPr>
+        <w:pStyle w:val="Corpsdetexte"/>
+      </w:pPr>
+    </w:p>
+    <w:p>
+      <w:pPr>
+        <w:pStyle w:val="Corpsdetexte"/>
+      </w:pPr>
+      <w:r>
+        <w:t xml:space="preserve">• En tant qu’utilisateur, je veux importer des séries de données de façon permanente. PTL me permet d’importer un ou plusieurs formats de données, comme par exemple : fichiers CSV, fichiers JSON, JSON reçu d’une API,… </w:t>
+      </w:r>
+    </w:p>
+    <w:p>
+      <w:pPr>
+        <w:pStyle w:val="Corpsdetexte"/>
+      </w:pPr>
+      <w:r>
+        <w:rPr>
+          <w:b/>
+          <w:bCs/>
+        </w:rPr>
+        <w:t>Critères d'acceptation</w:t>
+      </w:r>
+      <w:r>
+        <w:t xml:space="preserve"> : </w:t>
+      </w:r>
+    </w:p>
+    <w:p>
+      <w:pPr>
+        <w:pStyle w:val="Corpsdetexte"/>
+      </w:pPr>
+    </w:p>
+    <w:p>
+      <w:pPr>
+        <w:pStyle w:val="Corpsdetexte"/>
+      </w:pPr>
+      <w:r>
+        <w:t xml:space="preserve">• En tant qu’utilisateur, je veux afficher plusieurs intervalles de temps pour une même donnée. Par exemple, si j’ai une série temporelle pour l’année 2010 et une autre série (fichier, source) pour l’année 2011, je veux pouvoir afficher en une seule ligne les deux années consécutives. </w:t>
+      </w:r>
+    </w:p>
+    <w:p>
+      <w:pPr>
+        <w:pStyle w:val="Corpsdetexte"/>
+      </w:pPr>
+      <w:r>
+        <w:rPr>
+          <w:b/>
+          <w:bCs/>
+        </w:rPr>
+        <w:t>Critères d'acceptation</w:t>
+      </w:r>
+      <w:r>
+        <w:t xml:space="preserve"> : </w:t>
+      </w:r>
+    </w:p>
+    <w:p>
+      <w:pPr>
+        <w:pStyle w:val="Corpsdetexte"/>
+      </w:pPr>
+    </w:p>
+    <w:p>
+      <w:pPr>
+        <w:pStyle w:val="Corpsdetexte"/>
+      </w:pPr>
+      <w:r>
+        <w:t>• En tant qu’utilisateur, je veux aussi avoir un mode pour afficher des fonctions plutôt que des séries temporelles (onglet, option, ...). Par défaut, je peux voir x2, sinus(x), sin(x) + sin(3x)/3 + sin(5x)/5, x * sin(x). De plus, un champ texte me permet d’écrire une expression personnalisée qui sera exécutée avec Roslyn dynamiquement. Les tokens “sin”, “cos”,”^” sont donc remplacés par leur équivalent C#</w:t>
+      </w:r>
+    </w:p>
+    <w:p>
+      <w:pPr>
+        <w:pStyle w:val="Corpsdetexte"/>
+      </w:pPr>
+      <w:r>
+        <w:rPr>
+          <w:b/>
+          <w:bCs/>
+        </w:rPr>
+        <w:t>Critères d'acceptation</w:t>
+      </w:r>
+      <w:r>
+        <w:t xml:space="preserve"> : </w:t>
+      </w:r>
+    </w:p>
+    <w:p>
+      <w:pPr>
+        <w:pStyle w:val="Corpsdetexte"/>
+      </w:pPr>
+    </w:p>
+    <w:p>
+      <w:pPr>
+        <w:pStyle w:val="Corpsdetexte"/>
+      </w:pPr>
+      <w:r>
+        <w:t>•</w:t>
+      </w:r>
+      <w:r>
+        <w:t xml:space="preserve"> En tant qu’utilisateur, je souhaite importer un fichier CSV contenant la t</w:t>
+      </w:r>
+      <w:r>
+        <w:t>empérature de l'air à 2 m du sol</w:t>
+      </w:r>
+      <w:r>
+        <w:t>.</w:t>
+      </w:r>
+    </w:p>
+    <w:p>
+      <w:pPr>
+        <w:pStyle w:val="Corpsdetexte"/>
+      </w:pPr>
+      <w:r>
+        <w:rPr>
+          <w:b/>
+          <w:bCs/>
+        </w:rPr>
+        <w:t>Critères d'acceptation</w:t>
+      </w:r>
+      <w:r>
+        <w:t xml:space="preserve"> : </w:t>
+      </w:r>
+      <w:r>
+        <w:t>Après avoir chargé le fichier</w:t>
+      </w:r>
+      <w:r>
+        <w:t>, l’application affiche un graph</w:t>
+      </w:r>
+      <w:r>
+        <w:t>ique</w:t>
+      </w:r>
+      <w:r>
+        <w:t xml:space="preserve"> cohérent.</w:t>
+      </w:r>
+    </w:p>
+    <w:p>
+      <w:pPr>
+        <w:pStyle w:val="Corpsdetexte"/>
       </w:pPr>
     </w:p>
     <w:p>
@@ -641,6 +871,7 @@
         <w:rPr>
           <w:lang w:val="en-US"/>
         </w:rPr>
+        <w:lastRenderedPageBreak/>
         <w:t>Conclusion</w:t>
       </w:r>
       <w:bookmarkEnd w:id="3"/>
@@ -1102,21 +1333,12 @@
               <w:szCs w:val="16"/>
             </w:rPr>
           </w:pPr>
-          <w:proofErr w:type="gramStart"/>
           <w:r>
             <w:rPr>
               <w:rFonts w:cs="Arial"/>
               <w:szCs w:val="16"/>
             </w:rPr>
-            <w:t>Version:</w:t>
-          </w:r>
-          <w:proofErr w:type="gramEnd"/>
-          <w:r>
-            <w:rPr>
-              <w:rFonts w:cs="Arial"/>
-              <w:szCs w:val="16"/>
-            </w:rPr>
-            <w:t xml:space="preserve"> </w:t>
+            <w:t xml:space="preserve">Version: </w:t>
           </w:r>
           <w:fldSimple w:instr="REVNUM   \* MERGEFORMAT">
             <w:r>
@@ -1162,7 +1384,7 @@
               <w:noProof/>
               <w:szCs w:val="16"/>
             </w:rPr>
-            <w:t>25.08.2025 11:17</w:t>
+            <w:t>25.08.2025 13:41</w:t>
           </w:r>
           <w:r>
             <w:rPr>
@@ -1383,7 +1605,7 @@
         <v:path o:extrusionok="f" gradientshapeok="t" o:connecttype="rect"/>
         <o:lock v:ext="edit" aspectratio="t"/>
       </v:shapetype>
-      <v:shape id="_x0000_i1037" type="#_x0000_t75" style="width:11.25pt;height:11.25pt" o:bullet="t">
+      <v:shape id="_x0000_i1051" type="#_x0000_t75" style="width:11.5pt;height:11.5pt" o:bullet="t">
         <v:imagedata r:id="rId1" o:title="BD10263_"/>
       </v:shape>
     </w:pict>
@@ -5230,49 +5452,6 @@
 </file>
 
 <file path=customXml/item1.xml><?xml version="1.0" encoding="utf-8"?>
-<b:Sources xmlns:b="http://schemas.openxmlformats.org/officeDocument/2006/bibliography" xmlns="http://schemas.openxmlformats.org/officeDocument/2006/bibliography" SelectedStyle="\APASixthEditionOfficeOnline.xsl" StyleName="APA" Version="6">
-  <b:Source>
-    <b:Tag>Espace_réservé1</b:Tag>
-    <b:SourceType>InternetSite</b:SourceType>
-    <b:Guid>{ADB4924E-1854-4B0D-9267-C80B677493CA}</b:Guid>
-    <b:Title>How to LOAD DATA setting default value NULL if column field is empty</b:Title>
-    <b:InternetSiteTitle>Stackoverflow</b:InternetSiteTitle>
-    <b:URL>https://stackoverflow.com/questions/58412117/how-to-load-data-setting-default-value-null-if-column-field-is-empty</b:URL>
-    <b:RefOrder>1</b:RefOrder>
-  </b:Source>
-  <b:Source>
-    <b:Tag>Eff</b:Tag>
-    <b:SourceType>InternetSite</b:SourceType>
-    <b:Guid>{F98D2991-5B0C-450A-8515-DE6B1431568F}</b:Guid>
-    <b:Title>Effectuer une sauvegarde différentielle ou incrémentielle</b:Title>
-    <b:InternetSiteTitle>dev.mysql.com</b:InternetSiteTitle>
-    <b:URL>https://dev.mysql.com/doc/mysql-enterprise-backup/8.0/en/mysqlbackup.incremental.html</b:URL>
-    <b:RefOrder>2</b:RefOrder>
-  </b:Source>
-</b:Sources>
-</file>
-
-<file path=customXml/item2.xml><?xml version="1.0" encoding="utf-8"?>
-<p:properties xmlns:p="http://schemas.microsoft.com/office/2006/metadata/properties" xmlns:xsi="http://www.w3.org/2001/XMLSchema-instance" xmlns:pc="http://schemas.microsoft.com/office/infopath/2007/PartnerControls">
-  <documentManagement>
-    <lcf76f155ced4ddcb4097134ff3c332f xmlns="b5cf4370-ac38-4b9e-9836-ef6f5df64f24">
-      <Terms xmlns="http://schemas.microsoft.com/office/infopath/2007/PartnerControls"/>
-    </lcf76f155ced4ddcb4097134ff3c332f>
-    <TaxCatchAll xmlns="eefa3612-053e-497a-ae76-8a76877f5e22" xsi:nil="true"/>
-  </documentManagement>
-</p:properties>
-</file>
-
-<file path=customXml/item3.xml><?xml version="1.0" encoding="utf-8"?>
-<?mso-contentType ?>
-<FormTemplates xmlns="http://schemas.microsoft.com/sharepoint/v3/contenttype/forms">
-  <Display>DocumentLibraryForm</Display>
-  <Edit>DocumentLibraryForm</Edit>
-  <New>DocumentLibraryForm</New>
-</FormTemplates>
-</file>
-
-<file path=customXml/item4.xml><?xml version="1.0" encoding="utf-8"?>
 <ct:contentTypeSchema xmlns:ct="http://schemas.microsoft.com/office/2006/metadata/contentType" xmlns:ma="http://schemas.microsoft.com/office/2006/metadata/properties/metaAttributes" ct:_="" ma:_="" ma:contentTypeName="Document" ma:contentTypeID="0x01010080C9F2488912074FB587B9AD9ADAE5BB" ma:contentTypeVersion="13" ma:contentTypeDescription="Crée un document." ma:contentTypeScope="" ma:versionID="98cb6024266d177b928872b226e6993e">
   <xsd:schema xmlns:xsd="http://www.w3.org/2001/XMLSchema" xmlns:xs="http://www.w3.org/2001/XMLSchema" xmlns:p="http://schemas.microsoft.com/office/2006/metadata/properties" xmlns:ns2="b5cf4370-ac38-4b9e-9836-ef6f5df64f24" xmlns:ns3="eefa3612-053e-497a-ae76-8a76877f5e22" targetNamespace="http://schemas.microsoft.com/office/2006/metadata/properties" ma:root="true" ma:fieldsID="005441ce51d7a2dcada4efd17c7a03e9" ns2:_="" ns3:_="">
     <xsd:import namespace="b5cf4370-ac38-4b9e-9836-ef6f5df64f24"/>
@@ -5479,34 +5658,50 @@
 </ct:contentTypeSchema>
 </file>
 
-<file path=customXml/itemProps1.xml><?xml version="1.0" encoding="utf-8"?>
-<ds:datastoreItem xmlns:ds="http://schemas.openxmlformats.org/officeDocument/2006/customXml" ds:itemID="{A507DE50-9571-420A-B97A-D696E6EB7C50}">
-  <ds:schemaRefs>
-    <ds:schemaRef ds:uri="http://schemas.openxmlformats.org/officeDocument/2006/bibliography"/>
-  </ds:schemaRefs>
-</ds:datastoreItem>
+<file path=customXml/item2.xml><?xml version="1.0" encoding="utf-8"?>
+<?mso-contentType ?>
+<FormTemplates xmlns="http://schemas.microsoft.com/sharepoint/v3/contenttype/forms">
+  <Display>DocumentLibraryForm</Display>
+  <Edit>DocumentLibraryForm</Edit>
+  <New>DocumentLibraryForm</New>
+</FormTemplates>
 </file>
 
-<file path=customXml/itemProps2.xml><?xml version="1.0" encoding="utf-8"?>
-<ds:datastoreItem xmlns:ds="http://schemas.openxmlformats.org/officeDocument/2006/customXml" ds:itemID="{4181FC95-92B5-446F-AE57-E4A44C8C450C}">
-  <ds:schemaRefs>
-    <ds:schemaRef ds:uri="http://schemas.microsoft.com/office/2006/metadata/properties"/>
-    <ds:schemaRef ds:uri="http://schemas.microsoft.com/office/infopath/2007/PartnerControls"/>
-    <ds:schemaRef ds:uri="b5cf4370-ac38-4b9e-9836-ef6f5df64f24"/>
-    <ds:schemaRef ds:uri="eefa3612-053e-497a-ae76-8a76877f5e22"/>
-  </ds:schemaRefs>
-</ds:datastoreItem>
+<file path=customXml/item3.xml><?xml version="1.0" encoding="utf-8"?>
+<p:properties xmlns:p="http://schemas.microsoft.com/office/2006/metadata/properties" xmlns:xsi="http://www.w3.org/2001/XMLSchema-instance" xmlns:pc="http://schemas.microsoft.com/office/infopath/2007/PartnerControls">
+  <documentManagement>
+    <lcf76f155ced4ddcb4097134ff3c332f xmlns="b5cf4370-ac38-4b9e-9836-ef6f5df64f24">
+      <Terms xmlns="http://schemas.microsoft.com/office/infopath/2007/PartnerControls"/>
+    </lcf76f155ced4ddcb4097134ff3c332f>
+    <TaxCatchAll xmlns="eefa3612-053e-497a-ae76-8a76877f5e22" xsi:nil="true"/>
+  </documentManagement>
+</p:properties>
 </file>
 
-<file path=customXml/itemProps3.xml><?xml version="1.0" encoding="utf-8"?>
-<ds:datastoreItem xmlns:ds="http://schemas.openxmlformats.org/officeDocument/2006/customXml" ds:itemID="{DF8E7934-3F3A-4F32-A7D4-1B248DBE707D}">
-  <ds:schemaRefs>
-    <ds:schemaRef ds:uri="http://schemas.microsoft.com/sharepoint/v3/contenttype/forms"/>
-  </ds:schemaRefs>
-</ds:datastoreItem>
+<file path=customXml/item4.xml><?xml version="1.0" encoding="utf-8"?>
+<b:Sources xmlns:b="http://schemas.openxmlformats.org/officeDocument/2006/bibliography" xmlns="http://schemas.openxmlformats.org/officeDocument/2006/bibliography" SelectedStyle="\APASixthEditionOfficeOnline.xsl" StyleName="APA" Version="6">
+  <b:Source>
+    <b:Tag>Espace_réservé1</b:Tag>
+    <b:SourceType>InternetSite</b:SourceType>
+    <b:Guid>{ADB4924E-1854-4B0D-9267-C80B677493CA}</b:Guid>
+    <b:Title>How to LOAD DATA setting default value NULL if column field is empty</b:Title>
+    <b:InternetSiteTitle>Stackoverflow</b:InternetSiteTitle>
+    <b:URL>https://stackoverflow.com/questions/58412117/how-to-load-data-setting-default-value-null-if-column-field-is-empty</b:URL>
+    <b:RefOrder>1</b:RefOrder>
+  </b:Source>
+  <b:Source>
+    <b:Tag>Eff</b:Tag>
+    <b:SourceType>InternetSite</b:SourceType>
+    <b:Guid>{F98D2991-5B0C-450A-8515-DE6B1431568F}</b:Guid>
+    <b:Title>Effectuer une sauvegarde différentielle ou incrémentielle</b:Title>
+    <b:InternetSiteTitle>dev.mysql.com</b:InternetSiteTitle>
+    <b:URL>https://dev.mysql.com/doc/mysql-enterprise-backup/8.0/en/mysqlbackup.incremental.html</b:URL>
+    <b:RefOrder>2</b:RefOrder>
+  </b:Source>
+</b:Sources>
 </file>
 
-<file path=customXml/itemProps4.xml><?xml version="1.0" encoding="utf-8"?>
+<file path=customXml/itemProps1.xml><?xml version="1.0" encoding="utf-8"?>
 <ds:datastoreItem xmlns:ds="http://schemas.openxmlformats.org/officeDocument/2006/customXml" ds:itemID="{FDA51230-EF27-4A68-A446-37F9E544E2A2}">
   <ds:schemaRefs>
     <ds:schemaRef ds:uri="http://schemas.microsoft.com/office/2006/metadata/contentType"/>
@@ -5523,4 +5718,31 @@
     <ds:schemaRef ds:uri="http://schemas.microsoft.com/internal/obd"/>
   </ds:schemaRefs>
 </ds:datastoreItem>
+</file>
+
+<file path=customXml/itemProps2.xml><?xml version="1.0" encoding="utf-8"?>
+<ds:datastoreItem xmlns:ds="http://schemas.openxmlformats.org/officeDocument/2006/customXml" ds:itemID="{DF8E7934-3F3A-4F32-A7D4-1B248DBE707D}">
+  <ds:schemaRefs>
+    <ds:schemaRef ds:uri="http://schemas.microsoft.com/sharepoint/v3/contenttype/forms"/>
+  </ds:schemaRefs>
+</ds:datastoreItem>
+</file>
+
+<file path=customXml/itemProps3.xml><?xml version="1.0" encoding="utf-8"?>
+<ds:datastoreItem xmlns:ds="http://schemas.openxmlformats.org/officeDocument/2006/customXml" ds:itemID="{4181FC95-92B5-446F-AE57-E4A44C8C450C}">
+  <ds:schemaRefs>
+    <ds:schemaRef ds:uri="http://schemas.microsoft.com/office/2006/metadata/properties"/>
+    <ds:schemaRef ds:uri="http://schemas.microsoft.com/office/infopath/2007/PartnerControls"/>
+    <ds:schemaRef ds:uri="b5cf4370-ac38-4b9e-9836-ef6f5df64f24"/>
+    <ds:schemaRef ds:uri="eefa3612-053e-497a-ae76-8a76877f5e22"/>
+  </ds:schemaRefs>
+</ds:datastoreItem>
+</file>
+
+<file path=customXml/itemProps4.xml><?xml version="1.0" encoding="utf-8"?>
+<ds:datastoreItem xmlns:ds="http://schemas.openxmlformats.org/officeDocument/2006/customXml" ds:itemID="{A507DE50-9571-420A-B97A-D696E6EB7C50}">
+  <ds:schemaRefs>
+    <ds:schemaRef ds:uri="http://schemas.openxmlformats.org/officeDocument/2006/bibliography"/>
+  </ds:schemaRefs>
+</ds:datastoreItem>
 </file>
</xml_diff>

<commit_message>
docs(word): Rapport user stories
</commit_message>
<xml_diff>
--- a/Doc/Christopher_Ristic_Rapport.docx
+++ b/Doc/Christopher_Ristic_Rapport.docx
@@ -648,7 +648,47 @@
         <w:pStyle w:val="Retraitcorpsdetexte"/>
       </w:pPr>
       <w:r>
-        <w:t xml:space="preserve">• Librairie graphique à choix (forms, maui, uno, wpf, fna, …) </w:t>
+        <w:t>• Librairie graphique à choix (</w:t>
+      </w:r>
+      <w:proofErr w:type="spellStart"/>
+      <w:r>
+        <w:t>forms</w:t>
+      </w:r>
+      <w:proofErr w:type="spellEnd"/>
+      <w:r>
+        <w:t xml:space="preserve">, </w:t>
+      </w:r>
+      <w:proofErr w:type="spellStart"/>
+      <w:r>
+        <w:t>maui</w:t>
+      </w:r>
+      <w:proofErr w:type="spellEnd"/>
+      <w:r>
+        <w:t xml:space="preserve">, </w:t>
+      </w:r>
+      <w:proofErr w:type="spellStart"/>
+      <w:r>
+        <w:t>uno</w:t>
+      </w:r>
+      <w:proofErr w:type="spellEnd"/>
+      <w:r>
+        <w:t xml:space="preserve">, </w:t>
+      </w:r>
+      <w:proofErr w:type="spellStart"/>
+      <w:r>
+        <w:t>wpf</w:t>
+      </w:r>
+      <w:proofErr w:type="spellEnd"/>
+      <w:r>
+        <w:t xml:space="preserve">, </w:t>
+      </w:r>
+      <w:proofErr w:type="spellStart"/>
+      <w:r>
+        <w:t>fna</w:t>
+      </w:r>
+      <w:proofErr w:type="spellEnd"/>
+      <w:r>
+        <w:t xml:space="preserve">, …) </w:t>
       </w:r>
     </w:p>
     <w:p>
@@ -670,14 +710,28 @@
     <w:p>
       <w:pPr>
         <w:pStyle w:val="Corpsdetexte"/>
-      </w:pPr>
-      <w:r>
-        <w:t xml:space="preserve">• En tant qu’utilisateur, je veux afficher une représentation graphique de plusieurs séries temporelles (time serie) simultanément. </w:t>
+        <w:numPr>
+          <w:ilvl w:val="0"/>
+          <w:numId w:val="26"/>
+        </w:numPr>
+        <w:spacing w:line="276" w:lineRule="auto"/>
+      </w:pPr>
+      <w:r>
+        <w:t xml:space="preserve">En tant qu’utilisateur, je veux afficher une représentation graphique de plusieurs séries temporelles (time </w:t>
+      </w:r>
+      <w:proofErr w:type="spellStart"/>
+      <w:r>
+        <w:t>series</w:t>
+      </w:r>
+      <w:proofErr w:type="spellEnd"/>
+      <w:r>
+        <w:t>) simultanément, afin de comparer différentes données météorologiques comme la température, les précipitations et l’humidité sur une même période.</w:t>
       </w:r>
     </w:p>
     <w:p>
       <w:pPr>
         <w:pStyle w:val="Corpsdetexte"/>
+        <w:spacing w:line="276" w:lineRule="auto"/>
       </w:pPr>
       <w:r>
         <w:rPr>
@@ -689,23 +743,27 @@
       <w:r>
         <w:t xml:space="preserve"> : </w:t>
       </w:r>
+      <w:r>
+        <w:t>L’utilisateur peut afficher au moins deux séries temporelles (ex. température et précipitations) sur un même graphique, avec une légende claire pour chaque courbe.</w:t>
+      </w:r>
     </w:p>
     <w:p>
       <w:pPr>
         <w:pStyle w:val="Corpsdetexte"/>
-      </w:pPr>
+        <w:numPr>
+          <w:ilvl w:val="0"/>
+          <w:numId w:val="25"/>
+        </w:numPr>
+        <w:spacing w:line="276" w:lineRule="auto"/>
+      </w:pPr>
+      <w:r>
+        <w:t xml:space="preserve">Je veux pouvoir bénéficier d’une grande flexibilité d’affichage afin de pouvoir analyser mes données en détail. </w:t>
+      </w:r>
     </w:p>
     <w:p>
       <w:pPr>
         <w:pStyle w:val="Corpsdetexte"/>
-      </w:pPr>
-      <w:r>
-        <w:t xml:space="preserve">• Je veux pouvoir bénéficier d’une grande flexibilité d’affichage afin de pouvoir analyser mes données en détail. </w:t>
-      </w:r>
-    </w:p>
-    <w:p>
-      <w:pPr>
-        <w:pStyle w:val="Corpsdetexte"/>
+        <w:spacing w:line="276" w:lineRule="auto"/>
       </w:pPr>
       <w:r>
         <w:rPr>
@@ -715,28 +773,45 @@
         <w:t>Critères d'acceptation</w:t>
       </w:r>
       <w:r>
-        <w:t xml:space="preserve"> : </w:t>
-      </w:r>
-      <w:r>
-        <w:t>Voir les dates (jj-mm-aa)</w:t>
+        <w:t> : Voir les dates (jj-mm-</w:t>
+      </w:r>
+      <w:proofErr w:type="spellStart"/>
+      <w:r>
+        <w:t>aa</w:t>
+      </w:r>
+      <w:proofErr w:type="spellEnd"/>
+      <w:r>
+        <w:t>)</w:t>
+      </w:r>
+      <w:r>
+        <w:t xml:space="preserve"> | plages de dates du 01.05 au 05.05</w:t>
       </w:r>
     </w:p>
     <w:p>
       <w:pPr>
         <w:pStyle w:val="Corpsdetexte"/>
-      </w:pPr>
+        <w:numPr>
+          <w:ilvl w:val="0"/>
+          <w:numId w:val="25"/>
+        </w:numPr>
+        <w:spacing w:line="276" w:lineRule="auto"/>
+      </w:pPr>
+      <w:r>
+        <w:t xml:space="preserve">En tant qu’utilisateur, je veux avoir un mode pour afficher des fonctions météorologiques simulées ou théoriques, comme une variation </w:t>
+      </w:r>
+      <w:proofErr w:type="spellStart"/>
+      <w:r>
+        <w:t>sinusoidale</w:t>
+      </w:r>
+      <w:proofErr w:type="spellEnd"/>
+      <w:r>
+        <w:t xml:space="preserve"> de température ou une fonction personnalisée, en plus des séries temporelles réelles.</w:t>
+      </w:r>
     </w:p>
     <w:p>
       <w:pPr>
         <w:pStyle w:val="Corpsdetexte"/>
-      </w:pPr>
-      <w:r>
-        <w:t xml:space="preserve">• En tant qu’utilisateur, je veux importer des séries de données de façon permanente. PTL me permet d’importer un ou plusieurs formats de données, comme par exemple : fichiers CSV, fichiers JSON, JSON reçu d’une API,… </w:t>
-      </w:r>
-    </w:p>
-    <w:p>
-      <w:pPr>
-        <w:pStyle w:val="Corpsdetexte"/>
+        <w:spacing w:line="276" w:lineRule="auto"/>
       </w:pPr>
       <w:r>
         <w:rPr>
@@ -746,25 +821,41 @@
         <w:t>Critères d'acceptation</w:t>
       </w:r>
       <w:r>
-        <w:t xml:space="preserve"> : </w:t>
+        <w:t> :</w:t>
+      </w:r>
+      <w:r>
+        <w:t xml:space="preserve"> </w:t>
+      </w:r>
+      <w:r>
+        <w:t>L’utilisateur peut activer un mode “fonction” et afficher des courbes comme x^2, sin(x), ou saisir une expression personnalisée (ex. x * sin(x)), qui est ensuite interprétée et affichée correctement sur le graphique.</w:t>
+      </w:r>
+      <w:r>
+        <w:t xml:space="preserve"> </w:t>
       </w:r>
     </w:p>
     <w:p>
       <w:pPr>
         <w:pStyle w:val="Corpsdetexte"/>
-      </w:pPr>
+        <w:numPr>
+          <w:ilvl w:val="0"/>
+          <w:numId w:val="23"/>
+        </w:numPr>
+        <w:spacing w:line="276" w:lineRule="auto"/>
+      </w:pPr>
+      <w:r>
+        <w:t>En tant qu’utilisateur, je souhaite importer un fichier CSV contenant la t</w:t>
+      </w:r>
+      <w:r>
+        <w:t>empérature de l'air à 2 m du sol</w:t>
+      </w:r>
+      <w:r>
+        <w:t>.</w:t>
+      </w:r>
     </w:p>
     <w:p>
       <w:pPr>
         <w:pStyle w:val="Corpsdetexte"/>
-      </w:pPr>
-      <w:r>
-        <w:t xml:space="preserve">• En tant qu’utilisateur, je veux afficher plusieurs intervalles de temps pour une même donnée. Par exemple, si j’ai une série temporelle pour l’année 2010 et une autre série (fichier, source) pour l’année 2011, je veux pouvoir afficher en une seule ligne les deux années consécutives. </w:t>
-      </w:r>
-    </w:p>
-    <w:p>
-      <w:pPr>
-        <w:pStyle w:val="Corpsdetexte"/>
+        <w:spacing w:line="276" w:lineRule="auto"/>
       </w:pPr>
       <w:r>
         <w:rPr>
@@ -776,23 +867,36 @@
       <w:r>
         <w:t xml:space="preserve"> : </w:t>
       </w:r>
+      <w:r>
+        <w:t>Après avoir chargé le fichier</w:t>
+      </w:r>
+      <w:r>
+        <w:t>, l’application affiche un graph</w:t>
+      </w:r>
+      <w:r>
+        <w:t>ique</w:t>
+      </w:r>
+      <w:r>
+        <w:t xml:space="preserve"> cohérent.</w:t>
+      </w:r>
     </w:p>
     <w:p>
       <w:pPr>
         <w:pStyle w:val="Corpsdetexte"/>
-      </w:pPr>
+        <w:numPr>
+          <w:ilvl w:val="0"/>
+          <w:numId w:val="22"/>
+        </w:numPr>
+        <w:spacing w:line="276" w:lineRule="auto"/>
+      </w:pPr>
+      <w:r>
+        <w:t>En tant qu’utilisateur, je veux pouvoir choisir l’unité de température (°C ou °F), afin de visualiser les données selon ma préférence.</w:t>
+      </w:r>
     </w:p>
     <w:p>
       <w:pPr>
         <w:pStyle w:val="Corpsdetexte"/>
-      </w:pPr>
-      <w:r>
-        <w:t>• En tant qu’utilisateur, je veux aussi avoir un mode pour afficher des fonctions plutôt que des séries temporelles (onglet, option, ...). Par défaut, je peux voir x2, sinus(x), sin(x) + sin(3x)/3 + sin(5x)/5, x * sin(x). De plus, un champ texte me permet d’écrire une expression personnalisée qui sera exécutée avec Roslyn dynamiquement. Les tokens “sin”, “cos”,”^” sont donc remplacés par leur équivalent C#</w:t>
-      </w:r>
-    </w:p>
-    <w:p>
-      <w:pPr>
-        <w:pStyle w:val="Corpsdetexte"/>
+        <w:spacing w:line="276" w:lineRule="auto"/>
       </w:pPr>
       <w:r>
         <w:rPr>
@@ -802,29 +906,25 @@
         <w:t>Critères d'acceptation</w:t>
       </w:r>
       <w:r>
-        <w:t xml:space="preserve"> : </w:t>
+        <w:t> :</w:t>
+      </w:r>
+      <w:r>
+        <w:t xml:space="preserve"> </w:t>
+      </w:r>
+      <w:r>
+        <w:t>L’utilisateur peut basculer entre °C et °F depuis une option de l’interface, et le graphique est automatiquement mis à jour.</w:t>
       </w:r>
     </w:p>
     <w:p>
       <w:pPr>
         <w:pStyle w:val="Corpsdetexte"/>
-      </w:pPr>
-    </w:p>
-    <w:p>
-      <w:pPr>
-        <w:pStyle w:val="Corpsdetexte"/>
-      </w:pPr>
-      <w:r>
-        <w:t>•</w:t>
-      </w:r>
-      <w:r>
-        <w:t xml:space="preserve"> En tant qu’utilisateur, je souhaite importer un fichier CSV contenant la t</w:t>
-      </w:r>
-      <w:r>
-        <w:t>empérature de l'air à 2 m du sol</w:t>
-      </w:r>
-      <w:r>
-        <w:t>.</w:t>
+        <w:numPr>
+          <w:ilvl w:val="0"/>
+          <w:numId w:val="22"/>
+        </w:numPr>
+      </w:pPr>
+      <w:r>
+        <w:t>En tant qu’utilisateur, je veux visualiser les précipitations sous forme de barres verticales, pour mieux distinguer les volumes journaliers.</w:t>
       </w:r>
     </w:p>
     <w:p>
@@ -839,25 +939,86 @@
         <w:t>Critères d'acceptation</w:t>
       </w:r>
       <w:r>
-        <w:t xml:space="preserve"> : </w:t>
-      </w:r>
-      <w:r>
-        <w:t>Après avoir chargé le fichier</w:t>
-      </w:r>
-      <w:r>
-        <w:t>, l’application affiche un graph</w:t>
-      </w:r>
-      <w:r>
-        <w:t>ique</w:t>
-      </w:r>
-      <w:r>
-        <w:t xml:space="preserve"> cohérent.</w:t>
+        <w:t> :</w:t>
+      </w:r>
+      <w:r>
+        <w:t xml:space="preserve"> </w:t>
+      </w:r>
+      <w:r>
+        <w:t>Lorsque l’utilisateur sélectionne les précipitations comme type de données, le graphique utilise un affichage en barres au lieu de lignes continues.</w:t>
       </w:r>
     </w:p>
     <w:p>
+      <w:r>
+        <w:br w:type="page"/>
+      </w:r>
+    </w:p>
+    <w:p>
       <w:pPr>
         <w:pStyle w:val="Corpsdetexte"/>
-      </w:pPr>
+        <w:numPr>
+          <w:ilvl w:val="0"/>
+          <w:numId w:val="22"/>
+        </w:numPr>
+      </w:pPr>
+      <w:r>
+        <w:lastRenderedPageBreak/>
+        <w:t>En tant qu’utilisateur, je veux voir la valeur maximale et minimale d’une série temporelle météorologique, afin d’identifier les extrêmes sur une période donnée.</w:t>
+      </w:r>
+    </w:p>
+    <w:p>
+      <w:pPr>
+        <w:pStyle w:val="Corpsdetexte"/>
+      </w:pPr>
+      <w:r>
+        <w:rPr>
+          <w:b/>
+          <w:bCs/>
+        </w:rPr>
+        <w:t>Critères d'acceptation</w:t>
+      </w:r>
+      <w:r>
+        <w:t> :</w:t>
+      </w:r>
+      <w:r>
+        <w:t xml:space="preserve"> </w:t>
+      </w:r>
+      <w:r>
+        <w:t>Après affichage d’une série (ex. température), les valeurs max et min sont indiquées sous le graphique ou sur le graphique avec des étiquettes.</w:t>
+      </w:r>
+    </w:p>
+    <w:p>
+      <w:pPr>
+        <w:pStyle w:val="Corpsdetexte"/>
+        <w:numPr>
+          <w:ilvl w:val="0"/>
+          <w:numId w:val="22"/>
+        </w:numPr>
+      </w:pPr>
+      <w:r>
+        <w:t>En tant qu’utilisateur, je veux sauvegarder une image du graphique affiché, pour pouvoir l’inclure dans un rapport ou le partager.</w:t>
+      </w:r>
+    </w:p>
+    <w:p>
+      <w:pPr>
+        <w:pStyle w:val="Corpsdetexte"/>
+      </w:pPr>
+      <w:r>
+        <w:rPr>
+          <w:b/>
+          <w:bCs/>
+        </w:rPr>
+        <w:t>Critères d'acceptation</w:t>
+      </w:r>
+      <w:r>
+        <w:t> :</w:t>
+      </w:r>
+      <w:r>
+        <w:t xml:space="preserve"> </w:t>
+      </w:r>
+      <w:r>
+        <w:t>L’utilisateur peut cliquer sur un bouton "Exporter" pour sauvegarder le graphique actuel au format PNG.</w:t>
+      </w:r>
     </w:p>
     <w:p>
       <w:pPr>
@@ -871,7 +1032,6 @@
         <w:rPr>
           <w:lang w:val="en-US"/>
         </w:rPr>
-        <w:lastRenderedPageBreak/>
         <w:t>Conclusion</w:t>
       </w:r>
       <w:bookmarkEnd w:id="3"/>
@@ -1333,12 +1493,21 @@
               <w:szCs w:val="16"/>
             </w:rPr>
           </w:pPr>
+          <w:proofErr w:type="gramStart"/>
           <w:r>
             <w:rPr>
               <w:rFonts w:cs="Arial"/>
               <w:szCs w:val="16"/>
             </w:rPr>
-            <w:t xml:space="preserve">Version: </w:t>
+            <w:t>Version:</w:t>
+          </w:r>
+          <w:proofErr w:type="gramEnd"/>
+          <w:r>
+            <w:rPr>
+              <w:rFonts w:cs="Arial"/>
+              <w:szCs w:val="16"/>
+            </w:rPr>
+            <w:t xml:space="preserve"> </w:t>
           </w:r>
           <w:fldSimple w:instr="REVNUM   \* MERGEFORMAT">
             <w:r>
@@ -1384,7 +1553,7 @@
               <w:noProof/>
               <w:szCs w:val="16"/>
             </w:rPr>
-            <w:t>25.08.2025 13:41</w:t>
+            <w:t>25.08.2025 15:41</w:t>
           </w:r>
           <w:r>
             <w:rPr>
@@ -1605,7 +1774,7 @@
         <v:path o:extrusionok="f" gradientshapeok="t" o:connecttype="rect"/>
         <o:lock v:ext="edit" aspectratio="t"/>
       </v:shapetype>
-      <v:shape id="_x0000_i1051" type="#_x0000_t75" style="width:11.5pt;height:11.5pt" o:bullet="t">
+      <v:shape id="_x0000_i1069" type="#_x0000_t75" style="width:11.5pt;height:11.5pt" o:bullet="t">
         <v:imagedata r:id="rId1" o:title="BD10263_"/>
       </v:shape>
     </w:pict>
@@ -1837,6 +2006,119 @@
     </w:lvl>
   </w:abstractNum>
   <w:abstractNum w:abstractNumId="2" w15:restartNumberingAfterBreak="0">
+    <w:nsid w:val="021B6C06"/>
+    <w:multiLevelType w:val="hybridMultilevel"/>
+    <w:tmpl w:val="05422BF8"/>
+    <w:lvl w:ilvl="0" w:tplc="100C0001">
+      <w:start w:val="1"/>
+      <w:numFmt w:val="bullet"/>
+      <w:lvlText w:val=""/>
+      <w:lvlJc w:val="left"/>
+      <w:pPr>
+        <w:ind w:left="1287" w:hanging="360"/>
+      </w:pPr>
+      <w:rPr>
+        <w:rFonts w:ascii="Symbol" w:hAnsi="Symbol" w:hint="default"/>
+      </w:rPr>
+    </w:lvl>
+    <w:lvl w:ilvl="1" w:tplc="100C0003" w:tentative="1">
+      <w:start w:val="1"/>
+      <w:numFmt w:val="bullet"/>
+      <w:lvlText w:val="o"/>
+      <w:lvlJc w:val="left"/>
+      <w:pPr>
+        <w:ind w:left="2007" w:hanging="360"/>
+      </w:pPr>
+      <w:rPr>
+        <w:rFonts w:ascii="Courier New" w:hAnsi="Courier New" w:cs="Courier New" w:hint="default"/>
+      </w:rPr>
+    </w:lvl>
+    <w:lvl w:ilvl="2" w:tplc="100C0005" w:tentative="1">
+      <w:start w:val="1"/>
+      <w:numFmt w:val="bullet"/>
+      <w:lvlText w:val=""/>
+      <w:lvlJc w:val="left"/>
+      <w:pPr>
+        <w:ind w:left="2727" w:hanging="360"/>
+      </w:pPr>
+      <w:rPr>
+        <w:rFonts w:ascii="Wingdings" w:hAnsi="Wingdings" w:hint="default"/>
+      </w:rPr>
+    </w:lvl>
+    <w:lvl w:ilvl="3" w:tplc="100C0001" w:tentative="1">
+      <w:start w:val="1"/>
+      <w:numFmt w:val="bullet"/>
+      <w:lvlText w:val=""/>
+      <w:lvlJc w:val="left"/>
+      <w:pPr>
+        <w:ind w:left="3447" w:hanging="360"/>
+      </w:pPr>
+      <w:rPr>
+        <w:rFonts w:ascii="Symbol" w:hAnsi="Symbol" w:hint="default"/>
+      </w:rPr>
+    </w:lvl>
+    <w:lvl w:ilvl="4" w:tplc="100C0003" w:tentative="1">
+      <w:start w:val="1"/>
+      <w:numFmt w:val="bullet"/>
+      <w:lvlText w:val="o"/>
+      <w:lvlJc w:val="left"/>
+      <w:pPr>
+        <w:ind w:left="4167" w:hanging="360"/>
+      </w:pPr>
+      <w:rPr>
+        <w:rFonts w:ascii="Courier New" w:hAnsi="Courier New" w:cs="Courier New" w:hint="default"/>
+      </w:rPr>
+    </w:lvl>
+    <w:lvl w:ilvl="5" w:tplc="100C0005" w:tentative="1">
+      <w:start w:val="1"/>
+      <w:numFmt w:val="bullet"/>
+      <w:lvlText w:val=""/>
+      <w:lvlJc w:val="left"/>
+      <w:pPr>
+        <w:ind w:left="4887" w:hanging="360"/>
+      </w:pPr>
+      <w:rPr>
+        <w:rFonts w:ascii="Wingdings" w:hAnsi="Wingdings" w:hint="default"/>
+      </w:rPr>
+    </w:lvl>
+    <w:lvl w:ilvl="6" w:tplc="100C0001" w:tentative="1">
+      <w:start w:val="1"/>
+      <w:numFmt w:val="bullet"/>
+      <w:lvlText w:val=""/>
+      <w:lvlJc w:val="left"/>
+      <w:pPr>
+        <w:ind w:left="5607" w:hanging="360"/>
+      </w:pPr>
+      <w:rPr>
+        <w:rFonts w:ascii="Symbol" w:hAnsi="Symbol" w:hint="default"/>
+      </w:rPr>
+    </w:lvl>
+    <w:lvl w:ilvl="7" w:tplc="100C0003" w:tentative="1">
+      <w:start w:val="1"/>
+      <w:numFmt w:val="bullet"/>
+      <w:lvlText w:val="o"/>
+      <w:lvlJc w:val="left"/>
+      <w:pPr>
+        <w:ind w:left="6327" w:hanging="360"/>
+      </w:pPr>
+      <w:rPr>
+        <w:rFonts w:ascii="Courier New" w:hAnsi="Courier New" w:cs="Courier New" w:hint="default"/>
+      </w:rPr>
+    </w:lvl>
+    <w:lvl w:ilvl="8" w:tplc="100C0005" w:tentative="1">
+      <w:start w:val="1"/>
+      <w:numFmt w:val="bullet"/>
+      <w:lvlText w:val=""/>
+      <w:lvlJc w:val="left"/>
+      <w:pPr>
+        <w:ind w:left="7047" w:hanging="360"/>
+      </w:pPr>
+      <w:rPr>
+        <w:rFonts w:ascii="Wingdings" w:hAnsi="Wingdings" w:hint="default"/>
+      </w:rPr>
+    </w:lvl>
+  </w:abstractNum>
+  <w:abstractNum w:abstractNumId="3" w15:restartNumberingAfterBreak="0">
     <w:nsid w:val="02202AAE"/>
     <w:multiLevelType w:val="multilevel"/>
     <w:tmpl w:val="C2ACEA3A"/>
@@ -1981,7 +2263,7 @@
       </w:rPr>
     </w:lvl>
   </w:abstractNum>
-  <w:abstractNum w:abstractNumId="3" w15:restartNumberingAfterBreak="0">
+  <w:abstractNum w:abstractNumId="4" w15:restartNumberingAfterBreak="0">
     <w:nsid w:val="0270271F"/>
     <w:multiLevelType w:val="hybridMultilevel"/>
     <w:tmpl w:val="04E4F9BE"/>
@@ -2094,7 +2376,7 @@
       </w:rPr>
     </w:lvl>
   </w:abstractNum>
-  <w:abstractNum w:abstractNumId="4" w15:restartNumberingAfterBreak="0">
+  <w:abstractNum w:abstractNumId="5" w15:restartNumberingAfterBreak="0">
     <w:nsid w:val="09535A71"/>
     <w:multiLevelType w:val="hybridMultilevel"/>
     <w:tmpl w:val="1C7AC772"/>
@@ -2207,7 +2489,7 @@
       </w:rPr>
     </w:lvl>
   </w:abstractNum>
-  <w:abstractNum w:abstractNumId="5" w15:restartNumberingAfterBreak="0">
+  <w:abstractNum w:abstractNumId="6" w15:restartNumberingAfterBreak="0">
     <w:nsid w:val="0A7C7405"/>
     <w:multiLevelType w:val="singleLevel"/>
     <w:tmpl w:val="92869324"/>
@@ -2228,7 +2510,7 @@
       </w:rPr>
     </w:lvl>
   </w:abstractNum>
-  <w:abstractNum w:abstractNumId="6" w15:restartNumberingAfterBreak="0">
+  <w:abstractNum w:abstractNumId="7" w15:restartNumberingAfterBreak="0">
     <w:nsid w:val="0BB95C07"/>
     <w:multiLevelType w:val="hybridMultilevel"/>
     <w:tmpl w:val="38C43EA8"/>
@@ -2341,7 +2623,7 @@
       </w:rPr>
     </w:lvl>
   </w:abstractNum>
-  <w:abstractNum w:abstractNumId="7" w15:restartNumberingAfterBreak="0">
+  <w:abstractNum w:abstractNumId="8" w15:restartNumberingAfterBreak="0">
     <w:nsid w:val="13AB381A"/>
     <w:multiLevelType w:val="hybridMultilevel"/>
     <w:tmpl w:val="B43857E8"/>
@@ -2484,7 +2766,7 @@
       </w:rPr>
     </w:lvl>
   </w:abstractNum>
-  <w:abstractNum w:abstractNumId="8" w15:restartNumberingAfterBreak="0">
+  <w:abstractNum w:abstractNumId="9" w15:restartNumberingAfterBreak="0">
     <w:nsid w:val="16D112EA"/>
     <w:multiLevelType w:val="hybridMultilevel"/>
     <w:tmpl w:val="92762C46"/>
@@ -2597,7 +2879,233 @@
       </w:rPr>
     </w:lvl>
   </w:abstractNum>
-  <w:abstractNum w:abstractNumId="9" w15:restartNumberingAfterBreak="0">
+  <w:abstractNum w:abstractNumId="10" w15:restartNumberingAfterBreak="0">
+    <w:nsid w:val="177D3953"/>
+    <w:multiLevelType w:val="hybridMultilevel"/>
+    <w:tmpl w:val="CCCC54A8"/>
+    <w:lvl w:ilvl="0" w:tplc="100C0001">
+      <w:start w:val="1"/>
+      <w:numFmt w:val="bullet"/>
+      <w:lvlText w:val=""/>
+      <w:lvlJc w:val="left"/>
+      <w:pPr>
+        <w:ind w:left="778" w:hanging="360"/>
+      </w:pPr>
+      <w:rPr>
+        <w:rFonts w:ascii="Symbol" w:hAnsi="Symbol" w:hint="default"/>
+      </w:rPr>
+    </w:lvl>
+    <w:lvl w:ilvl="1" w:tplc="100C0003" w:tentative="1">
+      <w:start w:val="1"/>
+      <w:numFmt w:val="bullet"/>
+      <w:lvlText w:val="o"/>
+      <w:lvlJc w:val="left"/>
+      <w:pPr>
+        <w:ind w:left="1498" w:hanging="360"/>
+      </w:pPr>
+      <w:rPr>
+        <w:rFonts w:ascii="Courier New" w:hAnsi="Courier New" w:cs="Courier New" w:hint="default"/>
+      </w:rPr>
+    </w:lvl>
+    <w:lvl w:ilvl="2" w:tplc="100C0005" w:tentative="1">
+      <w:start w:val="1"/>
+      <w:numFmt w:val="bullet"/>
+      <w:lvlText w:val=""/>
+      <w:lvlJc w:val="left"/>
+      <w:pPr>
+        <w:ind w:left="2218" w:hanging="360"/>
+      </w:pPr>
+      <w:rPr>
+        <w:rFonts w:ascii="Wingdings" w:hAnsi="Wingdings" w:hint="default"/>
+      </w:rPr>
+    </w:lvl>
+    <w:lvl w:ilvl="3" w:tplc="100C0001" w:tentative="1">
+      <w:start w:val="1"/>
+      <w:numFmt w:val="bullet"/>
+      <w:lvlText w:val=""/>
+      <w:lvlJc w:val="left"/>
+      <w:pPr>
+        <w:ind w:left="2938" w:hanging="360"/>
+      </w:pPr>
+      <w:rPr>
+        <w:rFonts w:ascii="Symbol" w:hAnsi="Symbol" w:hint="default"/>
+      </w:rPr>
+    </w:lvl>
+    <w:lvl w:ilvl="4" w:tplc="100C0003" w:tentative="1">
+      <w:start w:val="1"/>
+      <w:numFmt w:val="bullet"/>
+      <w:lvlText w:val="o"/>
+      <w:lvlJc w:val="left"/>
+      <w:pPr>
+        <w:ind w:left="3658" w:hanging="360"/>
+      </w:pPr>
+      <w:rPr>
+        <w:rFonts w:ascii="Courier New" w:hAnsi="Courier New" w:cs="Courier New" w:hint="default"/>
+      </w:rPr>
+    </w:lvl>
+    <w:lvl w:ilvl="5" w:tplc="100C0005" w:tentative="1">
+      <w:start w:val="1"/>
+      <w:numFmt w:val="bullet"/>
+      <w:lvlText w:val=""/>
+      <w:lvlJc w:val="left"/>
+      <w:pPr>
+        <w:ind w:left="4378" w:hanging="360"/>
+      </w:pPr>
+      <w:rPr>
+        <w:rFonts w:ascii="Wingdings" w:hAnsi="Wingdings" w:hint="default"/>
+      </w:rPr>
+    </w:lvl>
+    <w:lvl w:ilvl="6" w:tplc="100C0001" w:tentative="1">
+      <w:start w:val="1"/>
+      <w:numFmt w:val="bullet"/>
+      <w:lvlText w:val=""/>
+      <w:lvlJc w:val="left"/>
+      <w:pPr>
+        <w:ind w:left="5098" w:hanging="360"/>
+      </w:pPr>
+      <w:rPr>
+        <w:rFonts w:ascii="Symbol" w:hAnsi="Symbol" w:hint="default"/>
+      </w:rPr>
+    </w:lvl>
+    <w:lvl w:ilvl="7" w:tplc="100C0003" w:tentative="1">
+      <w:start w:val="1"/>
+      <w:numFmt w:val="bullet"/>
+      <w:lvlText w:val="o"/>
+      <w:lvlJc w:val="left"/>
+      <w:pPr>
+        <w:ind w:left="5818" w:hanging="360"/>
+      </w:pPr>
+      <w:rPr>
+        <w:rFonts w:ascii="Courier New" w:hAnsi="Courier New" w:cs="Courier New" w:hint="default"/>
+      </w:rPr>
+    </w:lvl>
+    <w:lvl w:ilvl="8" w:tplc="100C0005" w:tentative="1">
+      <w:start w:val="1"/>
+      <w:numFmt w:val="bullet"/>
+      <w:lvlText w:val=""/>
+      <w:lvlJc w:val="left"/>
+      <w:pPr>
+        <w:ind w:left="6538" w:hanging="360"/>
+      </w:pPr>
+      <w:rPr>
+        <w:rFonts w:ascii="Wingdings" w:hAnsi="Wingdings" w:hint="default"/>
+      </w:rPr>
+    </w:lvl>
+  </w:abstractNum>
+  <w:abstractNum w:abstractNumId="11" w15:restartNumberingAfterBreak="0">
+    <w:nsid w:val="19D7146C"/>
+    <w:multiLevelType w:val="hybridMultilevel"/>
+    <w:tmpl w:val="C69254FC"/>
+    <w:lvl w:ilvl="0" w:tplc="100C0001">
+      <w:start w:val="1"/>
+      <w:numFmt w:val="bullet"/>
+      <w:lvlText w:val=""/>
+      <w:lvlJc w:val="left"/>
+      <w:pPr>
+        <w:ind w:left="1287" w:hanging="360"/>
+      </w:pPr>
+      <w:rPr>
+        <w:rFonts w:ascii="Symbol" w:hAnsi="Symbol" w:hint="default"/>
+      </w:rPr>
+    </w:lvl>
+    <w:lvl w:ilvl="1" w:tplc="100C0003" w:tentative="1">
+      <w:start w:val="1"/>
+      <w:numFmt w:val="bullet"/>
+      <w:lvlText w:val="o"/>
+      <w:lvlJc w:val="left"/>
+      <w:pPr>
+        <w:ind w:left="2007" w:hanging="360"/>
+      </w:pPr>
+      <w:rPr>
+        <w:rFonts w:ascii="Courier New" w:hAnsi="Courier New" w:cs="Courier New" w:hint="default"/>
+      </w:rPr>
+    </w:lvl>
+    <w:lvl w:ilvl="2" w:tplc="100C0005" w:tentative="1">
+      <w:start w:val="1"/>
+      <w:numFmt w:val="bullet"/>
+      <w:lvlText w:val=""/>
+      <w:lvlJc w:val="left"/>
+      <w:pPr>
+        <w:ind w:left="2727" w:hanging="360"/>
+      </w:pPr>
+      <w:rPr>
+        <w:rFonts w:ascii="Wingdings" w:hAnsi="Wingdings" w:hint="default"/>
+      </w:rPr>
+    </w:lvl>
+    <w:lvl w:ilvl="3" w:tplc="100C0001" w:tentative="1">
+      <w:start w:val="1"/>
+      <w:numFmt w:val="bullet"/>
+      <w:lvlText w:val=""/>
+      <w:lvlJc w:val="left"/>
+      <w:pPr>
+        <w:ind w:left="3447" w:hanging="360"/>
+      </w:pPr>
+      <w:rPr>
+        <w:rFonts w:ascii="Symbol" w:hAnsi="Symbol" w:hint="default"/>
+      </w:rPr>
+    </w:lvl>
+    <w:lvl w:ilvl="4" w:tplc="100C0003" w:tentative="1">
+      <w:start w:val="1"/>
+      <w:numFmt w:val="bullet"/>
+      <w:lvlText w:val="o"/>
+      <w:lvlJc w:val="left"/>
+      <w:pPr>
+        <w:ind w:left="4167" w:hanging="360"/>
+      </w:pPr>
+      <w:rPr>
+        <w:rFonts w:ascii="Courier New" w:hAnsi="Courier New" w:cs="Courier New" w:hint="default"/>
+      </w:rPr>
+    </w:lvl>
+    <w:lvl w:ilvl="5" w:tplc="100C0005" w:tentative="1">
+      <w:start w:val="1"/>
+      <w:numFmt w:val="bullet"/>
+      <w:lvlText w:val=""/>
+      <w:lvlJc w:val="left"/>
+      <w:pPr>
+        <w:ind w:left="4887" w:hanging="360"/>
+      </w:pPr>
+      <w:rPr>
+        <w:rFonts w:ascii="Wingdings" w:hAnsi="Wingdings" w:hint="default"/>
+      </w:rPr>
+    </w:lvl>
+    <w:lvl w:ilvl="6" w:tplc="100C0001" w:tentative="1">
+      <w:start w:val="1"/>
+      <w:numFmt w:val="bullet"/>
+      <w:lvlText w:val=""/>
+      <w:lvlJc w:val="left"/>
+      <w:pPr>
+        <w:ind w:left="5607" w:hanging="360"/>
+      </w:pPr>
+      <w:rPr>
+        <w:rFonts w:ascii="Symbol" w:hAnsi="Symbol" w:hint="default"/>
+      </w:rPr>
+    </w:lvl>
+    <w:lvl w:ilvl="7" w:tplc="100C0003" w:tentative="1">
+      <w:start w:val="1"/>
+      <w:numFmt w:val="bullet"/>
+      <w:lvlText w:val="o"/>
+      <w:lvlJc w:val="left"/>
+      <w:pPr>
+        <w:ind w:left="6327" w:hanging="360"/>
+      </w:pPr>
+      <w:rPr>
+        <w:rFonts w:ascii="Courier New" w:hAnsi="Courier New" w:cs="Courier New" w:hint="default"/>
+      </w:rPr>
+    </w:lvl>
+    <w:lvl w:ilvl="8" w:tplc="100C0005" w:tentative="1">
+      <w:start w:val="1"/>
+      <w:numFmt w:val="bullet"/>
+      <w:lvlText w:val=""/>
+      <w:lvlJc w:val="left"/>
+      <w:pPr>
+        <w:ind w:left="7047" w:hanging="360"/>
+      </w:pPr>
+      <w:rPr>
+        <w:rFonts w:ascii="Wingdings" w:hAnsi="Wingdings" w:hint="default"/>
+      </w:rPr>
+    </w:lvl>
+  </w:abstractNum>
+  <w:abstractNum w:abstractNumId="12" w15:restartNumberingAfterBreak="0">
     <w:nsid w:val="1F0947C1"/>
     <w:multiLevelType w:val="hybridMultilevel"/>
     <w:tmpl w:val="85AE0CF4"/>
@@ -2710,7 +3218,120 @@
       </w:rPr>
     </w:lvl>
   </w:abstractNum>
-  <w:abstractNum w:abstractNumId="10" w15:restartNumberingAfterBreak="0">
+  <w:abstractNum w:abstractNumId="13" w15:restartNumberingAfterBreak="0">
+    <w:nsid w:val="1F204EA1"/>
+    <w:multiLevelType w:val="hybridMultilevel"/>
+    <w:tmpl w:val="55A288E6"/>
+    <w:lvl w:ilvl="0" w:tplc="100C0001">
+      <w:start w:val="1"/>
+      <w:numFmt w:val="bullet"/>
+      <w:lvlText w:val=""/>
+      <w:lvlJc w:val="left"/>
+      <w:pPr>
+        <w:ind w:left="1287" w:hanging="360"/>
+      </w:pPr>
+      <w:rPr>
+        <w:rFonts w:ascii="Symbol" w:hAnsi="Symbol" w:hint="default"/>
+      </w:rPr>
+    </w:lvl>
+    <w:lvl w:ilvl="1" w:tplc="100C0003" w:tentative="1">
+      <w:start w:val="1"/>
+      <w:numFmt w:val="bullet"/>
+      <w:lvlText w:val="o"/>
+      <w:lvlJc w:val="left"/>
+      <w:pPr>
+        <w:ind w:left="2007" w:hanging="360"/>
+      </w:pPr>
+      <w:rPr>
+        <w:rFonts w:ascii="Courier New" w:hAnsi="Courier New" w:cs="Courier New" w:hint="default"/>
+      </w:rPr>
+    </w:lvl>
+    <w:lvl w:ilvl="2" w:tplc="100C0005" w:tentative="1">
+      <w:start w:val="1"/>
+      <w:numFmt w:val="bullet"/>
+      <w:lvlText w:val=""/>
+      <w:lvlJc w:val="left"/>
+      <w:pPr>
+        <w:ind w:left="2727" w:hanging="360"/>
+      </w:pPr>
+      <w:rPr>
+        <w:rFonts w:ascii="Wingdings" w:hAnsi="Wingdings" w:hint="default"/>
+      </w:rPr>
+    </w:lvl>
+    <w:lvl w:ilvl="3" w:tplc="100C0001" w:tentative="1">
+      <w:start w:val="1"/>
+      <w:numFmt w:val="bullet"/>
+      <w:lvlText w:val=""/>
+      <w:lvlJc w:val="left"/>
+      <w:pPr>
+        <w:ind w:left="3447" w:hanging="360"/>
+      </w:pPr>
+      <w:rPr>
+        <w:rFonts w:ascii="Symbol" w:hAnsi="Symbol" w:hint="default"/>
+      </w:rPr>
+    </w:lvl>
+    <w:lvl w:ilvl="4" w:tplc="100C0003" w:tentative="1">
+      <w:start w:val="1"/>
+      <w:numFmt w:val="bullet"/>
+      <w:lvlText w:val="o"/>
+      <w:lvlJc w:val="left"/>
+      <w:pPr>
+        <w:ind w:left="4167" w:hanging="360"/>
+      </w:pPr>
+      <w:rPr>
+        <w:rFonts w:ascii="Courier New" w:hAnsi="Courier New" w:cs="Courier New" w:hint="default"/>
+      </w:rPr>
+    </w:lvl>
+    <w:lvl w:ilvl="5" w:tplc="100C0005" w:tentative="1">
+      <w:start w:val="1"/>
+      <w:numFmt w:val="bullet"/>
+      <w:lvlText w:val=""/>
+      <w:lvlJc w:val="left"/>
+      <w:pPr>
+        <w:ind w:left="4887" w:hanging="360"/>
+      </w:pPr>
+      <w:rPr>
+        <w:rFonts w:ascii="Wingdings" w:hAnsi="Wingdings" w:hint="default"/>
+      </w:rPr>
+    </w:lvl>
+    <w:lvl w:ilvl="6" w:tplc="100C0001" w:tentative="1">
+      <w:start w:val="1"/>
+      <w:numFmt w:val="bullet"/>
+      <w:lvlText w:val=""/>
+      <w:lvlJc w:val="left"/>
+      <w:pPr>
+        <w:ind w:left="5607" w:hanging="360"/>
+      </w:pPr>
+      <w:rPr>
+        <w:rFonts w:ascii="Symbol" w:hAnsi="Symbol" w:hint="default"/>
+      </w:rPr>
+    </w:lvl>
+    <w:lvl w:ilvl="7" w:tplc="100C0003" w:tentative="1">
+      <w:start w:val="1"/>
+      <w:numFmt w:val="bullet"/>
+      <w:lvlText w:val="o"/>
+      <w:lvlJc w:val="left"/>
+      <w:pPr>
+        <w:ind w:left="6327" w:hanging="360"/>
+      </w:pPr>
+      <w:rPr>
+        <w:rFonts w:ascii="Courier New" w:hAnsi="Courier New" w:cs="Courier New" w:hint="default"/>
+      </w:rPr>
+    </w:lvl>
+    <w:lvl w:ilvl="8" w:tplc="100C0005" w:tentative="1">
+      <w:start w:val="1"/>
+      <w:numFmt w:val="bullet"/>
+      <w:lvlText w:val=""/>
+      <w:lvlJc w:val="left"/>
+      <w:pPr>
+        <w:ind w:left="7047" w:hanging="360"/>
+      </w:pPr>
+      <w:rPr>
+        <w:rFonts w:ascii="Wingdings" w:hAnsi="Wingdings" w:hint="default"/>
+      </w:rPr>
+    </w:lvl>
+  </w:abstractNum>
+  <w:abstractNum w:abstractNumId="14" w15:restartNumberingAfterBreak="0">
     <w:nsid w:val="22251F49"/>
     <w:multiLevelType w:val="hybridMultilevel"/>
     <w:tmpl w:val="30FA40DC"/>
@@ -2823,7 +3444,7 @@
       </w:rPr>
     </w:lvl>
   </w:abstractNum>
-  <w:abstractNum w:abstractNumId="11" w15:restartNumberingAfterBreak="0">
+  <w:abstractNum w:abstractNumId="15" w15:restartNumberingAfterBreak="0">
     <w:nsid w:val="236814B4"/>
     <w:multiLevelType w:val="hybridMultilevel"/>
     <w:tmpl w:val="BA2C9FB6"/>
@@ -2935,7 +3556,7 @@
       </w:rPr>
     </w:lvl>
   </w:abstractNum>
-  <w:abstractNum w:abstractNumId="12" w15:restartNumberingAfterBreak="0">
+  <w:abstractNum w:abstractNumId="16" w15:restartNumberingAfterBreak="0">
     <w:nsid w:val="259C1772"/>
     <w:multiLevelType w:val="hybridMultilevel"/>
     <w:tmpl w:val="AA3C34E8"/>
@@ -3048,7 +3669,7 @@
       </w:rPr>
     </w:lvl>
   </w:abstractNum>
-  <w:abstractNum w:abstractNumId="13" w15:restartNumberingAfterBreak="0">
+  <w:abstractNum w:abstractNumId="17" w15:restartNumberingAfterBreak="0">
     <w:nsid w:val="2A8F67FD"/>
     <w:multiLevelType w:val="multilevel"/>
     <w:tmpl w:val="ED7C5D72"/>
@@ -3191,7 +3812,7 @@
       </w:rPr>
     </w:lvl>
   </w:abstractNum>
-  <w:abstractNum w:abstractNumId="14" w15:restartNumberingAfterBreak="0">
+  <w:abstractNum w:abstractNumId="18" w15:restartNumberingAfterBreak="0">
     <w:nsid w:val="33201776"/>
     <w:multiLevelType w:val="hybridMultilevel"/>
     <w:tmpl w:val="8062C7BA"/>
@@ -3304,7 +3925,7 @@
       </w:rPr>
     </w:lvl>
   </w:abstractNum>
-  <w:abstractNum w:abstractNumId="15" w15:restartNumberingAfterBreak="0">
+  <w:abstractNum w:abstractNumId="19" w15:restartNumberingAfterBreak="0">
     <w:nsid w:val="51BF6503"/>
     <w:multiLevelType w:val="hybridMultilevel"/>
     <w:tmpl w:val="E89C3160"/>
@@ -3417,7 +4038,7 @@
       </w:rPr>
     </w:lvl>
   </w:abstractNum>
-  <w:abstractNum w:abstractNumId="16" w15:restartNumberingAfterBreak="0">
+  <w:abstractNum w:abstractNumId="20" w15:restartNumberingAfterBreak="0">
     <w:nsid w:val="6A911C76"/>
     <w:multiLevelType w:val="hybridMultilevel"/>
     <w:tmpl w:val="38E4DC7A"/>
@@ -3530,7 +4151,7 @@
       </w:rPr>
     </w:lvl>
   </w:abstractNum>
-  <w:abstractNum w:abstractNumId="17" w15:restartNumberingAfterBreak="0">
+  <w:abstractNum w:abstractNumId="21" w15:restartNumberingAfterBreak="0">
     <w:nsid w:val="6B403BD3"/>
     <w:multiLevelType w:val="hybridMultilevel"/>
     <w:tmpl w:val="F09C15A4"/>
@@ -3619,7 +4240,7 @@
       </w:pPr>
     </w:lvl>
   </w:abstractNum>
-  <w:abstractNum w:abstractNumId="18" w15:restartNumberingAfterBreak="0">
+  <w:abstractNum w:abstractNumId="22" w15:restartNumberingAfterBreak="0">
     <w:nsid w:val="6C1B243C"/>
     <w:multiLevelType w:val="hybridMultilevel"/>
     <w:tmpl w:val="94C23E9C"/>
@@ -3732,7 +4353,120 @@
       </w:rPr>
     </w:lvl>
   </w:abstractNum>
-  <w:abstractNum w:abstractNumId="19" w15:restartNumberingAfterBreak="0">
+  <w:abstractNum w:abstractNumId="23" w15:restartNumberingAfterBreak="0">
+    <w:nsid w:val="71C5703B"/>
+    <w:multiLevelType w:val="hybridMultilevel"/>
+    <w:tmpl w:val="067E87EC"/>
+    <w:lvl w:ilvl="0" w:tplc="100C0001">
+      <w:start w:val="1"/>
+      <w:numFmt w:val="bullet"/>
+      <w:lvlText w:val=""/>
+      <w:lvlJc w:val="left"/>
+      <w:pPr>
+        <w:ind w:left="1287" w:hanging="360"/>
+      </w:pPr>
+      <w:rPr>
+        <w:rFonts w:ascii="Symbol" w:hAnsi="Symbol" w:hint="default"/>
+      </w:rPr>
+    </w:lvl>
+    <w:lvl w:ilvl="1" w:tplc="100C0003" w:tentative="1">
+      <w:start w:val="1"/>
+      <w:numFmt w:val="bullet"/>
+      <w:lvlText w:val="o"/>
+      <w:lvlJc w:val="left"/>
+      <w:pPr>
+        <w:ind w:left="2007" w:hanging="360"/>
+      </w:pPr>
+      <w:rPr>
+        <w:rFonts w:ascii="Courier New" w:hAnsi="Courier New" w:cs="Courier New" w:hint="default"/>
+      </w:rPr>
+    </w:lvl>
+    <w:lvl w:ilvl="2" w:tplc="100C0005" w:tentative="1">
+      <w:start w:val="1"/>
+      <w:numFmt w:val="bullet"/>
+      <w:lvlText w:val=""/>
+      <w:lvlJc w:val="left"/>
+      <w:pPr>
+        <w:ind w:left="2727" w:hanging="360"/>
+      </w:pPr>
+      <w:rPr>
+        <w:rFonts w:ascii="Wingdings" w:hAnsi="Wingdings" w:hint="default"/>
+      </w:rPr>
+    </w:lvl>
+    <w:lvl w:ilvl="3" w:tplc="100C0001" w:tentative="1">
+      <w:start w:val="1"/>
+      <w:numFmt w:val="bullet"/>
+      <w:lvlText w:val=""/>
+      <w:lvlJc w:val="left"/>
+      <w:pPr>
+        <w:ind w:left="3447" w:hanging="360"/>
+      </w:pPr>
+      <w:rPr>
+        <w:rFonts w:ascii="Symbol" w:hAnsi="Symbol" w:hint="default"/>
+      </w:rPr>
+    </w:lvl>
+    <w:lvl w:ilvl="4" w:tplc="100C0003" w:tentative="1">
+      <w:start w:val="1"/>
+      <w:numFmt w:val="bullet"/>
+      <w:lvlText w:val="o"/>
+      <w:lvlJc w:val="left"/>
+      <w:pPr>
+        <w:ind w:left="4167" w:hanging="360"/>
+      </w:pPr>
+      <w:rPr>
+        <w:rFonts w:ascii="Courier New" w:hAnsi="Courier New" w:cs="Courier New" w:hint="default"/>
+      </w:rPr>
+    </w:lvl>
+    <w:lvl w:ilvl="5" w:tplc="100C0005" w:tentative="1">
+      <w:start w:val="1"/>
+      <w:numFmt w:val="bullet"/>
+      <w:lvlText w:val=""/>
+      <w:lvlJc w:val="left"/>
+      <w:pPr>
+        <w:ind w:left="4887" w:hanging="360"/>
+      </w:pPr>
+      <w:rPr>
+        <w:rFonts w:ascii="Wingdings" w:hAnsi="Wingdings" w:hint="default"/>
+      </w:rPr>
+    </w:lvl>
+    <w:lvl w:ilvl="6" w:tplc="100C0001" w:tentative="1">
+      <w:start w:val="1"/>
+      <w:numFmt w:val="bullet"/>
+      <w:lvlText w:val=""/>
+      <w:lvlJc w:val="left"/>
+      <w:pPr>
+        <w:ind w:left="5607" w:hanging="360"/>
+      </w:pPr>
+      <w:rPr>
+        <w:rFonts w:ascii="Symbol" w:hAnsi="Symbol" w:hint="default"/>
+      </w:rPr>
+    </w:lvl>
+    <w:lvl w:ilvl="7" w:tplc="100C0003" w:tentative="1">
+      <w:start w:val="1"/>
+      <w:numFmt w:val="bullet"/>
+      <w:lvlText w:val="o"/>
+      <w:lvlJc w:val="left"/>
+      <w:pPr>
+        <w:ind w:left="6327" w:hanging="360"/>
+      </w:pPr>
+      <w:rPr>
+        <w:rFonts w:ascii="Courier New" w:hAnsi="Courier New" w:cs="Courier New" w:hint="default"/>
+      </w:rPr>
+    </w:lvl>
+    <w:lvl w:ilvl="8" w:tplc="100C0005" w:tentative="1">
+      <w:start w:val="1"/>
+      <w:numFmt w:val="bullet"/>
+      <w:lvlText w:val=""/>
+      <w:lvlJc w:val="left"/>
+      <w:pPr>
+        <w:ind w:left="7047" w:hanging="360"/>
+      </w:pPr>
+      <w:rPr>
+        <w:rFonts w:ascii="Wingdings" w:hAnsi="Wingdings" w:hint="default"/>
+      </w:rPr>
+    </w:lvl>
+  </w:abstractNum>
+  <w:abstractNum w:abstractNumId="24" w15:restartNumberingAfterBreak="0">
     <w:nsid w:val="766557FE"/>
     <w:multiLevelType w:val="hybridMultilevel"/>
     <w:tmpl w:val="D0562798"/>
@@ -3845,66 +4579,81 @@
     </w:lvl>
   </w:abstractNum>
   <w:num w:numId="1" w16cid:durableId="1768116796">
-    <w:abstractNumId w:val="2"/>
+    <w:abstractNumId w:val="3"/>
   </w:num>
   <w:num w:numId="2" w16cid:durableId="1987196684">
-    <w:abstractNumId w:val="7"/>
+    <w:abstractNumId w:val="8"/>
   </w:num>
   <w:num w:numId="3" w16cid:durableId="1307664873">
+    <w:abstractNumId w:val="6"/>
+  </w:num>
+  <w:num w:numId="4" w16cid:durableId="2143882369">
+    <w:abstractNumId w:val="17"/>
+  </w:num>
+  <w:num w:numId="5" w16cid:durableId="1619142651">
+    <w:abstractNumId w:val="22"/>
+  </w:num>
+  <w:num w:numId="6" w16cid:durableId="242450228">
     <w:abstractNumId w:val="5"/>
   </w:num>
-  <w:num w:numId="4" w16cid:durableId="2143882369">
-    <w:abstractNumId w:val="13"/>
-  </w:num>
-  <w:num w:numId="5" w16cid:durableId="1619142651">
-    <w:abstractNumId w:val="18"/>
-  </w:num>
-  <w:num w:numId="6" w16cid:durableId="242450228">
-    <w:abstractNumId w:val="4"/>
-  </w:num>
   <w:num w:numId="7" w16cid:durableId="1179582995">
-    <w:abstractNumId w:val="12"/>
+    <w:abstractNumId w:val="16"/>
   </w:num>
   <w:num w:numId="8" w16cid:durableId="585727631">
-    <w:abstractNumId w:val="19"/>
+    <w:abstractNumId w:val="24"/>
   </w:num>
   <w:num w:numId="9" w16cid:durableId="178276623">
-    <w:abstractNumId w:val="17"/>
+    <w:abstractNumId w:val="21"/>
   </w:num>
   <w:num w:numId="10" w16cid:durableId="1614702467">
-    <w:abstractNumId w:val="14"/>
+    <w:abstractNumId w:val="18"/>
   </w:num>
   <w:num w:numId="11" w16cid:durableId="1452432826">
     <w:abstractNumId w:val="1"/>
   </w:num>
   <w:num w:numId="12" w16cid:durableId="1714770181">
-    <w:abstractNumId w:val="10"/>
+    <w:abstractNumId w:val="14"/>
   </w:num>
   <w:num w:numId="13" w16cid:durableId="1809740428">
-    <w:abstractNumId w:val="3"/>
+    <w:abstractNumId w:val="4"/>
   </w:num>
   <w:num w:numId="14" w16cid:durableId="646710544">
-    <w:abstractNumId w:val="16"/>
+    <w:abstractNumId w:val="20"/>
   </w:num>
   <w:num w:numId="15" w16cid:durableId="1567718433">
-    <w:abstractNumId w:val="15"/>
+    <w:abstractNumId w:val="19"/>
   </w:num>
   <w:num w:numId="16" w16cid:durableId="1090542581">
-    <w:abstractNumId w:val="6"/>
+    <w:abstractNumId w:val="7"/>
   </w:num>
   <w:num w:numId="17" w16cid:durableId="1792430899">
-    <w:abstractNumId w:val="8"/>
+    <w:abstractNumId w:val="9"/>
   </w:num>
   <w:num w:numId="18" w16cid:durableId="2143964855">
     <w:abstractNumId w:val="0"/>
   </w:num>
   <w:num w:numId="19" w16cid:durableId="1790472503">
-    <w:abstractNumId w:val="9"/>
+    <w:abstractNumId w:val="12"/>
   </w:num>
   <w:num w:numId="20" w16cid:durableId="1867983666">
+    <w:abstractNumId w:val="15"/>
+  </w:num>
+  <w:num w:numId="21" w16cid:durableId="729160367">
+    <w:abstractNumId w:val="17"/>
+  </w:num>
+  <w:num w:numId="22" w16cid:durableId="775291252">
+    <w:abstractNumId w:val="23"/>
+  </w:num>
+  <w:num w:numId="23" w16cid:durableId="1449816908">
+    <w:abstractNumId w:val="2"/>
+  </w:num>
+  <w:num w:numId="24" w16cid:durableId="1312102608">
+    <w:abstractNumId w:val="10"/>
+  </w:num>
+  <w:num w:numId="25" w16cid:durableId="976106980">
     <w:abstractNumId w:val="11"/>
   </w:num>
-  <w:num w:numId="21" w16cid:durableId="729160367">
+  <w:num w:numId="26" w16cid:durableId="1899785550">
     <w:abstractNumId w:val="13"/>
   </w:num>
   <w:numIdMacAtCleanup w:val="18"/>
@@ -5452,6 +6201,49 @@
 </file>
 
 <file path=customXml/item1.xml><?xml version="1.0" encoding="utf-8"?>
+<b:Sources xmlns:b="http://schemas.openxmlformats.org/officeDocument/2006/bibliography" xmlns="http://schemas.openxmlformats.org/officeDocument/2006/bibliography" SelectedStyle="\APASixthEditionOfficeOnline.xsl" StyleName="APA" Version="6">
+  <b:Source>
+    <b:Tag>Espace_réservé1</b:Tag>
+    <b:SourceType>InternetSite</b:SourceType>
+    <b:Guid>{ADB4924E-1854-4B0D-9267-C80B677493CA}</b:Guid>
+    <b:Title>How to LOAD DATA setting default value NULL if column field is empty</b:Title>
+    <b:InternetSiteTitle>Stackoverflow</b:InternetSiteTitle>
+    <b:URL>https://stackoverflow.com/questions/58412117/how-to-load-data-setting-default-value-null-if-column-field-is-empty</b:URL>
+    <b:RefOrder>1</b:RefOrder>
+  </b:Source>
+  <b:Source>
+    <b:Tag>Eff</b:Tag>
+    <b:SourceType>InternetSite</b:SourceType>
+    <b:Guid>{F98D2991-5B0C-450A-8515-DE6B1431568F}</b:Guid>
+    <b:Title>Effectuer une sauvegarde différentielle ou incrémentielle</b:Title>
+    <b:InternetSiteTitle>dev.mysql.com</b:InternetSiteTitle>
+    <b:URL>https://dev.mysql.com/doc/mysql-enterprise-backup/8.0/en/mysqlbackup.incremental.html</b:URL>
+    <b:RefOrder>2</b:RefOrder>
+  </b:Source>
+</b:Sources>
+</file>
+
+<file path=customXml/item2.xml><?xml version="1.0" encoding="utf-8"?>
+<p:properties xmlns:p="http://schemas.microsoft.com/office/2006/metadata/properties" xmlns:xsi="http://www.w3.org/2001/XMLSchema-instance" xmlns:pc="http://schemas.microsoft.com/office/infopath/2007/PartnerControls">
+  <documentManagement>
+    <lcf76f155ced4ddcb4097134ff3c332f xmlns="b5cf4370-ac38-4b9e-9836-ef6f5df64f24">
+      <Terms xmlns="http://schemas.microsoft.com/office/infopath/2007/PartnerControls"/>
+    </lcf76f155ced4ddcb4097134ff3c332f>
+    <TaxCatchAll xmlns="eefa3612-053e-497a-ae76-8a76877f5e22" xsi:nil="true"/>
+  </documentManagement>
+</p:properties>
+</file>
+
+<file path=customXml/item3.xml><?xml version="1.0" encoding="utf-8"?>
+<?mso-contentType ?>
+<FormTemplates xmlns="http://schemas.microsoft.com/sharepoint/v3/contenttype/forms">
+  <Display>DocumentLibraryForm</Display>
+  <Edit>DocumentLibraryForm</Edit>
+  <New>DocumentLibraryForm</New>
+</FormTemplates>
+</file>
+
+<file path=customXml/item4.xml><?xml version="1.0" encoding="utf-8"?>
 <ct:contentTypeSchema xmlns:ct="http://schemas.microsoft.com/office/2006/metadata/contentType" xmlns:ma="http://schemas.microsoft.com/office/2006/metadata/properties/metaAttributes" ct:_="" ma:_="" ma:contentTypeName="Document" ma:contentTypeID="0x01010080C9F2488912074FB587B9AD9ADAE5BB" ma:contentTypeVersion="13" ma:contentTypeDescription="Crée un document." ma:contentTypeScope="" ma:versionID="98cb6024266d177b928872b226e6993e">
   <xsd:schema xmlns:xsd="http://www.w3.org/2001/XMLSchema" xmlns:xs="http://www.w3.org/2001/XMLSchema" xmlns:p="http://schemas.microsoft.com/office/2006/metadata/properties" xmlns:ns2="b5cf4370-ac38-4b9e-9836-ef6f5df64f24" xmlns:ns3="eefa3612-053e-497a-ae76-8a76877f5e22" targetNamespace="http://schemas.microsoft.com/office/2006/metadata/properties" ma:root="true" ma:fieldsID="005441ce51d7a2dcada4efd17c7a03e9" ns2:_="" ns3:_="">
     <xsd:import namespace="b5cf4370-ac38-4b9e-9836-ef6f5df64f24"/>
@@ -5658,50 +6450,34 @@
 </ct:contentTypeSchema>
 </file>
 
-<file path=customXml/item2.xml><?xml version="1.0" encoding="utf-8"?>
-<?mso-contentType ?>
-<FormTemplates xmlns="http://schemas.microsoft.com/sharepoint/v3/contenttype/forms">
-  <Display>DocumentLibraryForm</Display>
-  <Edit>DocumentLibraryForm</Edit>
-  <New>DocumentLibraryForm</New>
-</FormTemplates>
+<file path=customXml/itemProps1.xml><?xml version="1.0" encoding="utf-8"?>
+<ds:datastoreItem xmlns:ds="http://schemas.openxmlformats.org/officeDocument/2006/customXml" ds:itemID="{A507DE50-9571-420A-B97A-D696E6EB7C50}">
+  <ds:schemaRefs>
+    <ds:schemaRef ds:uri="http://schemas.openxmlformats.org/officeDocument/2006/bibliography"/>
+  </ds:schemaRefs>
+</ds:datastoreItem>
 </file>
 
-<file path=customXml/item3.xml><?xml version="1.0" encoding="utf-8"?>
-<p:properties xmlns:p="http://schemas.microsoft.com/office/2006/metadata/properties" xmlns:xsi="http://www.w3.org/2001/XMLSchema-instance" xmlns:pc="http://schemas.microsoft.com/office/infopath/2007/PartnerControls">
-  <documentManagement>
-    <lcf76f155ced4ddcb4097134ff3c332f xmlns="b5cf4370-ac38-4b9e-9836-ef6f5df64f24">
-      <Terms xmlns="http://schemas.microsoft.com/office/infopath/2007/PartnerControls"/>
-    </lcf76f155ced4ddcb4097134ff3c332f>
-    <TaxCatchAll xmlns="eefa3612-053e-497a-ae76-8a76877f5e22" xsi:nil="true"/>
-  </documentManagement>
-</p:properties>
+<file path=customXml/itemProps2.xml><?xml version="1.0" encoding="utf-8"?>
+<ds:datastoreItem xmlns:ds="http://schemas.openxmlformats.org/officeDocument/2006/customXml" ds:itemID="{4181FC95-92B5-446F-AE57-E4A44C8C450C}">
+  <ds:schemaRefs>
+    <ds:schemaRef ds:uri="http://schemas.microsoft.com/office/2006/metadata/properties"/>
+    <ds:schemaRef ds:uri="http://schemas.microsoft.com/office/infopath/2007/PartnerControls"/>
+    <ds:schemaRef ds:uri="b5cf4370-ac38-4b9e-9836-ef6f5df64f24"/>
+    <ds:schemaRef ds:uri="eefa3612-053e-497a-ae76-8a76877f5e22"/>
+  </ds:schemaRefs>
+</ds:datastoreItem>
 </file>
 
-<file path=customXml/item4.xml><?xml version="1.0" encoding="utf-8"?>
-<b:Sources xmlns:b="http://schemas.openxmlformats.org/officeDocument/2006/bibliography" xmlns="http://schemas.openxmlformats.org/officeDocument/2006/bibliography" SelectedStyle="\APASixthEditionOfficeOnline.xsl" StyleName="APA" Version="6">
-  <b:Source>
-    <b:Tag>Espace_réservé1</b:Tag>
-    <b:SourceType>InternetSite</b:SourceType>
-    <b:Guid>{ADB4924E-1854-4B0D-9267-C80B677493CA}</b:Guid>
-    <b:Title>How to LOAD DATA setting default value NULL if column field is empty</b:Title>
-    <b:InternetSiteTitle>Stackoverflow</b:InternetSiteTitle>
-    <b:URL>https://stackoverflow.com/questions/58412117/how-to-load-data-setting-default-value-null-if-column-field-is-empty</b:URL>
-    <b:RefOrder>1</b:RefOrder>
-  </b:Source>
-  <b:Source>
-    <b:Tag>Eff</b:Tag>
-    <b:SourceType>InternetSite</b:SourceType>
-    <b:Guid>{F98D2991-5B0C-450A-8515-DE6B1431568F}</b:Guid>
-    <b:Title>Effectuer une sauvegarde différentielle ou incrémentielle</b:Title>
-    <b:InternetSiteTitle>dev.mysql.com</b:InternetSiteTitle>
-    <b:URL>https://dev.mysql.com/doc/mysql-enterprise-backup/8.0/en/mysqlbackup.incremental.html</b:URL>
-    <b:RefOrder>2</b:RefOrder>
-  </b:Source>
-</b:Sources>
+<file path=customXml/itemProps3.xml><?xml version="1.0" encoding="utf-8"?>
+<ds:datastoreItem xmlns:ds="http://schemas.openxmlformats.org/officeDocument/2006/customXml" ds:itemID="{DF8E7934-3F3A-4F32-A7D4-1B248DBE707D}">
+  <ds:schemaRefs>
+    <ds:schemaRef ds:uri="http://schemas.microsoft.com/sharepoint/v3/contenttype/forms"/>
+  </ds:schemaRefs>
+</ds:datastoreItem>
 </file>
 
-<file path=customXml/itemProps1.xml><?xml version="1.0" encoding="utf-8"?>
+<file path=customXml/itemProps4.xml><?xml version="1.0" encoding="utf-8"?>
 <ds:datastoreItem xmlns:ds="http://schemas.openxmlformats.org/officeDocument/2006/customXml" ds:itemID="{FDA51230-EF27-4A68-A446-37F9E544E2A2}">
   <ds:schemaRefs>
     <ds:schemaRef ds:uri="http://schemas.microsoft.com/office/2006/metadata/contentType"/>
@@ -5718,31 +6494,4 @@
     <ds:schemaRef ds:uri="http://schemas.microsoft.com/internal/obd"/>
   </ds:schemaRefs>
 </ds:datastoreItem>
-</file>
-
-<file path=customXml/itemProps2.xml><?xml version="1.0" encoding="utf-8"?>
-<ds:datastoreItem xmlns:ds="http://schemas.openxmlformats.org/officeDocument/2006/customXml" ds:itemID="{DF8E7934-3F3A-4F32-A7D4-1B248DBE707D}">
-  <ds:schemaRefs>
-    <ds:schemaRef ds:uri="http://schemas.microsoft.com/sharepoint/v3/contenttype/forms"/>
-  </ds:schemaRefs>
-</ds:datastoreItem>
-</file>
-
-<file path=customXml/itemProps3.xml><?xml version="1.0" encoding="utf-8"?>
-<ds:datastoreItem xmlns:ds="http://schemas.openxmlformats.org/officeDocument/2006/customXml" ds:itemID="{4181FC95-92B5-446F-AE57-E4A44C8C450C}">
-  <ds:schemaRefs>
-    <ds:schemaRef ds:uri="http://schemas.microsoft.com/office/2006/metadata/properties"/>
-    <ds:schemaRef ds:uri="http://schemas.microsoft.com/office/infopath/2007/PartnerControls"/>
-    <ds:schemaRef ds:uri="b5cf4370-ac38-4b9e-9836-ef6f5df64f24"/>
-    <ds:schemaRef ds:uri="eefa3612-053e-497a-ae76-8a76877f5e22"/>
-  </ds:schemaRefs>
-</ds:datastoreItem>
-</file>
-
-<file path=customXml/itemProps4.xml><?xml version="1.0" encoding="utf-8"?>
-<ds:datastoreItem xmlns:ds="http://schemas.openxmlformats.org/officeDocument/2006/customXml" ds:itemID="{A507DE50-9571-420A-B97A-D696E6EB7C50}">
-  <ds:schemaRefs>
-    <ds:schemaRef ds:uri="http://schemas.openxmlformats.org/officeDocument/2006/bibliography"/>
-  </ds:schemaRefs>
-</ds:datastoreItem>
 </file>
</xml_diff>

<commit_message>
docs(word): Mise à jour du planning
</commit_message>
<xml_diff>
--- a/Doc/Christopher_Ristic_Rapport.docx
+++ b/Doc/Christopher_Ristic_Rapport.docx
@@ -648,47 +648,7 @@
         <w:pStyle w:val="Retraitcorpsdetexte"/>
       </w:pPr>
       <w:r>
-        <w:t>• Librairie graphique à choix (</w:t>
-      </w:r>
-      <w:proofErr w:type="spellStart"/>
-      <w:r>
-        <w:t>forms</w:t>
-      </w:r>
-      <w:proofErr w:type="spellEnd"/>
-      <w:r>
-        <w:t xml:space="preserve">, </w:t>
-      </w:r>
-      <w:proofErr w:type="spellStart"/>
-      <w:r>
-        <w:t>maui</w:t>
-      </w:r>
-      <w:proofErr w:type="spellEnd"/>
-      <w:r>
-        <w:t xml:space="preserve">, </w:t>
-      </w:r>
-      <w:proofErr w:type="spellStart"/>
-      <w:r>
-        <w:t>uno</w:t>
-      </w:r>
-      <w:proofErr w:type="spellEnd"/>
-      <w:r>
-        <w:t xml:space="preserve">, </w:t>
-      </w:r>
-      <w:proofErr w:type="spellStart"/>
-      <w:r>
-        <w:t>wpf</w:t>
-      </w:r>
-      <w:proofErr w:type="spellEnd"/>
-      <w:r>
-        <w:t xml:space="preserve">, </w:t>
-      </w:r>
-      <w:proofErr w:type="spellStart"/>
-      <w:r>
-        <w:t>fna</w:t>
-      </w:r>
-      <w:proofErr w:type="spellEnd"/>
-      <w:r>
-        <w:t xml:space="preserve">, …) </w:t>
+        <w:t xml:space="preserve">• Librairie graphique à choix (forms, maui, uno, wpf, fna, …) </w:t>
       </w:r>
     </w:p>
     <w:p>
@@ -705,6 +665,9 @@
       </w:pPr>
       <w:r>
         <w:t>User Stories</w:t>
+      </w:r>
+      <w:r>
+        <w:t xml:space="preserve"> - Planning</w:t>
       </w:r>
     </w:p>
     <w:p>
@@ -712,20 +675,15 @@
         <w:pStyle w:val="Corpsdetexte"/>
         <w:numPr>
           <w:ilvl w:val="0"/>
-          <w:numId w:val="26"/>
+          <w:numId w:val="27"/>
         </w:numPr>
         <w:spacing w:line="276" w:lineRule="auto"/>
       </w:pPr>
       <w:r>
-        <w:t xml:space="preserve">En tant qu’utilisateur, je veux afficher une représentation graphique de plusieurs séries temporelles (time </w:t>
-      </w:r>
-      <w:proofErr w:type="spellStart"/>
-      <w:r>
-        <w:t>series</w:t>
-      </w:r>
-      <w:proofErr w:type="spellEnd"/>
-      <w:r>
-        <w:t>) simultanément, afin de comparer différentes données météorologiques comme la température, les précipitations et l’humidité sur une même période.</w:t>
+        <w:t xml:space="preserve">08.09.25 - </w:t>
+      </w:r>
+      <w:r>
+        <w:t>En tant qu’utilisateur, je veux afficher une représentation graphique de plusieurs séries temporelles (time series) simultanément, afin de comparer différentes données météorologiques comme la température, les précipitations et l’humidité sur une même période.</w:t>
       </w:r>
     </w:p>
     <w:p>
@@ -752,10 +710,13 @@
         <w:pStyle w:val="Corpsdetexte"/>
         <w:numPr>
           <w:ilvl w:val="0"/>
-          <w:numId w:val="25"/>
+          <w:numId w:val="27"/>
         </w:numPr>
         <w:spacing w:line="276" w:lineRule="auto"/>
       </w:pPr>
+      <w:r>
+        <w:t xml:space="preserve">08.09.25 - </w:t>
+      </w:r>
       <w:r>
         <w:t xml:space="preserve">Je veux pouvoir bénéficier d’une grande flexibilité d’affichage afin de pouvoir analyser mes données en détail. </w:t>
       </w:r>
@@ -773,15 +734,7 @@
         <w:t>Critères d'acceptation</w:t>
       </w:r>
       <w:r>
-        <w:t> : Voir les dates (jj-mm-</w:t>
-      </w:r>
-      <w:proofErr w:type="spellStart"/>
-      <w:r>
-        <w:t>aa</w:t>
-      </w:r>
-      <w:proofErr w:type="spellEnd"/>
-      <w:r>
-        <w:t>)</w:t>
+        <w:t> : Voir les dates (jj-mm-aa)</w:t>
       </w:r>
       <w:r>
         <w:t xml:space="preserve"> | plages de dates du 01.05 au 05.05</w:t>
@@ -792,20 +745,15 @@
         <w:pStyle w:val="Corpsdetexte"/>
         <w:numPr>
           <w:ilvl w:val="0"/>
-          <w:numId w:val="25"/>
+          <w:numId w:val="27"/>
         </w:numPr>
         <w:spacing w:line="276" w:lineRule="auto"/>
       </w:pPr>
       <w:r>
-        <w:t xml:space="preserve">En tant qu’utilisateur, je veux avoir un mode pour afficher des fonctions météorologiques simulées ou théoriques, comme une variation </w:t>
-      </w:r>
-      <w:proofErr w:type="spellStart"/>
-      <w:r>
-        <w:t>sinusoidale</w:t>
-      </w:r>
-      <w:proofErr w:type="spellEnd"/>
-      <w:r>
-        <w:t xml:space="preserve"> de température ou une fonction personnalisée, en plus des séries temporelles réelles.</w:t>
+        <w:t xml:space="preserve">15.09.25 - </w:t>
+      </w:r>
+      <w:r>
+        <w:t>En tant qu’utilisateur, je veux avoir un mode pour afficher des fonctions météorologiques simulées ou théoriques, comme une variation sinusoidale de température ou une fonction personnalisée, en plus des séries temporelles réelles.</w:t>
       </w:r>
     </w:p>
     <w:p>
@@ -838,10 +786,13 @@
         <w:pStyle w:val="Corpsdetexte"/>
         <w:numPr>
           <w:ilvl w:val="0"/>
-          <w:numId w:val="23"/>
+          <w:numId w:val="27"/>
         </w:numPr>
         <w:spacing w:line="276" w:lineRule="auto"/>
       </w:pPr>
+      <w:r>
+        <w:t xml:space="preserve">22.09.25 - </w:t>
+      </w:r>
       <w:r>
         <w:t>En tant qu’utilisateur, je souhaite importer un fichier CSV contenant la t</w:t>
       </w:r>
@@ -885,10 +836,13 @@
         <w:pStyle w:val="Corpsdetexte"/>
         <w:numPr>
           <w:ilvl w:val="0"/>
-          <w:numId w:val="22"/>
+          <w:numId w:val="27"/>
         </w:numPr>
         <w:spacing w:line="276" w:lineRule="auto"/>
       </w:pPr>
+      <w:r>
+        <w:t xml:space="preserve">29.09.25 - </w:t>
+      </w:r>
       <w:r>
         <w:t>En tant qu’utilisateur, je veux pouvoir choisir l’unité de température (°C ou °F), afin de visualiser les données selon ma préférence.</w:t>
       </w:r>
@@ -920,9 +874,12 @@
         <w:pStyle w:val="Corpsdetexte"/>
         <w:numPr>
           <w:ilvl w:val="0"/>
-          <w:numId w:val="22"/>
+          <w:numId w:val="27"/>
         </w:numPr>
       </w:pPr>
+      <w:r>
+        <w:t xml:space="preserve">06.10.25 - </w:t>
+      </w:r>
       <w:r>
         <w:t>En tant qu’utilisateur, je veux visualiser les précipitations sous forme de barres verticales, pour mieux distinguer les volumes journaliers.</w:t>
       </w:r>
@@ -958,11 +915,14 @@
         <w:pStyle w:val="Corpsdetexte"/>
         <w:numPr>
           <w:ilvl w:val="0"/>
-          <w:numId w:val="22"/>
+          <w:numId w:val="27"/>
         </w:numPr>
       </w:pPr>
       <w:r>
         <w:lastRenderedPageBreak/>
+        <w:t xml:space="preserve">27.10.25 - </w:t>
+      </w:r>
+      <w:r>
         <w:t>En tant qu’utilisateur, je veux voir la valeur maximale et minimale d’une série temporelle météorologique, afin d’identifier les extrêmes sur une période donnée.</w:t>
       </w:r>
     </w:p>
@@ -992,9 +952,12 @@
         <w:pStyle w:val="Corpsdetexte"/>
         <w:numPr>
           <w:ilvl w:val="0"/>
-          <w:numId w:val="22"/>
+          <w:numId w:val="27"/>
         </w:numPr>
       </w:pPr>
+      <w:r>
+        <w:t xml:space="preserve">27.10.25 - </w:t>
+      </w:r>
       <w:r>
         <w:t>En tant qu’utilisateur, je veux sauvegarder une image du graphique affiché, pour pouvoir l’inclure dans un rapport ou le partager.</w:t>
       </w:r>
@@ -1019,6 +982,23 @@
       <w:r>
         <w:t>L’utilisateur peut cliquer sur un bouton "Exporter" pour sauvegarder le graphique actuel au format PNG.</w:t>
       </w:r>
+    </w:p>
+    <w:p>
+      <w:pPr>
+        <w:pStyle w:val="Corpsdetexte"/>
+        <w:numPr>
+          <w:ilvl w:val="0"/>
+          <w:numId w:val="27"/>
+        </w:numPr>
+      </w:pPr>
+      <w:r>
+        <w:t>Rapport – Toutes les sessions un rapport journalier</w:t>
+      </w:r>
+    </w:p>
+    <w:p>
+      <w:pPr>
+        <w:pStyle w:val="Corpsdetexte"/>
+      </w:pPr>
     </w:p>
     <w:p>
       <w:pPr>
@@ -1493,21 +1473,12 @@
               <w:szCs w:val="16"/>
             </w:rPr>
           </w:pPr>
-          <w:proofErr w:type="gramStart"/>
           <w:r>
             <w:rPr>
               <w:rFonts w:cs="Arial"/>
               <w:szCs w:val="16"/>
             </w:rPr>
-            <w:t>Version:</w:t>
-          </w:r>
-          <w:proofErr w:type="gramEnd"/>
-          <w:r>
-            <w:rPr>
-              <w:rFonts w:cs="Arial"/>
-              <w:szCs w:val="16"/>
-            </w:rPr>
-            <w:t xml:space="preserve"> </w:t>
+            <w:t xml:space="preserve">Version: </w:t>
           </w:r>
           <w:fldSimple w:instr="REVNUM   \* MERGEFORMAT">
             <w:r>
@@ -1774,7 +1745,7 @@
         <v:path o:extrusionok="f" gradientshapeok="t" o:connecttype="rect"/>
         <o:lock v:ext="edit" aspectratio="t"/>
       </v:shapetype>
-      <v:shape id="_x0000_i1069" type="#_x0000_t75" style="width:11.5pt;height:11.5pt" o:bullet="t">
+      <v:shape id="_x0000_i1078" type="#_x0000_t75" style="width:11.5pt;height:11.5pt" o:bullet="t">
         <v:imagedata r:id="rId1" o:title="BD10263_"/>
       </v:shape>
     </w:pict>
@@ -3926,6 +3897,95 @@
     </w:lvl>
   </w:abstractNum>
   <w:abstractNum w:abstractNumId="19" w15:restartNumberingAfterBreak="0">
+    <w:nsid w:val="4C5F12DC"/>
+    <w:multiLevelType w:val="hybridMultilevel"/>
+    <w:tmpl w:val="E814F6EC"/>
+    <w:lvl w:ilvl="0" w:tplc="0600A3D0">
+      <w:start w:val="1"/>
+      <w:numFmt w:val="decimal"/>
+      <w:lvlText w:val="%1)"/>
+      <w:lvlJc w:val="left"/>
+      <w:pPr>
+        <w:ind w:left="1647" w:hanging="360"/>
+      </w:pPr>
+      <w:rPr>
+        <w:rFonts w:hint="default"/>
+      </w:rPr>
+    </w:lvl>
+    <w:lvl w:ilvl="1" w:tplc="100C0019" w:tentative="1">
+      <w:start w:val="1"/>
+      <w:numFmt w:val="lowerLetter"/>
+      <w:lvlText w:val="%2."/>
+      <w:lvlJc w:val="left"/>
+      <w:pPr>
+        <w:ind w:left="2367" w:hanging="360"/>
+      </w:pPr>
+    </w:lvl>
+    <w:lvl w:ilvl="2" w:tplc="100C001B" w:tentative="1">
+      <w:start w:val="1"/>
+      <w:numFmt w:val="lowerRoman"/>
+      <w:lvlText w:val="%3."/>
+      <w:lvlJc w:val="right"/>
+      <w:pPr>
+        <w:ind w:left="3087" w:hanging="180"/>
+      </w:pPr>
+    </w:lvl>
+    <w:lvl w:ilvl="3" w:tplc="100C000F" w:tentative="1">
+      <w:start w:val="1"/>
+      <w:numFmt w:val="decimal"/>
+      <w:lvlText w:val="%4."/>
+      <w:lvlJc w:val="left"/>
+      <w:pPr>
+        <w:ind w:left="3807" w:hanging="360"/>
+      </w:pPr>
+    </w:lvl>
+    <w:lvl w:ilvl="4" w:tplc="100C0019" w:tentative="1">
+      <w:start w:val="1"/>
+      <w:numFmt w:val="lowerLetter"/>
+      <w:lvlText w:val="%5."/>
+      <w:lvlJc w:val="left"/>
+      <w:pPr>
+        <w:ind w:left="4527" w:hanging="360"/>
+      </w:pPr>
+    </w:lvl>
+    <w:lvl w:ilvl="5" w:tplc="100C001B" w:tentative="1">
+      <w:start w:val="1"/>
+      <w:numFmt w:val="lowerRoman"/>
+      <w:lvlText w:val="%6."/>
+      <w:lvlJc w:val="right"/>
+      <w:pPr>
+        <w:ind w:left="5247" w:hanging="180"/>
+      </w:pPr>
+    </w:lvl>
+    <w:lvl w:ilvl="6" w:tplc="100C000F" w:tentative="1">
+      <w:start w:val="1"/>
+      <w:numFmt w:val="decimal"/>
+      <w:lvlText w:val="%7."/>
+      <w:lvlJc w:val="left"/>
+      <w:pPr>
+        <w:ind w:left="5967" w:hanging="360"/>
+      </w:pPr>
+    </w:lvl>
+    <w:lvl w:ilvl="7" w:tplc="100C0019" w:tentative="1">
+      <w:start w:val="1"/>
+      <w:numFmt w:val="lowerLetter"/>
+      <w:lvlText w:val="%8."/>
+      <w:lvlJc w:val="left"/>
+      <w:pPr>
+        <w:ind w:left="6687" w:hanging="360"/>
+      </w:pPr>
+    </w:lvl>
+    <w:lvl w:ilvl="8" w:tplc="100C001B" w:tentative="1">
+      <w:start w:val="1"/>
+      <w:numFmt w:val="lowerRoman"/>
+      <w:lvlText w:val="%9."/>
+      <w:lvlJc w:val="right"/>
+      <w:pPr>
+        <w:ind w:left="7407" w:hanging="180"/>
+      </w:pPr>
+    </w:lvl>
+  </w:abstractNum>
+  <w:abstractNum w:abstractNumId="20" w15:restartNumberingAfterBreak="0">
     <w:nsid w:val="51BF6503"/>
     <w:multiLevelType w:val="hybridMultilevel"/>
     <w:tmpl w:val="E89C3160"/>
@@ -4038,7 +4098,7 @@
       </w:rPr>
     </w:lvl>
   </w:abstractNum>
-  <w:abstractNum w:abstractNumId="20" w15:restartNumberingAfterBreak="0">
+  <w:abstractNum w:abstractNumId="21" w15:restartNumberingAfterBreak="0">
     <w:nsid w:val="6A911C76"/>
     <w:multiLevelType w:val="hybridMultilevel"/>
     <w:tmpl w:val="38E4DC7A"/>
@@ -4151,7 +4211,7 @@
       </w:rPr>
     </w:lvl>
   </w:abstractNum>
-  <w:abstractNum w:abstractNumId="21" w15:restartNumberingAfterBreak="0">
+  <w:abstractNum w:abstractNumId="22" w15:restartNumberingAfterBreak="0">
     <w:nsid w:val="6B403BD3"/>
     <w:multiLevelType w:val="hybridMultilevel"/>
     <w:tmpl w:val="F09C15A4"/>
@@ -4240,7 +4300,7 @@
       </w:pPr>
     </w:lvl>
   </w:abstractNum>
-  <w:abstractNum w:abstractNumId="22" w15:restartNumberingAfterBreak="0">
+  <w:abstractNum w:abstractNumId="23" w15:restartNumberingAfterBreak="0">
     <w:nsid w:val="6C1B243C"/>
     <w:multiLevelType w:val="hybridMultilevel"/>
     <w:tmpl w:val="94C23E9C"/>
@@ -4353,7 +4413,7 @@
       </w:rPr>
     </w:lvl>
   </w:abstractNum>
-  <w:abstractNum w:abstractNumId="23" w15:restartNumberingAfterBreak="0">
+  <w:abstractNum w:abstractNumId="24" w15:restartNumberingAfterBreak="0">
     <w:nsid w:val="71C5703B"/>
     <w:multiLevelType w:val="hybridMultilevel"/>
     <w:tmpl w:val="067E87EC"/>
@@ -4466,7 +4526,7 @@
       </w:rPr>
     </w:lvl>
   </w:abstractNum>
-  <w:abstractNum w:abstractNumId="24" w15:restartNumberingAfterBreak="0">
+  <w:abstractNum w:abstractNumId="25" w15:restartNumberingAfterBreak="0">
     <w:nsid w:val="766557FE"/>
     <w:multiLevelType w:val="hybridMultilevel"/>
     <w:tmpl w:val="D0562798"/>
@@ -4591,7 +4651,7 @@
     <w:abstractNumId w:val="17"/>
   </w:num>
   <w:num w:numId="5" w16cid:durableId="1619142651">
-    <w:abstractNumId w:val="22"/>
+    <w:abstractNumId w:val="23"/>
   </w:num>
   <w:num w:numId="6" w16cid:durableId="242450228">
     <w:abstractNumId w:val="5"/>
@@ -4600,10 +4660,10 @@
     <w:abstractNumId w:val="16"/>
   </w:num>
   <w:num w:numId="8" w16cid:durableId="585727631">
-    <w:abstractNumId w:val="24"/>
+    <w:abstractNumId w:val="25"/>
   </w:num>
   <w:num w:numId="9" w16cid:durableId="178276623">
-    <w:abstractNumId w:val="21"/>
+    <w:abstractNumId w:val="22"/>
   </w:num>
   <w:num w:numId="10" w16cid:durableId="1614702467">
     <w:abstractNumId w:val="18"/>
@@ -4618,10 +4678,10 @@
     <w:abstractNumId w:val="4"/>
   </w:num>
   <w:num w:numId="14" w16cid:durableId="646710544">
-    <w:abstractNumId w:val="20"/>
+    <w:abstractNumId w:val="21"/>
   </w:num>
   <w:num w:numId="15" w16cid:durableId="1567718433">
-    <w:abstractNumId w:val="19"/>
+    <w:abstractNumId w:val="20"/>
   </w:num>
   <w:num w:numId="16" w16cid:durableId="1090542581">
     <w:abstractNumId w:val="7"/>
@@ -4642,7 +4702,7 @@
     <w:abstractNumId w:val="17"/>
   </w:num>
   <w:num w:numId="22" w16cid:durableId="775291252">
-    <w:abstractNumId w:val="23"/>
+    <w:abstractNumId w:val="24"/>
   </w:num>
   <w:num w:numId="23" w16cid:durableId="1449816908">
     <w:abstractNumId w:val="2"/>
@@ -4655,6 +4715,9 @@
   </w:num>
   <w:num w:numId="26" w16cid:durableId="1899785550">
     <w:abstractNumId w:val="13"/>
+  </w:num>
+  <w:num w:numId="27" w16cid:durableId="1472481281">
+    <w:abstractNumId w:val="19"/>
   </w:num>
   <w:numIdMacAtCleanup w:val="18"/>
 </w:numbering>

</xml_diff>

<commit_message>
doc(word): Création de nouveaux chapitres
</commit_message>
<xml_diff>
--- a/Doc/Christopher_Ristic_Rapport.docx
+++ b/Doc/Christopher_Ristic_Rapport.docx
@@ -161,7 +161,7 @@
         </w:rPr>
         <w:fldChar w:fldCharType="separate"/>
       </w:r>
-      <w:hyperlink w:anchor="_Toc207021692" w:history="1">
+      <w:hyperlink w:anchor="_Toc207632830" w:history="1">
         <w:r>
           <w:rPr>
             <w:rStyle w:val="Lienhypertexte"/>
@@ -209,7 +209,7 @@
             <w:noProof/>
             <w:webHidden/>
           </w:rPr>
-          <w:instrText xml:space="preserve"> PAGEREF _Toc207021692 \h </w:instrText>
+          <w:instrText xml:space="preserve"> PAGEREF _Toc207632830 \h </w:instrText>
         </w:r>
         <w:r>
           <w:rPr>
@@ -257,7 +257,7 @@
           <w14:ligatures w14:val="standardContextual"/>
         </w:rPr>
       </w:pPr>
-      <w:hyperlink w:anchor="_Toc207021693" w:history="1">
+      <w:hyperlink w:anchor="_Toc207632831" w:history="1">
         <w:r>
           <w:rPr>
             <w:rStyle w:val="Lienhypertexte"/>
@@ -303,7 +303,7 @@
             <w:noProof/>
             <w:webHidden/>
           </w:rPr>
-          <w:instrText xml:space="preserve"> PAGEREF _Toc207021693 \h </w:instrText>
+          <w:instrText xml:space="preserve"> PAGEREF _Toc207632831 \h </w:instrText>
         </w:r>
         <w:r>
           <w:rPr>
@@ -353,14 +353,112 @@
           <w14:ligatures w14:val="standardContextual"/>
         </w:rPr>
       </w:pPr>
-      <w:hyperlink w:anchor="_Toc207021694" w:history="1">
+      <w:hyperlink w:anchor="_Toc207632832" w:history="1">
+        <w:r>
+          <w:rPr>
+            <w:rStyle w:val="Lienhypertexte"/>
+            <w:noProof/>
+          </w:rPr>
+          <w:t>2</w:t>
+        </w:r>
+        <w:r>
+          <w:rPr>
+            <w:rFonts w:eastAsiaTheme="minorEastAsia" w:cstheme="minorBidi"/>
+            <w:b w:val="0"/>
+            <w:bCs w:val="0"/>
+            <w:caps w:val="0"/>
+            <w:noProof/>
+            <w:kern w:val="2"/>
+            <w:sz w:val="24"/>
+            <w:szCs w:val="24"/>
+            <w14:ligatures w14:val="standardContextual"/>
+          </w:rPr>
+          <w:tab/>
+        </w:r>
+        <w:r>
+          <w:rPr>
+            <w:rStyle w:val="Lienhypertexte"/>
+            <w:noProof/>
+          </w:rPr>
+          <w:t>User Stories - Planning</w:t>
+        </w:r>
+        <w:r>
+          <w:rPr>
+            <w:noProof/>
+            <w:webHidden/>
+          </w:rPr>
+          <w:tab/>
+        </w:r>
+        <w:r>
+          <w:rPr>
+            <w:noProof/>
+            <w:webHidden/>
+          </w:rPr>
+          <w:fldChar w:fldCharType="begin"/>
+        </w:r>
+        <w:r>
+          <w:rPr>
+            <w:noProof/>
+            <w:webHidden/>
+          </w:rPr>
+          <w:instrText xml:space="preserve"> PAGEREF _Toc207632832 \h </w:instrText>
+        </w:r>
+        <w:r>
+          <w:rPr>
+            <w:noProof/>
+            <w:webHidden/>
+          </w:rPr>
+        </w:r>
+        <w:r>
+          <w:rPr>
+            <w:noProof/>
+            <w:webHidden/>
+          </w:rPr>
+          <w:fldChar w:fldCharType="separate"/>
+        </w:r>
+        <w:r>
+          <w:rPr>
+            <w:noProof/>
+            <w:webHidden/>
+          </w:rPr>
+          <w:t>3</w:t>
+        </w:r>
+        <w:r>
+          <w:rPr>
+            <w:noProof/>
+            <w:webHidden/>
+          </w:rPr>
+          <w:fldChar w:fldCharType="end"/>
+        </w:r>
+      </w:hyperlink>
+    </w:p>
+    <w:p>
+      <w:pPr>
+        <w:pStyle w:val="TM10"/>
+        <w:tabs>
+          <w:tab w:val="left" w:pos="400"/>
+          <w:tab w:val="right" w:leader="dot" w:pos="9060"/>
+        </w:tabs>
+        <w:rPr>
+          <w:rFonts w:eastAsiaTheme="minorEastAsia" w:cstheme="minorBidi"/>
+          <w:b w:val="0"/>
+          <w:bCs w:val="0"/>
+          <w:caps w:val="0"/>
+          <w:noProof/>
+          <w:kern w:val="2"/>
+          <w:sz w:val="24"/>
+          <w:szCs w:val="24"/>
+          <w14:ligatures w14:val="standardContextual"/>
+        </w:rPr>
+      </w:pPr>
+      <w:hyperlink w:anchor="_Toc207632833" w:history="1">
         <w:r>
           <w:rPr>
             <w:rStyle w:val="Lienhypertexte"/>
             <w:noProof/>
             <w:lang w:val="en-US"/>
           </w:rPr>
-          <w:t>2</w:t>
+          <w:t>3</w:t>
         </w:r>
         <w:r>
           <w:rPr>
@@ -403,7 +501,7 @@
             <w:noProof/>
             <w:webHidden/>
           </w:rPr>
-          <w:instrText xml:space="preserve"> PAGEREF _Toc207021694 \h </w:instrText>
+          <w:instrText xml:space="preserve"> PAGEREF _Toc207632833 \h </w:instrText>
         </w:r>
         <w:r>
           <w:rPr>
@@ -423,7 +521,7 @@
             <w:noProof/>
             <w:webHidden/>
           </w:rPr>
-          <w:t>3</w:t>
+          <w:t>4</w:t>
         </w:r>
         <w:r>
           <w:rPr>
@@ -451,13 +549,13 @@
           <w14:ligatures w14:val="standardContextual"/>
         </w:rPr>
       </w:pPr>
-      <w:hyperlink w:anchor="_Toc207021695" w:history="1">
+      <w:hyperlink w:anchor="_Toc207632834" w:history="1">
         <w:r>
           <w:rPr>
             <w:rStyle w:val="Lienhypertexte"/>
             <w:noProof/>
           </w:rPr>
-          <w:t>2.1</w:t>
+          <w:t>3.1</w:t>
         </w:r>
         <w:r>
           <w:rPr>
@@ -497,7 +595,7 @@
             <w:noProof/>
             <w:webHidden/>
           </w:rPr>
-          <w:instrText xml:space="preserve"> PAGEREF _Toc207021695 \h </w:instrText>
+          <w:instrText xml:space="preserve"> PAGEREF _Toc207632834 \h </w:instrText>
         </w:r>
         <w:r>
           <w:rPr>
@@ -517,7 +615,7 @@
             <w:noProof/>
             <w:webHidden/>
           </w:rPr>
-          <w:t>3</w:t>
+          <w:t>4</w:t>
         </w:r>
         <w:r>
           <w:rPr>
@@ -582,7 +680,7 @@
       <w:pPr>
         <w:pStyle w:val="Titre1"/>
       </w:pPr>
-      <w:bookmarkStart w:id="1" w:name="_Toc207021692"/>
+      <w:bookmarkStart w:id="1" w:name="_Toc207632830"/>
       <w:r>
         <w:lastRenderedPageBreak/>
         <w:t>Introduction</w:t>
@@ -602,11 +700,14 @@
       <w:pPr>
         <w:pStyle w:val="Titre2"/>
       </w:pPr>
-      <w:bookmarkStart w:id="2" w:name="_Toc207021693"/>
+      <w:bookmarkStart w:id="2" w:name="_Toc207632831"/>
       <w:r>
         <w:t>Objectif</w:t>
       </w:r>
       <w:bookmarkEnd w:id="2"/>
+      <w:r>
+        <w:t xml:space="preserve"> produit</w:t>
+      </w:r>
     </w:p>
     <w:p>
       <w:pPr>
@@ -661,13 +762,43 @@
     </w:p>
     <w:p>
       <w:pPr>
+        <w:pStyle w:val="Titre2"/>
+      </w:pPr>
+      <w:r>
+        <w:t xml:space="preserve">Objectif </w:t>
+      </w:r>
+      <w:r>
+        <w:t>pédagogique</w:t>
+      </w:r>
+    </w:p>
+    <w:p>
+      <w:pPr>
+        <w:pStyle w:val="Retraitcorpsdetexte"/>
+      </w:pPr>
+      <w:r>
+        <w:t xml:space="preserve">Le but est de s’améliorer à utiliser la librairie LINQ, d’utiliser Scottplot comme librairie </w:t>
+      </w:r>
+      <w:r>
+        <w:t>de traçage libre et open-source pour .NET</w:t>
+      </w:r>
+      <w:r>
+        <w:t>.</w:t>
+      </w:r>
+      <w:r>
+        <w:t xml:space="preserve"> et de remplir les critères des user stories.</w:t>
+      </w:r>
+    </w:p>
+    <w:p>
+      <w:pPr>
+        <w:pStyle w:val="Retraitcorpsdetexte"/>
+      </w:pPr>
+    </w:p>
+    <w:p>
+      <w:pPr>
         <w:pStyle w:val="Titre1"/>
       </w:pPr>
       <w:r>
-        <w:t>User Stories</w:t>
-      </w:r>
-      <w:r>
-        <w:t xml:space="preserve"> - Planning</w:t>
+        <w:t>Planification</w:t>
       </w:r>
     </w:p>
     <w:p>
@@ -909,6 +1040,7 @@
           <w:b/>
           <w:bCs/>
         </w:rPr>
+        <w:lastRenderedPageBreak/>
         <w:t>Critères d'acceptation</w:t>
       </w:r>
       <w:r>
@@ -919,11 +1051,6 @@
       </w:r>
       <w:r>
         <w:t>Après affichage d’une série (ex. température), les valeurs max et min sont indiquées sous le graphique ou sur le graphique avec des étiquettes.</w:t>
-      </w:r>
-    </w:p>
-    <w:p>
-      <w:r>
-        <w:br w:type="page"/>
       </w:r>
     </w:p>
     <w:p>
@@ -935,7 +1062,6 @@
         </w:numPr>
       </w:pPr>
       <w:r>
-        <w:lastRenderedPageBreak/>
         <w:t xml:space="preserve">27.10.25 - </w:t>
       </w:r>
       <w:r>
@@ -1015,8 +1141,30 @@
     </w:p>
     <w:p>
       <w:pPr>
+        <w:pStyle w:val="Titre1"/>
+      </w:pPr>
+      <w:r>
+        <w:t>Rapport de tests</w:t>
+      </w:r>
+    </w:p>
+    <w:p>
+      <w:pPr>
+        <w:pStyle w:val="Titre1"/>
+      </w:pPr>
+      <w:r>
+        <w:t>Usage de l’IA</w:t>
+      </w:r>
+    </w:p>
+    <w:p>
+      <w:pPr>
         <w:pStyle w:val="Corpsdetexte"/>
       </w:pPr>
+      <w:r>
+        <w:t>L’IA a été utilisée pour la génération des user stories</w:t>
+      </w:r>
+      <w:r>
+        <w:t>. La recherche d’une librairie de traçage adaptée à ce projet.</w:t>
+      </w:r>
     </w:p>
     <w:p>
       <w:pPr>
@@ -1025,7 +1173,7 @@
           <w:lang w:val="en-US"/>
         </w:rPr>
       </w:pPr>
-      <w:bookmarkStart w:id="3" w:name="_Toc207021694"/>
+      <w:bookmarkStart w:id="3" w:name="_Toc207632833"/>
       <w:r>
         <w:rPr>
           <w:lang w:val="en-US"/>
@@ -1038,7 +1186,7 @@
       <w:pPr>
         <w:pStyle w:val="Titre2"/>
       </w:pPr>
-      <w:bookmarkStart w:id="4" w:name="_Toc207021695"/>
+      <w:bookmarkStart w:id="4" w:name="_Toc207632834"/>
       <w:r>
         <w:t xml:space="preserve">Conclusion </w:t>
       </w:r>
@@ -1763,7 +1911,7 @@
         <v:path o:extrusionok="f" gradientshapeok="t" o:connecttype="rect"/>
         <o:lock v:ext="edit" aspectratio="t"/>
       </v:shapetype>
-      <v:shape id="_x0000_i1084" type="#_x0000_t75" style="width:11.3pt;height:11.3pt" o:bullet="t">
+      <v:shape id="_x0000_i1096" type="#_x0000_t75" style="width:11.3pt;height:11.3pt" o:bullet="t">
         <v:imagedata r:id="rId1" o:title="BD10263_"/>
       </v:shape>
     </w:pict>

</xml_diff>

<commit_message>
doc: mise à jour du rapport
</commit_message>
<xml_diff>
--- a/Doc/Christopher_Ristic_Rapport.docx
+++ b/Doc/Christopher_Ristic_Rapport.docx
@@ -161,7 +161,7 @@
         </w:rPr>
         <w:fldChar w:fldCharType="separate"/>
       </w:r>
-      <w:hyperlink w:anchor="_Toc207632830" w:history="1">
+      <w:hyperlink w:anchor="_Toc208233601" w:history="1">
         <w:r>
           <w:rPr>
             <w:rStyle w:val="Lienhypertexte"/>
@@ -209,7 +209,7 @@
             <w:noProof/>
             <w:webHidden/>
           </w:rPr>
-          <w:instrText xml:space="preserve"> PAGEREF _Toc207632830 \h </w:instrText>
+          <w:instrText xml:space="preserve"> PAGEREF _Toc208233601 \h </w:instrText>
         </w:r>
         <w:r>
           <w:rPr>
@@ -257,7 +257,7 @@
           <w14:ligatures w14:val="standardContextual"/>
         </w:rPr>
       </w:pPr>
-      <w:hyperlink w:anchor="_Toc207632831" w:history="1">
+      <w:hyperlink w:anchor="_Toc208233602" w:history="1">
         <w:r>
           <w:rPr>
             <w:rStyle w:val="Lienhypertexte"/>
@@ -282,7 +282,7 @@
             <w:rStyle w:val="Lienhypertexte"/>
             <w:noProof/>
           </w:rPr>
-          <w:t>Objectif</w:t>
+          <w:t>Objectif produit</w:t>
         </w:r>
         <w:r>
           <w:rPr>
@@ -303,7 +303,101 @@
             <w:noProof/>
             <w:webHidden/>
           </w:rPr>
-          <w:instrText xml:space="preserve"> PAGEREF _Toc207632831 \h </w:instrText>
+          <w:instrText xml:space="preserve"> PAGEREF _Toc208233602 \h </w:instrText>
+        </w:r>
+        <w:r>
+          <w:rPr>
+            <w:noProof/>
+            <w:webHidden/>
+          </w:rPr>
+        </w:r>
+        <w:r>
+          <w:rPr>
+            <w:noProof/>
+            <w:webHidden/>
+          </w:rPr>
+          <w:fldChar w:fldCharType="separate"/>
+        </w:r>
+        <w:r>
+          <w:rPr>
+            <w:noProof/>
+            <w:webHidden/>
+          </w:rPr>
+          <w:t>3</w:t>
+        </w:r>
+        <w:r>
+          <w:rPr>
+            <w:noProof/>
+            <w:webHidden/>
+          </w:rPr>
+          <w:fldChar w:fldCharType="end"/>
+        </w:r>
+      </w:hyperlink>
+    </w:p>
+    <w:p>
+      <w:pPr>
+        <w:pStyle w:val="TM2"/>
+        <w:tabs>
+          <w:tab w:val="left" w:pos="800"/>
+          <w:tab w:val="right" w:leader="dot" w:pos="9060"/>
+        </w:tabs>
+        <w:rPr>
+          <w:rFonts w:eastAsiaTheme="minorEastAsia" w:cstheme="minorBidi"/>
+          <w:smallCaps w:val="0"/>
+          <w:noProof/>
+          <w:kern w:val="2"/>
+          <w:sz w:val="24"/>
+          <w:szCs w:val="24"/>
+          <w14:ligatures w14:val="standardContextual"/>
+        </w:rPr>
+      </w:pPr>
+      <w:hyperlink w:anchor="_Toc208233603" w:history="1">
+        <w:r>
+          <w:rPr>
+            <w:rStyle w:val="Lienhypertexte"/>
+            <w:noProof/>
+          </w:rPr>
+          <w:t>1.2</w:t>
+        </w:r>
+        <w:r>
+          <w:rPr>
+            <w:rFonts w:eastAsiaTheme="minorEastAsia" w:cstheme="minorBidi"/>
+            <w:smallCaps w:val="0"/>
+            <w:noProof/>
+            <w:kern w:val="2"/>
+            <w:sz w:val="24"/>
+            <w:szCs w:val="24"/>
+            <w14:ligatures w14:val="standardContextual"/>
+          </w:rPr>
+          <w:tab/>
+        </w:r>
+        <w:r>
+          <w:rPr>
+            <w:rStyle w:val="Lienhypertexte"/>
+            <w:noProof/>
+          </w:rPr>
+          <w:t>Objectif pédagogique</w:t>
+        </w:r>
+        <w:r>
+          <w:rPr>
+            <w:noProof/>
+            <w:webHidden/>
+          </w:rPr>
+          <w:tab/>
+        </w:r>
+        <w:r>
+          <w:rPr>
+            <w:noProof/>
+            <w:webHidden/>
+          </w:rPr>
+          <w:fldChar w:fldCharType="begin"/>
+        </w:r>
+        <w:r>
+          <w:rPr>
+            <w:noProof/>
+            <w:webHidden/>
+          </w:rPr>
+          <w:instrText xml:space="preserve"> PAGEREF _Toc208233603 \h </w:instrText>
         </w:r>
         <w:r>
           <w:rPr>
@@ -353,7 +447,7 @@
           <w14:ligatures w14:val="standardContextual"/>
         </w:rPr>
       </w:pPr>
-      <w:hyperlink w:anchor="_Toc207632832" w:history="1">
+      <w:hyperlink w:anchor="_Toc208233604" w:history="1">
         <w:r>
           <w:rPr>
             <w:rStyle w:val="Lienhypertexte"/>
@@ -380,7 +474,7 @@
             <w:rStyle w:val="Lienhypertexte"/>
             <w:noProof/>
           </w:rPr>
-          <w:t>User Stories - Planning</w:t>
+          <w:t>Planification</w:t>
         </w:r>
         <w:r>
           <w:rPr>
@@ -401,7 +495,7 @@
             <w:noProof/>
             <w:webHidden/>
           </w:rPr>
-          <w:instrText xml:space="preserve"> PAGEREF _Toc207632832 \h </w:instrText>
+          <w:instrText xml:space="preserve"> PAGEREF _Toc208233604 \h </w:instrText>
         </w:r>
         <w:r>
           <w:rPr>
@@ -451,12 +545,11 @@
           <w14:ligatures w14:val="standardContextual"/>
         </w:rPr>
       </w:pPr>
-      <w:hyperlink w:anchor="_Toc207632833" w:history="1">
+      <w:hyperlink w:anchor="_Toc208233605" w:history="1">
         <w:r>
           <w:rPr>
             <w:rStyle w:val="Lienhypertexte"/>
             <w:noProof/>
-            <w:lang w:val="en-US"/>
           </w:rPr>
           <w:t>3</w:t>
         </w:r>
@@ -478,8 +571,401 @@
           <w:rPr>
             <w:rStyle w:val="Lienhypertexte"/>
             <w:noProof/>
+          </w:rPr>
+          <w:t>Maquette haute-fidélité</w:t>
+        </w:r>
+        <w:r>
+          <w:rPr>
+            <w:noProof/>
+            <w:webHidden/>
+          </w:rPr>
+          <w:tab/>
+        </w:r>
+        <w:r>
+          <w:rPr>
+            <w:noProof/>
+            <w:webHidden/>
+          </w:rPr>
+          <w:fldChar w:fldCharType="begin"/>
+        </w:r>
+        <w:r>
+          <w:rPr>
+            <w:noProof/>
+            <w:webHidden/>
+          </w:rPr>
+          <w:instrText xml:space="preserve"> PAGEREF _Toc208233605 \h </w:instrText>
+        </w:r>
+        <w:r>
+          <w:rPr>
+            <w:noProof/>
+            <w:webHidden/>
+          </w:rPr>
+        </w:r>
+        <w:r>
+          <w:rPr>
+            <w:noProof/>
+            <w:webHidden/>
+          </w:rPr>
+          <w:fldChar w:fldCharType="separate"/>
+        </w:r>
+        <w:r>
+          <w:rPr>
+            <w:noProof/>
+            <w:webHidden/>
+          </w:rPr>
+          <w:t>4</w:t>
+        </w:r>
+        <w:r>
+          <w:rPr>
+            <w:noProof/>
+            <w:webHidden/>
+          </w:rPr>
+          <w:fldChar w:fldCharType="end"/>
+        </w:r>
+      </w:hyperlink>
+    </w:p>
+    <w:p>
+      <w:pPr>
+        <w:pStyle w:val="TM10"/>
+        <w:tabs>
+          <w:tab w:val="left" w:pos="400"/>
+          <w:tab w:val="right" w:leader="dot" w:pos="9060"/>
+        </w:tabs>
+        <w:rPr>
+          <w:rFonts w:eastAsiaTheme="minorEastAsia" w:cstheme="minorBidi"/>
+          <w:b w:val="0"/>
+          <w:bCs w:val="0"/>
+          <w:caps w:val="0"/>
+          <w:noProof/>
+          <w:kern w:val="2"/>
+          <w:sz w:val="24"/>
+          <w:szCs w:val="24"/>
+          <w14:ligatures w14:val="standardContextual"/>
+        </w:rPr>
+      </w:pPr>
+      <w:hyperlink w:anchor="_Toc208233606" w:history="1">
+        <w:r>
+          <w:rPr>
+            <w:rStyle w:val="Lienhypertexte"/>
+            <w:noProof/>
+          </w:rPr>
+          <w:t>4</w:t>
+        </w:r>
+        <w:r>
+          <w:rPr>
+            <w:rFonts w:eastAsiaTheme="minorEastAsia" w:cstheme="minorBidi"/>
+            <w:b w:val="0"/>
+            <w:bCs w:val="0"/>
+            <w:caps w:val="0"/>
+            <w:noProof/>
+            <w:kern w:val="2"/>
+            <w:sz w:val="24"/>
+            <w:szCs w:val="24"/>
+            <w14:ligatures w14:val="standardContextual"/>
+          </w:rPr>
+          <w:tab/>
+        </w:r>
+        <w:r>
+          <w:rPr>
+            <w:rStyle w:val="Lienhypertexte"/>
+            <w:noProof/>
+          </w:rPr>
+          <w:t>Rapport de tests</w:t>
+        </w:r>
+        <w:r>
+          <w:rPr>
+            <w:noProof/>
+            <w:webHidden/>
+          </w:rPr>
+          <w:tab/>
+        </w:r>
+        <w:r>
+          <w:rPr>
+            <w:noProof/>
+            <w:webHidden/>
+          </w:rPr>
+          <w:fldChar w:fldCharType="begin"/>
+        </w:r>
+        <w:r>
+          <w:rPr>
+            <w:noProof/>
+            <w:webHidden/>
+          </w:rPr>
+          <w:instrText xml:space="preserve"> PAGEREF _Toc208233606 \h </w:instrText>
+        </w:r>
+        <w:r>
+          <w:rPr>
+            <w:noProof/>
+            <w:webHidden/>
+          </w:rPr>
+        </w:r>
+        <w:r>
+          <w:rPr>
+            <w:noProof/>
+            <w:webHidden/>
+          </w:rPr>
+          <w:fldChar w:fldCharType="separate"/>
+        </w:r>
+        <w:r>
+          <w:rPr>
+            <w:noProof/>
+            <w:webHidden/>
+          </w:rPr>
+          <w:t>5</w:t>
+        </w:r>
+        <w:r>
+          <w:rPr>
+            <w:noProof/>
+            <w:webHidden/>
+          </w:rPr>
+          <w:fldChar w:fldCharType="end"/>
+        </w:r>
+      </w:hyperlink>
+    </w:p>
+    <w:p>
+      <w:pPr>
+        <w:pStyle w:val="TM10"/>
+        <w:tabs>
+          <w:tab w:val="left" w:pos="400"/>
+          <w:tab w:val="right" w:leader="dot" w:pos="9060"/>
+        </w:tabs>
+        <w:rPr>
+          <w:rFonts w:eastAsiaTheme="minorEastAsia" w:cstheme="minorBidi"/>
+          <w:b w:val="0"/>
+          <w:bCs w:val="0"/>
+          <w:caps w:val="0"/>
+          <w:noProof/>
+          <w:kern w:val="2"/>
+          <w:sz w:val="24"/>
+          <w:szCs w:val="24"/>
+          <w14:ligatures w14:val="standardContextual"/>
+        </w:rPr>
+      </w:pPr>
+      <w:hyperlink w:anchor="_Toc208233607" w:history="1">
+        <w:r>
+          <w:rPr>
+            <w:rStyle w:val="Lienhypertexte"/>
+            <w:noProof/>
+          </w:rPr>
+          <w:t>5</w:t>
+        </w:r>
+        <w:r>
+          <w:rPr>
+            <w:rFonts w:eastAsiaTheme="minorEastAsia" w:cstheme="minorBidi"/>
+            <w:b w:val="0"/>
+            <w:bCs w:val="0"/>
+            <w:caps w:val="0"/>
+            <w:noProof/>
+            <w:kern w:val="2"/>
+            <w:sz w:val="24"/>
+            <w:szCs w:val="24"/>
+            <w14:ligatures w14:val="standardContextual"/>
+          </w:rPr>
+          <w:tab/>
+        </w:r>
+        <w:r>
+          <w:rPr>
+            <w:rStyle w:val="Lienhypertexte"/>
+            <w:noProof/>
+          </w:rPr>
+          <w:t>Journal de travail</w:t>
+        </w:r>
+        <w:r>
+          <w:rPr>
+            <w:noProof/>
+            <w:webHidden/>
+          </w:rPr>
+          <w:tab/>
+        </w:r>
+        <w:r>
+          <w:rPr>
+            <w:noProof/>
+            <w:webHidden/>
+          </w:rPr>
+          <w:fldChar w:fldCharType="begin"/>
+        </w:r>
+        <w:r>
+          <w:rPr>
+            <w:noProof/>
+            <w:webHidden/>
+          </w:rPr>
+          <w:instrText xml:space="preserve"> PAGEREF _Toc208233607 \h </w:instrText>
+        </w:r>
+        <w:r>
+          <w:rPr>
+            <w:noProof/>
+            <w:webHidden/>
+          </w:rPr>
+        </w:r>
+        <w:r>
+          <w:rPr>
+            <w:noProof/>
+            <w:webHidden/>
+          </w:rPr>
+          <w:fldChar w:fldCharType="separate"/>
+        </w:r>
+        <w:r>
+          <w:rPr>
+            <w:noProof/>
+            <w:webHidden/>
+          </w:rPr>
+          <w:t>5</w:t>
+        </w:r>
+        <w:r>
+          <w:rPr>
+            <w:noProof/>
+            <w:webHidden/>
+          </w:rPr>
+          <w:fldChar w:fldCharType="end"/>
+        </w:r>
+      </w:hyperlink>
+    </w:p>
+    <w:p>
+      <w:pPr>
+        <w:pStyle w:val="TM10"/>
+        <w:tabs>
+          <w:tab w:val="left" w:pos="400"/>
+          <w:tab w:val="right" w:leader="dot" w:pos="9060"/>
+        </w:tabs>
+        <w:rPr>
+          <w:rFonts w:eastAsiaTheme="minorEastAsia" w:cstheme="minorBidi"/>
+          <w:b w:val="0"/>
+          <w:bCs w:val="0"/>
+          <w:caps w:val="0"/>
+          <w:noProof/>
+          <w:kern w:val="2"/>
+          <w:sz w:val="24"/>
+          <w:szCs w:val="24"/>
+          <w14:ligatures w14:val="standardContextual"/>
+        </w:rPr>
+      </w:pPr>
+      <w:hyperlink w:anchor="_Toc208233608" w:history="1">
+        <w:r>
+          <w:rPr>
+            <w:rStyle w:val="Lienhypertexte"/>
+            <w:noProof/>
+          </w:rPr>
+          <w:t>6</w:t>
+        </w:r>
+        <w:r>
+          <w:rPr>
+            <w:rFonts w:eastAsiaTheme="minorEastAsia" w:cstheme="minorBidi"/>
+            <w:b w:val="0"/>
+            <w:bCs w:val="0"/>
+            <w:caps w:val="0"/>
+            <w:noProof/>
+            <w:kern w:val="2"/>
+            <w:sz w:val="24"/>
+            <w:szCs w:val="24"/>
+            <w14:ligatures w14:val="standardContextual"/>
+          </w:rPr>
+          <w:tab/>
+        </w:r>
+        <w:r>
+          <w:rPr>
+            <w:rStyle w:val="Lienhypertexte"/>
+            <w:noProof/>
+          </w:rPr>
+          <w:t>Usage de l’IA</w:t>
+        </w:r>
+        <w:r>
+          <w:rPr>
+            <w:noProof/>
+            <w:webHidden/>
+          </w:rPr>
+          <w:tab/>
+        </w:r>
+        <w:r>
+          <w:rPr>
+            <w:noProof/>
+            <w:webHidden/>
+          </w:rPr>
+          <w:fldChar w:fldCharType="begin"/>
+        </w:r>
+        <w:r>
+          <w:rPr>
+            <w:noProof/>
+            <w:webHidden/>
+          </w:rPr>
+          <w:instrText xml:space="preserve"> PAGEREF _Toc208233608 \h </w:instrText>
+        </w:r>
+        <w:r>
+          <w:rPr>
+            <w:noProof/>
+            <w:webHidden/>
+          </w:rPr>
+        </w:r>
+        <w:r>
+          <w:rPr>
+            <w:noProof/>
+            <w:webHidden/>
+          </w:rPr>
+          <w:fldChar w:fldCharType="separate"/>
+        </w:r>
+        <w:r>
+          <w:rPr>
+            <w:noProof/>
+            <w:webHidden/>
+          </w:rPr>
+          <w:t>6</w:t>
+        </w:r>
+        <w:r>
+          <w:rPr>
+            <w:noProof/>
+            <w:webHidden/>
+          </w:rPr>
+          <w:fldChar w:fldCharType="end"/>
+        </w:r>
+      </w:hyperlink>
+    </w:p>
+    <w:p>
+      <w:pPr>
+        <w:pStyle w:val="TM10"/>
+        <w:tabs>
+          <w:tab w:val="left" w:pos="400"/>
+          <w:tab w:val="right" w:leader="dot" w:pos="9060"/>
+        </w:tabs>
+        <w:rPr>
+          <w:rFonts w:eastAsiaTheme="minorEastAsia" w:cstheme="minorBidi"/>
+          <w:b w:val="0"/>
+          <w:bCs w:val="0"/>
+          <w:caps w:val="0"/>
+          <w:noProof/>
+          <w:kern w:val="2"/>
+          <w:sz w:val="24"/>
+          <w:szCs w:val="24"/>
+          <w14:ligatures w14:val="standardContextual"/>
+        </w:rPr>
+      </w:pPr>
+      <w:hyperlink w:anchor="_Toc208233609" w:history="1">
+        <w:r>
+          <w:rPr>
+            <w:rStyle w:val="Lienhypertexte"/>
+            <w:noProof/>
             <w:lang w:val="en-US"/>
           </w:rPr>
+          <w:t>7</w:t>
+        </w:r>
+        <w:r>
+          <w:rPr>
+            <w:rFonts w:eastAsiaTheme="minorEastAsia" w:cstheme="minorBidi"/>
+            <w:b w:val="0"/>
+            <w:bCs w:val="0"/>
+            <w:caps w:val="0"/>
+            <w:noProof/>
+            <w:kern w:val="2"/>
+            <w:sz w:val="24"/>
+            <w:szCs w:val="24"/>
+            <w14:ligatures w14:val="standardContextual"/>
+          </w:rPr>
+          <w:tab/>
+        </w:r>
+        <w:r>
+          <w:rPr>
+            <w:rStyle w:val="Lienhypertexte"/>
+            <w:noProof/>
+            <w:lang w:val="en-US"/>
+          </w:rPr>
           <w:t>Conclusion</w:t>
         </w:r>
         <w:r>
@@ -501,7 +987,7 @@
             <w:noProof/>
             <w:webHidden/>
           </w:rPr>
-          <w:instrText xml:space="preserve"> PAGEREF _Toc207632833 \h </w:instrText>
+          <w:instrText xml:space="preserve"> PAGEREF _Toc208233609 \h </w:instrText>
         </w:r>
         <w:r>
           <w:rPr>
@@ -521,7 +1007,7 @@
             <w:noProof/>
             <w:webHidden/>
           </w:rPr>
-          <w:t>4</w:t>
+          <w:t>6</w:t>
         </w:r>
         <w:r>
           <w:rPr>
@@ -549,13 +1035,13 @@
           <w14:ligatures w14:val="standardContextual"/>
         </w:rPr>
       </w:pPr>
-      <w:hyperlink w:anchor="_Toc207632834" w:history="1">
+      <w:hyperlink w:anchor="_Toc208233610" w:history="1">
         <w:r>
           <w:rPr>
             <w:rStyle w:val="Lienhypertexte"/>
             <w:noProof/>
           </w:rPr>
-          <w:t>3.1</w:t>
+          <w:t>7.1</w:t>
         </w:r>
         <w:r>
           <w:rPr>
@@ -595,7 +1081,7 @@
             <w:noProof/>
             <w:webHidden/>
           </w:rPr>
-          <w:instrText xml:space="preserve"> PAGEREF _Toc207632834 \h </w:instrText>
+          <w:instrText xml:space="preserve"> PAGEREF _Toc208233610 \h </w:instrText>
         </w:r>
         <w:r>
           <w:rPr>
@@ -615,7 +1101,7 @@
             <w:noProof/>
             <w:webHidden/>
           </w:rPr>
-          <w:t>4</w:t>
+          <w:t>6</w:t>
         </w:r>
         <w:r>
           <w:rPr>
@@ -680,7 +1166,7 @@
       <w:pPr>
         <w:pStyle w:val="Titre1"/>
       </w:pPr>
-      <w:bookmarkStart w:id="1" w:name="_Toc207632830"/>
+      <w:bookmarkStart w:id="1" w:name="_Toc208233601"/>
       <w:r>
         <w:lastRenderedPageBreak/>
         <w:t>Introduction</w:t>
@@ -695,19 +1181,22 @@
       <w:r>
         <w:t>Concevoir un logiciel pour afficher des graphiques sur des données</w:t>
       </w:r>
+      <w:r>
+        <w:t>.</w:t>
+      </w:r>
     </w:p>
     <w:p>
       <w:pPr>
         <w:pStyle w:val="Titre2"/>
       </w:pPr>
-      <w:bookmarkStart w:id="2" w:name="_Toc207632831"/>
+      <w:bookmarkStart w:id="2" w:name="_Toc208233602"/>
       <w:r>
         <w:t>Objectif</w:t>
       </w:r>
+      <w:r>
+        <w:t xml:space="preserve"> produit</w:t>
+      </w:r>
       <w:bookmarkEnd w:id="2"/>
-      <w:r>
-        <w:t xml:space="preserve"> produit</w:t>
-      </w:r>
     </w:p>
     <w:p>
       <w:pPr>
@@ -749,7 +1238,47 @@
         <w:pStyle w:val="Retraitcorpsdetexte"/>
       </w:pPr>
       <w:r>
-        <w:t xml:space="preserve">• Librairie graphique à choix (forms, maui, uno, wpf, fna, …) </w:t>
+        <w:t>• Librairie graphique à choix (</w:t>
+      </w:r>
+      <w:proofErr w:type="spellStart"/>
+      <w:r>
+        <w:t>forms</w:t>
+      </w:r>
+      <w:proofErr w:type="spellEnd"/>
+      <w:r>
+        <w:t xml:space="preserve">, </w:t>
+      </w:r>
+      <w:proofErr w:type="spellStart"/>
+      <w:r>
+        <w:t>maui</w:t>
+      </w:r>
+      <w:proofErr w:type="spellEnd"/>
+      <w:r>
+        <w:t xml:space="preserve">, </w:t>
+      </w:r>
+      <w:proofErr w:type="spellStart"/>
+      <w:r>
+        <w:t>uno</w:t>
+      </w:r>
+      <w:proofErr w:type="spellEnd"/>
+      <w:r>
+        <w:t xml:space="preserve">, </w:t>
+      </w:r>
+      <w:proofErr w:type="spellStart"/>
+      <w:r>
+        <w:t>wpf</w:t>
+      </w:r>
+      <w:proofErr w:type="spellEnd"/>
+      <w:r>
+        <w:t xml:space="preserve">, </w:t>
+      </w:r>
+      <w:proofErr w:type="spellStart"/>
+      <w:r>
+        <w:t>fna</w:t>
+      </w:r>
+      <w:proofErr w:type="spellEnd"/>
+      <w:r>
+        <w:t xml:space="preserve">, …) </w:t>
       </w:r>
     </w:p>
     <w:p>
@@ -764,25 +1293,29 @@
       <w:pPr>
         <w:pStyle w:val="Titre2"/>
       </w:pPr>
-      <w:r>
-        <w:t xml:space="preserve">Objectif </w:t>
-      </w:r>
-      <w:r>
-        <w:t>pédagogique</w:t>
-      </w:r>
+      <w:bookmarkStart w:id="3" w:name="_Toc208233603"/>
+      <w:r>
+        <w:t>Objectif pédagogique</w:t>
+      </w:r>
+      <w:bookmarkEnd w:id="3"/>
     </w:p>
     <w:p>
       <w:pPr>
         <w:pStyle w:val="Retraitcorpsdetexte"/>
       </w:pPr>
       <w:r>
-        <w:t xml:space="preserve">Le but est de s’améliorer à utiliser la librairie LINQ, d’utiliser Scottplot comme librairie </w:t>
+        <w:t xml:space="preserve">Le but est de s’améliorer à utiliser la librairie LINQ, d’utiliser </w:t>
+      </w:r>
+      <w:proofErr w:type="spellStart"/>
+      <w:r>
+        <w:t>Scottplot</w:t>
+      </w:r>
+      <w:proofErr w:type="spellEnd"/>
+      <w:r>
+        <w:t xml:space="preserve"> comme librairie </w:t>
       </w:r>
       <w:r>
         <w:t>de traçage libre et open-source pour .NET</w:t>
-      </w:r>
-      <w:r>
-        <w:t>.</w:t>
       </w:r>
       <w:r>
         <w:t xml:space="preserve"> et de remplir les critères des user stories.</w:t>
@@ -797,9 +1330,11 @@
       <w:pPr>
         <w:pStyle w:val="Titre1"/>
       </w:pPr>
+      <w:bookmarkStart w:id="4" w:name="_Toc208233604"/>
       <w:r>
         <w:t>Planification</w:t>
       </w:r>
+      <w:bookmarkEnd w:id="4"/>
     </w:p>
     <w:p>
       <w:pPr>
@@ -814,7 +1349,15 @@
         <w:t xml:space="preserve">08.09.25 - </w:t>
       </w:r>
       <w:r>
-        <w:t>En tant qu’utilisateur, je veux afficher une représentation graphique de plusieurs séries temporelles (time series) simultanément, afin de comparer différentes données météorologiques comme la température, les précipitations et l’humidité sur une même période.</w:t>
+        <w:t xml:space="preserve">En tant qu’utilisateur, je veux afficher une représentation graphique de plusieurs séries temporelles (time </w:t>
+      </w:r>
+      <w:proofErr w:type="spellStart"/>
+      <w:r>
+        <w:t>series</w:t>
+      </w:r>
+      <w:proofErr w:type="spellEnd"/>
+      <w:r>
+        <w:t>) simultanément, afin de comparer différentes données météorologiques comme la température, les précipitations et l’humidité sur une même période.</w:t>
       </w:r>
     </w:p>
     <w:p>
@@ -868,7 +1411,15 @@
         <w:t>Critères d'acceptation</w:t>
       </w:r>
       <w:r>
-        <w:t> : Voir les dates (jj-mm-aa)</w:t>
+        <w:t> : Voir les dates (jj-mm-</w:t>
+      </w:r>
+      <w:proofErr w:type="spellStart"/>
+      <w:r>
+        <w:t>aa</w:t>
+      </w:r>
+      <w:proofErr w:type="spellEnd"/>
+      <w:r>
+        <w:t>)</w:t>
       </w:r>
       <w:r>
         <w:t xml:space="preserve"> | plages de dates du 01.05 au 05.05</w:t>
@@ -962,10 +1513,7 @@
         <w:t> :</w:t>
       </w:r>
       <w:r>
-        <w:t xml:space="preserve"> </w:t>
-      </w:r>
-      <w:r>
-        <w:t>L’utilisateur peut basculer entre °C et °F depuis une option de l’interface, et le graphique est automatiquement mis à jour.</w:t>
+        <w:t xml:space="preserve"> L’utilisateur peut basculer entre °C et °F depuis une option de l’interface, et le graphique est automatiquement mis à jour.</w:t>
       </w:r>
     </w:p>
     <w:p>
@@ -1007,10 +1555,7 @@
         <w:t> :</w:t>
       </w:r>
       <w:r>
-        <w:t xml:space="preserve"> </w:t>
-      </w:r>
-      <w:r>
-        <w:t>Lorsque l’utilisateur sélectionne les précipitations comme type de données, le graphique utilise un affichage en barres au lieu de lignes continues.</w:t>
+        <w:t xml:space="preserve"> Lorsque l’utilisateur sélectionne les précipitations comme type de données, le graphique utilise un affichage en barres au lieu de lignes continues.</w:t>
       </w:r>
     </w:p>
     <w:p>
@@ -1047,10 +1592,7 @@
         <w:t> :</w:t>
       </w:r>
       <w:r>
-        <w:t xml:space="preserve"> </w:t>
-      </w:r>
-      <w:r>
-        <w:t>Après affichage d’une série (ex. température), les valeurs max et min sont indiquées sous le graphique ou sur le graphique avec des étiquettes.</w:t>
+        <w:t xml:space="preserve"> Après affichage d’une série (ex. température), les valeurs max et min sont indiquées sous le graphique ou sur le graphique avec des étiquettes.</w:t>
       </w:r>
     </w:p>
     <w:p>
@@ -1083,10 +1625,7 @@
         <w:t> :</w:t>
       </w:r>
       <w:r>
-        <w:t xml:space="preserve"> </w:t>
-      </w:r>
-      <w:r>
-        <w:t>L’utilisateur peut cliquer sur un bouton "Exporter" pour sauvegarder le graphique actuel au format PNG.</w:t>
+        <w:t xml:space="preserve"> L’utilisateur peut cliquer sur un bouton "Exporter" pour sauvegarder le graphique actuel au format PNG.</w:t>
       </w:r>
     </w:p>
     <w:p>
@@ -1099,13 +1638,16 @@
         <w:spacing w:line="276" w:lineRule="auto"/>
       </w:pPr>
       <w:r>
-        <w:t>27.10</w:t>
-      </w:r>
-      <w:r>
-        <w:t xml:space="preserve">.25 - </w:t>
-      </w:r>
-      <w:r>
-        <w:t>En tant qu’utilisateur, je veux avoir un mode pour afficher des fonctions météorologiques simulées ou théoriques, comme une variation sinusoidale de température ou une fonction personnalisée, en plus des séries temporelles réelles.</w:t>
+        <w:t xml:space="preserve">27.10.25 - </w:t>
+      </w:r>
+      <w:r>
+        <w:t xml:space="preserve">En tant qu’utilisateur, je veux avoir un mode pour afficher des fonctions météorologiques simulées ou théoriques, comme une variation </w:t>
+      </w:r>
+      <w:r>
+        <w:t>sinusoïdale</w:t>
+      </w:r>
+      <w:r>
+        <w:t xml:space="preserve"> de température ou une fonction personnalisée, en plus des séries temporelles réelles.</w:t>
       </w:r>
     </w:p>
     <w:p>
@@ -1143,17 +1685,424 @@
       <w:pPr>
         <w:pStyle w:val="Titre1"/>
       </w:pPr>
-      <w:r>
-        <w:t>Rapport de tests</w:t>
-      </w:r>
+      <w:bookmarkStart w:id="5" w:name="_Toc208233605"/>
+      <w:r>
+        <w:t>Maquette haute-fidélité</w:t>
+      </w:r>
+      <w:bookmarkEnd w:id="5"/>
     </w:p>
     <w:p>
       <w:pPr>
+        <w:pStyle w:val="Corpsdetexte"/>
+      </w:pPr>
+      <w:r>
+        <w:t xml:space="preserve">Pour les maquettes haute-fidélités, il faut respecter les user stories et intégrer les fonctionnalités demandées. </w:t>
+      </w:r>
+    </w:p>
+    <w:p>
+      <w:pPr>
+        <w:pStyle w:val="Corpsdetexte"/>
+      </w:pPr>
+      <w:r>
+        <w:t xml:space="preserve">La première maquette affiche </w:t>
+      </w:r>
+      <w:r>
+        <w:t xml:space="preserve">les points suivants : </w:t>
+      </w:r>
+    </w:p>
+    <w:p>
+      <w:pPr>
+        <w:pStyle w:val="Corpsdetexte"/>
+        <w:numPr>
+          <w:ilvl w:val="0"/>
+          <w:numId w:val="29"/>
+        </w:numPr>
+        <w:rPr>
+          <w:caps/>
+        </w:rPr>
+      </w:pPr>
+      <w:r>
+        <w:t>La</w:t>
+      </w:r>
+      <w:r>
+        <w:t xml:space="preserve"> température</w:t>
+      </w:r>
+      <w:r>
+        <w:t xml:space="preserve"> et autres </w:t>
+      </w:r>
+      <w:r>
+        <w:t>options mété</w:t>
+      </w:r>
+      <w:r>
+        <w:t>o</w:t>
+      </w:r>
+    </w:p>
+    <w:p>
+      <w:pPr>
+        <w:pStyle w:val="Corpsdetexte"/>
+        <w:numPr>
+          <w:ilvl w:val="0"/>
+          <w:numId w:val="29"/>
+        </w:numPr>
+        <w:rPr>
+          <w:caps/>
+        </w:rPr>
+      </w:pPr>
+      <w:r>
+        <w:t>Le</w:t>
+      </w:r>
+      <w:r>
+        <w:t xml:space="preserve"> </w:t>
+      </w:r>
+      <w:r>
+        <w:t xml:space="preserve">bouton import permet d’importer un fichier CSV </w:t>
+      </w:r>
+    </w:p>
+    <w:p>
+      <w:pPr>
+        <w:pStyle w:val="Corpsdetexte"/>
+        <w:numPr>
+          <w:ilvl w:val="0"/>
+          <w:numId w:val="29"/>
+        </w:numPr>
+        <w:rPr>
+          <w:caps/>
+        </w:rPr>
+      </w:pPr>
+      <w:r>
+        <w:t xml:space="preserve">Le bouton </w:t>
+      </w:r>
+      <w:r>
+        <w:t xml:space="preserve">export </w:t>
+      </w:r>
+      <w:r>
+        <w:t>permet d’exporter</w:t>
+      </w:r>
+      <w:r>
+        <w:t xml:space="preserve"> un PNG du graphique.</w:t>
+      </w:r>
+    </w:p>
+    <w:p>
+      <w:pPr>
+        <w:pStyle w:val="Corpsdetexte"/>
+        <w:numPr>
+          <w:ilvl w:val="0"/>
+          <w:numId w:val="29"/>
+        </w:numPr>
+        <w:rPr>
+          <w:caps/>
+        </w:rPr>
+      </w:pPr>
+      <w:r>
+        <w:drawing>
+          <wp:anchor distT="0" distB="0" distL="114300" distR="114300" simplePos="0" relativeHeight="251661312" behindDoc="0" locked="0" layoutInCell="1" allowOverlap="1" wp14:anchorId="5E2EB8D8" wp14:editId="0A47D887">
+            <wp:simplePos x="0" y="0"/>
+            <wp:positionH relativeFrom="margin">
+              <wp:posOffset>1228090</wp:posOffset>
+            </wp:positionH>
+            <wp:positionV relativeFrom="paragraph">
+              <wp:posOffset>252085</wp:posOffset>
+            </wp:positionV>
+            <wp:extent cx="3401695" cy="3173095"/>
+            <wp:effectExtent l="0" t="0" r="8255" b="8255"/>
+            <wp:wrapTopAndBottom/>
+            <wp:docPr id="365043142" name="Image 1"/>
+            <wp:cNvGraphicFramePr>
+              <a:graphicFrameLocks xmlns:a="http://schemas.openxmlformats.org/drawingml/2006/main" noChangeAspect="1"/>
+            </wp:cNvGraphicFramePr>
+            <a:graphic xmlns:a="http://schemas.openxmlformats.org/drawingml/2006/main">
+              <a:graphicData uri="http://schemas.openxmlformats.org/drawingml/2006/picture">
+                <pic:pic xmlns:pic="http://schemas.openxmlformats.org/drawingml/2006/picture">
+                  <pic:nvPicPr>
+                    <pic:cNvPr id="365043142" name=""/>
+                    <pic:cNvPicPr/>
+                  </pic:nvPicPr>
+                  <pic:blipFill>
+                    <a:blip r:embed="rId11">
+                      <a:extLst>
+                        <a:ext uri="{28A0092B-C50C-407E-A947-70E740481C1C}">
+                          <a14:useLocalDpi xmlns:a14="http://schemas.microsoft.com/office/drawing/2010/main" val="0"/>
+                        </a:ext>
+                      </a:extLst>
+                    </a:blip>
+                    <a:stretch>
+                      <a:fillRect/>
+                    </a:stretch>
+                  </pic:blipFill>
+                  <pic:spPr>
+                    <a:xfrm>
+                      <a:off x="0" y="0"/>
+                      <a:ext cx="3401695" cy="3173095"/>
+                    </a:xfrm>
+                    <a:prstGeom prst="rect">
+                      <a:avLst/>
+                    </a:prstGeom>
+                  </pic:spPr>
+                </pic:pic>
+              </a:graphicData>
+            </a:graphic>
+            <wp14:sizeRelH relativeFrom="margin">
+              <wp14:pctWidth>0</wp14:pctWidth>
+            </wp14:sizeRelH>
+            <wp14:sizeRelV relativeFrom="margin">
+              <wp14:pctHeight>0</wp14:pctHeight>
+            </wp14:sizeRelV>
+          </wp:anchor>
+        </w:drawing>
+      </w:r>
+      <w:r>
+        <w:t>Une info-bulle</w:t>
+      </w:r>
+      <w:r>
+        <w:t xml:space="preserve"> pour des détails</w:t>
+      </w:r>
+    </w:p>
+    <w:p>
+      <w:r>
+        <w:br w:type="page"/>
+      </w:r>
+    </w:p>
+    <w:p>
+      <w:pPr>
+        <w:pStyle w:val="Corpsdetexte"/>
+      </w:pPr>
+      <w:r>
+        <w:lastRenderedPageBreak/>
+        <w:t>La</w:t>
+      </w:r>
+      <w:r>
+        <w:t xml:space="preserve"> deuxième maquette affiche</w:t>
+      </w:r>
+      <w:r>
+        <w:t> :</w:t>
+      </w:r>
+    </w:p>
+    <w:p>
+      <w:pPr>
+        <w:pStyle w:val="Corpsdetexte"/>
+        <w:numPr>
+          <w:ilvl w:val="0"/>
+          <w:numId w:val="30"/>
+        </w:numPr>
+      </w:pPr>
+      <w:r>
+        <w:drawing>
+          <wp:anchor distT="0" distB="0" distL="114300" distR="114300" simplePos="0" relativeHeight="251662336" behindDoc="0" locked="0" layoutInCell="1" allowOverlap="1" wp14:anchorId="49CA4750" wp14:editId="08688608">
+            <wp:simplePos x="0" y="0"/>
+            <wp:positionH relativeFrom="column">
+              <wp:posOffset>1310469</wp:posOffset>
+            </wp:positionH>
+            <wp:positionV relativeFrom="paragraph">
+              <wp:posOffset>330485</wp:posOffset>
+            </wp:positionV>
+            <wp:extent cx="3118485" cy="2606040"/>
+            <wp:effectExtent l="0" t="0" r="5715" b="3810"/>
+            <wp:wrapTopAndBottom/>
+            <wp:docPr id="1982694172" name="Image 1"/>
+            <wp:cNvGraphicFramePr>
+              <a:graphicFrameLocks xmlns:a="http://schemas.openxmlformats.org/drawingml/2006/main" noChangeAspect="1"/>
+            </wp:cNvGraphicFramePr>
+            <a:graphic xmlns:a="http://schemas.openxmlformats.org/drawingml/2006/main">
+              <a:graphicData uri="http://schemas.openxmlformats.org/drawingml/2006/picture">
+                <pic:pic xmlns:pic="http://schemas.openxmlformats.org/drawingml/2006/picture">
+                  <pic:nvPicPr>
+                    <pic:cNvPr id="1982694172" name=""/>
+                    <pic:cNvPicPr/>
+                  </pic:nvPicPr>
+                  <pic:blipFill>
+                    <a:blip r:embed="rId12">
+                      <a:extLst>
+                        <a:ext uri="{28A0092B-C50C-407E-A947-70E740481C1C}">
+                          <a14:useLocalDpi xmlns:a14="http://schemas.microsoft.com/office/drawing/2010/main" val="0"/>
+                        </a:ext>
+                      </a:extLst>
+                    </a:blip>
+                    <a:stretch>
+                      <a:fillRect/>
+                    </a:stretch>
+                  </pic:blipFill>
+                  <pic:spPr>
+                    <a:xfrm>
+                      <a:off x="0" y="0"/>
+                      <a:ext cx="3118485" cy="2606040"/>
+                    </a:xfrm>
+                    <a:prstGeom prst="rect">
+                      <a:avLst/>
+                    </a:prstGeom>
+                  </pic:spPr>
+                </pic:pic>
+              </a:graphicData>
+            </a:graphic>
+            <wp14:sizeRelH relativeFrom="margin">
+              <wp14:pctWidth>0</wp14:pctWidth>
+            </wp14:sizeRelH>
+            <wp14:sizeRelV relativeFrom="margin">
+              <wp14:pctHeight>0</wp14:pctHeight>
+            </wp14:sizeRelV>
+          </wp:anchor>
+        </w:drawing>
+      </w:r>
+      <w:r>
+        <w:t>L</w:t>
+      </w:r>
+      <w:r>
+        <w:t>a précipitation avec des barres.</w:t>
+      </w:r>
+    </w:p>
+    <w:p>
+      <w:pPr>
+        <w:pStyle w:val="Corpsdetexte"/>
+      </w:pPr>
+    </w:p>
+    <w:p>
+      <w:pPr>
+        <w:pStyle w:val="Corpsdetexte"/>
+      </w:pPr>
+      <w:r>
+        <w:t>Puis la dernière montre</w:t>
+      </w:r>
+      <w:r>
+        <w:t> :</w:t>
+      </w:r>
+    </w:p>
+    <w:p>
+      <w:pPr>
+        <w:pStyle w:val="Corpsdetexte"/>
+        <w:numPr>
+          <w:ilvl w:val="0"/>
+          <w:numId w:val="30"/>
+        </w:numPr>
+      </w:pPr>
+      <w:r>
+        <w:drawing>
+          <wp:anchor distT="0" distB="0" distL="114300" distR="114300" simplePos="0" relativeHeight="251663360" behindDoc="0" locked="0" layoutInCell="1" allowOverlap="1" wp14:anchorId="52D13987" wp14:editId="4AD35757">
+            <wp:simplePos x="0" y="0"/>
+            <wp:positionH relativeFrom="column">
+              <wp:posOffset>1262219</wp:posOffset>
+            </wp:positionH>
+            <wp:positionV relativeFrom="paragraph">
+              <wp:posOffset>324485</wp:posOffset>
+            </wp:positionV>
+            <wp:extent cx="3200400" cy="2656205"/>
+            <wp:effectExtent l="0" t="0" r="0" b="0"/>
+            <wp:wrapTopAndBottom/>
+            <wp:docPr id="1480573158" name="Image 1"/>
+            <wp:cNvGraphicFramePr>
+              <a:graphicFrameLocks xmlns:a="http://schemas.openxmlformats.org/drawingml/2006/main" noChangeAspect="1"/>
+            </wp:cNvGraphicFramePr>
+            <a:graphic xmlns:a="http://schemas.openxmlformats.org/drawingml/2006/main">
+              <a:graphicData uri="http://schemas.openxmlformats.org/drawingml/2006/picture">
+                <pic:pic xmlns:pic="http://schemas.openxmlformats.org/drawingml/2006/picture">
+                  <pic:nvPicPr>
+                    <pic:cNvPr id="1480573158" name=""/>
+                    <pic:cNvPicPr/>
+                  </pic:nvPicPr>
+                  <pic:blipFill>
+                    <a:blip r:embed="rId13">
+                      <a:extLst>
+                        <a:ext uri="{28A0092B-C50C-407E-A947-70E740481C1C}">
+                          <a14:useLocalDpi xmlns:a14="http://schemas.microsoft.com/office/drawing/2010/main" val="0"/>
+                        </a:ext>
+                      </a:extLst>
+                    </a:blip>
+                    <a:stretch>
+                      <a:fillRect/>
+                    </a:stretch>
+                  </pic:blipFill>
+                  <pic:spPr>
+                    <a:xfrm>
+                      <a:off x="0" y="0"/>
+                      <a:ext cx="3200400" cy="2656205"/>
+                    </a:xfrm>
+                    <a:prstGeom prst="rect">
+                      <a:avLst/>
+                    </a:prstGeom>
+                  </pic:spPr>
+                </pic:pic>
+              </a:graphicData>
+            </a:graphic>
+            <wp14:sizeRelH relativeFrom="margin">
+              <wp14:pctWidth>0</wp14:pctWidth>
+            </wp14:sizeRelH>
+            <wp14:sizeRelV relativeFrom="margin">
+              <wp14:pctHeight>0</wp14:pctHeight>
+            </wp14:sizeRelV>
+          </wp:anchor>
+        </w:drawing>
+      </w:r>
+      <w:r>
+        <w:t>La f</w:t>
+      </w:r>
+      <w:r>
+        <w:t>onction qui permet d’affiche des expressions mathématique.</w:t>
+      </w:r>
+    </w:p>
+    <w:p>
+      <w:pPr>
+        <w:pStyle w:val="Corpsdetexte"/>
+      </w:pPr>
+    </w:p>
+    <w:p>
+      <w:pPr>
+        <w:pStyle w:val="Corpsdetexte"/>
+      </w:pPr>
+    </w:p>
+    <w:p>
+      <w:pPr>
         <w:pStyle w:val="Titre1"/>
       </w:pPr>
-      <w:r>
+      <w:bookmarkStart w:id="6" w:name="_Toc208233606"/>
+      <w:r>
+        <w:t>Rapport de tests</w:t>
+      </w:r>
+      <w:bookmarkEnd w:id="6"/>
+    </w:p>
+    <w:p>
+      <w:pPr>
+        <w:pStyle w:val="Titre1"/>
+      </w:pPr>
+      <w:bookmarkStart w:id="7" w:name="_Toc208233607"/>
+      <w:r>
+        <w:t>Journal de travail</w:t>
+      </w:r>
+      <w:bookmarkEnd w:id="7"/>
+    </w:p>
+    <w:p>
+      <w:pPr>
+        <w:pStyle w:val="Corpsdetexte"/>
+      </w:pPr>
+      <w:r>
+        <w:t xml:space="preserve">Lien vers le journal de travail : </w:t>
+      </w:r>
+    </w:p>
+    <w:p>
+      <w:pPr>
+        <w:pStyle w:val="Corpsdetexte"/>
+      </w:pPr>
+      <w:hyperlink r:id="rId14" w:history="1">
+        <w:r>
+          <w:rPr>
+            <w:rStyle w:val="Lienhypertexte"/>
+          </w:rPr>
+          <w:t>https://github.com/Chris0xdeadbeef/P_FUN/blob/main/Doc/Ristic-JournalDeTravail.xlsm</w:t>
+        </w:r>
+      </w:hyperlink>
+    </w:p>
+    <w:p>
+      <w:pPr>
+        <w:pStyle w:val="Corpsdetexte"/>
+      </w:pPr>
+    </w:p>
+    <w:p>
+      <w:pPr>
+        <w:pStyle w:val="Titre1"/>
+      </w:pPr>
+      <w:bookmarkStart w:id="8" w:name="_Toc208233608"/>
+      <w:r>
+        <w:lastRenderedPageBreak/>
         <w:t>Usage de l’IA</w:t>
       </w:r>
+      <w:bookmarkEnd w:id="8"/>
     </w:p>
     <w:p>
       <w:pPr>
@@ -1173,27 +2122,27 @@
           <w:lang w:val="en-US"/>
         </w:rPr>
       </w:pPr>
-      <w:bookmarkStart w:id="3" w:name="_Toc207632833"/>
+      <w:bookmarkStart w:id="9" w:name="_Toc208233609"/>
       <w:r>
         <w:rPr>
           <w:lang w:val="en-US"/>
         </w:rPr>
         <w:t>Conclusion</w:t>
       </w:r>
-      <w:bookmarkEnd w:id="3"/>
+      <w:bookmarkEnd w:id="9"/>
     </w:p>
     <w:p>
       <w:pPr>
         <w:pStyle w:val="Titre2"/>
       </w:pPr>
-      <w:bookmarkStart w:id="4" w:name="_Toc207632834"/>
+      <w:bookmarkStart w:id="10" w:name="_Toc208233610"/>
       <w:r>
         <w:t xml:space="preserve">Conclusion </w:t>
       </w:r>
       <w:r>
         <w:t>personnelle</w:t>
       </w:r>
-      <w:bookmarkEnd w:id="4"/>
+      <w:bookmarkEnd w:id="10"/>
     </w:p>
     <w:p>
       <w:pPr>
@@ -1210,8 +2159,8 @@
     </w:p>
     <w:p/>
     <w:sectPr>
-      <w:headerReference w:type="default" r:id="rId11"/>
-      <w:footerReference w:type="default" r:id="rId12"/>
+      <w:headerReference w:type="default" r:id="rId15"/>
+      <w:footerReference w:type="default" r:id="rId16"/>
       <w:pgSz w:w="11906" w:h="16838" w:code="9"/>
       <w:pgMar w:top="1418" w:right="1418" w:bottom="1418" w:left="1418" w:header="709" w:footer="709" w:gutter="0"/>
       <w:cols w:space="708"/>
@@ -1639,12 +2588,21 @@
               <w:szCs w:val="16"/>
             </w:rPr>
           </w:pPr>
+          <w:proofErr w:type="gramStart"/>
           <w:r>
             <w:rPr>
               <w:rFonts w:cs="Arial"/>
               <w:szCs w:val="16"/>
             </w:rPr>
-            <w:t xml:space="preserve">Version: </w:t>
+            <w:t>Version:</w:t>
+          </w:r>
+          <w:proofErr w:type="gramEnd"/>
+          <w:r>
+            <w:rPr>
+              <w:rFonts w:cs="Arial"/>
+              <w:szCs w:val="16"/>
+            </w:rPr>
+            <w:t xml:space="preserve"> </w:t>
           </w:r>
           <w:fldSimple w:instr="REVNUM   \* MERGEFORMAT">
             <w:r>
@@ -1690,7 +2648,7 @@
               <w:noProof/>
               <w:szCs w:val="16"/>
             </w:rPr>
-            <w:t>25.08.2025 15:41</w:t>
+            <w:t>01.09.2025 15:36</w:t>
           </w:r>
           <w:r>
             <w:rPr>
@@ -1911,7 +2869,7 @@
         <v:path o:extrusionok="f" gradientshapeok="t" o:connecttype="rect"/>
         <o:lock v:ext="edit" aspectratio="t"/>
       </v:shapetype>
-      <v:shape id="_x0000_i1096" type="#_x0000_t75" style="width:11.3pt;height:11.3pt" o:bullet="t">
+      <v:shape id="_x0000_i1055" type="#_x0000_t75" style="width:11.3pt;height:11.3pt" o:bullet="t">
         <v:imagedata r:id="rId1" o:title="BD10263_"/>
       </v:shape>
     </w:pict>
@@ -2761,6 +3719,119 @@
     </w:lvl>
   </w:abstractNum>
   <w:abstractNum w:abstractNumId="8" w15:restartNumberingAfterBreak="0">
+    <w:nsid w:val="10165D33"/>
+    <w:multiLevelType w:val="hybridMultilevel"/>
+    <w:tmpl w:val="D38085A2"/>
+    <w:lvl w:ilvl="0" w:tplc="100C0001">
+      <w:start w:val="1"/>
+      <w:numFmt w:val="bullet"/>
+      <w:lvlText w:val=""/>
+      <w:lvlJc w:val="left"/>
+      <w:pPr>
+        <w:ind w:left="1287" w:hanging="360"/>
+      </w:pPr>
+      <w:rPr>
+        <w:rFonts w:ascii="Symbol" w:hAnsi="Symbol" w:hint="default"/>
+      </w:rPr>
+    </w:lvl>
+    <w:lvl w:ilvl="1" w:tplc="100C0003" w:tentative="1">
+      <w:start w:val="1"/>
+      <w:numFmt w:val="bullet"/>
+      <w:lvlText w:val="o"/>
+      <w:lvlJc w:val="left"/>
+      <w:pPr>
+        <w:ind w:left="2007" w:hanging="360"/>
+      </w:pPr>
+      <w:rPr>
+        <w:rFonts w:ascii="Courier New" w:hAnsi="Courier New" w:cs="Courier New" w:hint="default"/>
+      </w:rPr>
+    </w:lvl>
+    <w:lvl w:ilvl="2" w:tplc="100C0005" w:tentative="1">
+      <w:start w:val="1"/>
+      <w:numFmt w:val="bullet"/>
+      <w:lvlText w:val=""/>
+      <w:lvlJc w:val="left"/>
+      <w:pPr>
+        <w:ind w:left="2727" w:hanging="360"/>
+      </w:pPr>
+      <w:rPr>
+        <w:rFonts w:ascii="Wingdings" w:hAnsi="Wingdings" w:hint="default"/>
+      </w:rPr>
+    </w:lvl>
+    <w:lvl w:ilvl="3" w:tplc="100C0001" w:tentative="1">
+      <w:start w:val="1"/>
+      <w:numFmt w:val="bullet"/>
+      <w:lvlText w:val=""/>
+      <w:lvlJc w:val="left"/>
+      <w:pPr>
+        <w:ind w:left="3447" w:hanging="360"/>
+      </w:pPr>
+      <w:rPr>
+        <w:rFonts w:ascii="Symbol" w:hAnsi="Symbol" w:hint="default"/>
+      </w:rPr>
+    </w:lvl>
+    <w:lvl w:ilvl="4" w:tplc="100C0003" w:tentative="1">
+      <w:start w:val="1"/>
+      <w:numFmt w:val="bullet"/>
+      <w:lvlText w:val="o"/>
+      <w:lvlJc w:val="left"/>
+      <w:pPr>
+        <w:ind w:left="4167" w:hanging="360"/>
+      </w:pPr>
+      <w:rPr>
+        <w:rFonts w:ascii="Courier New" w:hAnsi="Courier New" w:cs="Courier New" w:hint="default"/>
+      </w:rPr>
+    </w:lvl>
+    <w:lvl w:ilvl="5" w:tplc="100C0005" w:tentative="1">
+      <w:start w:val="1"/>
+      <w:numFmt w:val="bullet"/>
+      <w:lvlText w:val=""/>
+      <w:lvlJc w:val="left"/>
+      <w:pPr>
+        <w:ind w:left="4887" w:hanging="360"/>
+      </w:pPr>
+      <w:rPr>
+        <w:rFonts w:ascii="Wingdings" w:hAnsi="Wingdings" w:hint="default"/>
+      </w:rPr>
+    </w:lvl>
+    <w:lvl w:ilvl="6" w:tplc="100C0001" w:tentative="1">
+      <w:start w:val="1"/>
+      <w:numFmt w:val="bullet"/>
+      <w:lvlText w:val=""/>
+      <w:lvlJc w:val="left"/>
+      <w:pPr>
+        <w:ind w:left="5607" w:hanging="360"/>
+      </w:pPr>
+      <w:rPr>
+        <w:rFonts w:ascii="Symbol" w:hAnsi="Symbol" w:hint="default"/>
+      </w:rPr>
+    </w:lvl>
+    <w:lvl w:ilvl="7" w:tplc="100C0003" w:tentative="1">
+      <w:start w:val="1"/>
+      <w:numFmt w:val="bullet"/>
+      <w:lvlText w:val="o"/>
+      <w:lvlJc w:val="left"/>
+      <w:pPr>
+        <w:ind w:left="6327" w:hanging="360"/>
+      </w:pPr>
+      <w:rPr>
+        <w:rFonts w:ascii="Courier New" w:hAnsi="Courier New" w:cs="Courier New" w:hint="default"/>
+      </w:rPr>
+    </w:lvl>
+    <w:lvl w:ilvl="8" w:tplc="100C0005" w:tentative="1">
+      <w:start w:val="1"/>
+      <w:numFmt w:val="bullet"/>
+      <w:lvlText w:val=""/>
+      <w:lvlJc w:val="left"/>
+      <w:pPr>
+        <w:ind w:left="7047" w:hanging="360"/>
+      </w:pPr>
+      <w:rPr>
+        <w:rFonts w:ascii="Wingdings" w:hAnsi="Wingdings" w:hint="default"/>
+      </w:rPr>
+    </w:lvl>
+  </w:abstractNum>
+  <w:abstractNum w:abstractNumId="9" w15:restartNumberingAfterBreak="0">
     <w:nsid w:val="13AB381A"/>
     <w:multiLevelType w:val="hybridMultilevel"/>
     <w:tmpl w:val="B43857E8"/>
@@ -2903,7 +3974,7 @@
       </w:rPr>
     </w:lvl>
   </w:abstractNum>
-  <w:abstractNum w:abstractNumId="9" w15:restartNumberingAfterBreak="0">
+  <w:abstractNum w:abstractNumId="10" w15:restartNumberingAfterBreak="0">
     <w:nsid w:val="16D112EA"/>
     <w:multiLevelType w:val="hybridMultilevel"/>
     <w:tmpl w:val="92762C46"/>
@@ -3016,7 +4087,7 @@
       </w:rPr>
     </w:lvl>
   </w:abstractNum>
-  <w:abstractNum w:abstractNumId="10" w15:restartNumberingAfterBreak="0">
+  <w:abstractNum w:abstractNumId="11" w15:restartNumberingAfterBreak="0">
     <w:nsid w:val="177D3953"/>
     <w:multiLevelType w:val="hybridMultilevel"/>
     <w:tmpl w:val="CCCC54A8"/>
@@ -3129,7 +4200,7 @@
       </w:rPr>
     </w:lvl>
   </w:abstractNum>
-  <w:abstractNum w:abstractNumId="11" w15:restartNumberingAfterBreak="0">
+  <w:abstractNum w:abstractNumId="12" w15:restartNumberingAfterBreak="0">
     <w:nsid w:val="19D7146C"/>
     <w:multiLevelType w:val="hybridMultilevel"/>
     <w:tmpl w:val="C69254FC"/>
@@ -3242,7 +4313,7 @@
       </w:rPr>
     </w:lvl>
   </w:abstractNum>
-  <w:abstractNum w:abstractNumId="12" w15:restartNumberingAfterBreak="0">
+  <w:abstractNum w:abstractNumId="13" w15:restartNumberingAfterBreak="0">
     <w:nsid w:val="1F0947C1"/>
     <w:multiLevelType w:val="hybridMultilevel"/>
     <w:tmpl w:val="85AE0CF4"/>
@@ -3355,7 +4426,7 @@
       </w:rPr>
     </w:lvl>
   </w:abstractNum>
-  <w:abstractNum w:abstractNumId="13" w15:restartNumberingAfterBreak="0">
+  <w:abstractNum w:abstractNumId="14" w15:restartNumberingAfterBreak="0">
     <w:nsid w:val="1F204EA1"/>
     <w:multiLevelType w:val="hybridMultilevel"/>
     <w:tmpl w:val="55A288E6"/>
@@ -3468,7 +4539,7 @@
       </w:rPr>
     </w:lvl>
   </w:abstractNum>
-  <w:abstractNum w:abstractNumId="14" w15:restartNumberingAfterBreak="0">
+  <w:abstractNum w:abstractNumId="15" w15:restartNumberingAfterBreak="0">
     <w:nsid w:val="22251F49"/>
     <w:multiLevelType w:val="hybridMultilevel"/>
     <w:tmpl w:val="30FA40DC"/>
@@ -3581,7 +4652,7 @@
       </w:rPr>
     </w:lvl>
   </w:abstractNum>
-  <w:abstractNum w:abstractNumId="15" w15:restartNumberingAfterBreak="0">
+  <w:abstractNum w:abstractNumId="16" w15:restartNumberingAfterBreak="0">
     <w:nsid w:val="236814B4"/>
     <w:multiLevelType w:val="hybridMultilevel"/>
     <w:tmpl w:val="BA2C9FB6"/>
@@ -3693,7 +4764,7 @@
       </w:rPr>
     </w:lvl>
   </w:abstractNum>
-  <w:abstractNum w:abstractNumId="16" w15:restartNumberingAfterBreak="0">
+  <w:abstractNum w:abstractNumId="17" w15:restartNumberingAfterBreak="0">
     <w:nsid w:val="259C1772"/>
     <w:multiLevelType w:val="hybridMultilevel"/>
     <w:tmpl w:val="AA3C34E8"/>
@@ -3806,7 +4877,7 @@
       </w:rPr>
     </w:lvl>
   </w:abstractNum>
-  <w:abstractNum w:abstractNumId="17" w15:restartNumberingAfterBreak="0">
+  <w:abstractNum w:abstractNumId="18" w15:restartNumberingAfterBreak="0">
     <w:nsid w:val="2A8F67FD"/>
     <w:multiLevelType w:val="multilevel"/>
     <w:tmpl w:val="ED7C5D72"/>
@@ -3949,7 +5020,7 @@
       </w:rPr>
     </w:lvl>
   </w:abstractNum>
-  <w:abstractNum w:abstractNumId="18" w15:restartNumberingAfterBreak="0">
+  <w:abstractNum w:abstractNumId="19" w15:restartNumberingAfterBreak="0">
     <w:nsid w:val="33201776"/>
     <w:multiLevelType w:val="hybridMultilevel"/>
     <w:tmpl w:val="8062C7BA"/>
@@ -4062,7 +5133,7 @@
       </w:rPr>
     </w:lvl>
   </w:abstractNum>
-  <w:abstractNum w:abstractNumId="19" w15:restartNumberingAfterBreak="0">
+  <w:abstractNum w:abstractNumId="20" w15:restartNumberingAfterBreak="0">
     <w:nsid w:val="4C5F12DC"/>
     <w:multiLevelType w:val="hybridMultilevel"/>
     <w:tmpl w:val="E814F6EC"/>
@@ -4151,7 +5222,7 @@
       </w:pPr>
     </w:lvl>
   </w:abstractNum>
-  <w:abstractNum w:abstractNumId="20" w15:restartNumberingAfterBreak="0">
+  <w:abstractNum w:abstractNumId="21" w15:restartNumberingAfterBreak="0">
     <w:nsid w:val="4D657074"/>
     <w:multiLevelType w:val="hybridMultilevel"/>
     <w:tmpl w:val="E814F6EC"/>
@@ -4240,7 +5311,7 @@
       </w:pPr>
     </w:lvl>
   </w:abstractNum>
-  <w:abstractNum w:abstractNumId="21" w15:restartNumberingAfterBreak="0">
+  <w:abstractNum w:abstractNumId="22" w15:restartNumberingAfterBreak="0">
     <w:nsid w:val="51BF6503"/>
     <w:multiLevelType w:val="hybridMultilevel"/>
     <w:tmpl w:val="E89C3160"/>
@@ -4353,7 +5424,120 @@
       </w:rPr>
     </w:lvl>
   </w:abstractNum>
-  <w:abstractNum w:abstractNumId="22" w15:restartNumberingAfterBreak="0">
+  <w:abstractNum w:abstractNumId="23" w15:restartNumberingAfterBreak="0">
+    <w:nsid w:val="69EA79C8"/>
+    <w:multiLevelType w:val="hybridMultilevel"/>
+    <w:tmpl w:val="840C6278"/>
+    <w:lvl w:ilvl="0" w:tplc="100C0001">
+      <w:start w:val="1"/>
+      <w:numFmt w:val="bullet"/>
+      <w:lvlText w:val=""/>
+      <w:lvlJc w:val="left"/>
+      <w:pPr>
+        <w:ind w:left="1287" w:hanging="360"/>
+      </w:pPr>
+      <w:rPr>
+        <w:rFonts w:ascii="Symbol" w:hAnsi="Symbol" w:hint="default"/>
+      </w:rPr>
+    </w:lvl>
+    <w:lvl w:ilvl="1" w:tplc="100C0003" w:tentative="1">
+      <w:start w:val="1"/>
+      <w:numFmt w:val="bullet"/>
+      <w:lvlText w:val="o"/>
+      <w:lvlJc w:val="left"/>
+      <w:pPr>
+        <w:ind w:left="2007" w:hanging="360"/>
+      </w:pPr>
+      <w:rPr>
+        <w:rFonts w:ascii="Courier New" w:hAnsi="Courier New" w:cs="Courier New" w:hint="default"/>
+      </w:rPr>
+    </w:lvl>
+    <w:lvl w:ilvl="2" w:tplc="100C0005" w:tentative="1">
+      <w:start w:val="1"/>
+      <w:numFmt w:val="bullet"/>
+      <w:lvlText w:val=""/>
+      <w:lvlJc w:val="left"/>
+      <w:pPr>
+        <w:ind w:left="2727" w:hanging="360"/>
+      </w:pPr>
+      <w:rPr>
+        <w:rFonts w:ascii="Wingdings" w:hAnsi="Wingdings" w:hint="default"/>
+      </w:rPr>
+    </w:lvl>
+    <w:lvl w:ilvl="3" w:tplc="100C0001" w:tentative="1">
+      <w:start w:val="1"/>
+      <w:numFmt w:val="bullet"/>
+      <w:lvlText w:val=""/>
+      <w:lvlJc w:val="left"/>
+      <w:pPr>
+        <w:ind w:left="3447" w:hanging="360"/>
+      </w:pPr>
+      <w:rPr>
+        <w:rFonts w:ascii="Symbol" w:hAnsi="Symbol" w:hint="default"/>
+      </w:rPr>
+    </w:lvl>
+    <w:lvl w:ilvl="4" w:tplc="100C0003" w:tentative="1">
+      <w:start w:val="1"/>
+      <w:numFmt w:val="bullet"/>
+      <w:lvlText w:val="o"/>
+      <w:lvlJc w:val="left"/>
+      <w:pPr>
+        <w:ind w:left="4167" w:hanging="360"/>
+      </w:pPr>
+      <w:rPr>
+        <w:rFonts w:ascii="Courier New" w:hAnsi="Courier New" w:cs="Courier New" w:hint="default"/>
+      </w:rPr>
+    </w:lvl>
+    <w:lvl w:ilvl="5" w:tplc="100C0005" w:tentative="1">
+      <w:start w:val="1"/>
+      <w:numFmt w:val="bullet"/>
+      <w:lvlText w:val=""/>
+      <w:lvlJc w:val="left"/>
+      <w:pPr>
+        <w:ind w:left="4887" w:hanging="360"/>
+      </w:pPr>
+      <w:rPr>
+        <w:rFonts w:ascii="Wingdings" w:hAnsi="Wingdings" w:hint="default"/>
+      </w:rPr>
+    </w:lvl>
+    <w:lvl w:ilvl="6" w:tplc="100C0001" w:tentative="1">
+      <w:start w:val="1"/>
+      <w:numFmt w:val="bullet"/>
+      <w:lvlText w:val=""/>
+      <w:lvlJc w:val="left"/>
+      <w:pPr>
+        <w:ind w:left="5607" w:hanging="360"/>
+      </w:pPr>
+      <w:rPr>
+        <w:rFonts w:ascii="Symbol" w:hAnsi="Symbol" w:hint="default"/>
+      </w:rPr>
+    </w:lvl>
+    <w:lvl w:ilvl="7" w:tplc="100C0003" w:tentative="1">
+      <w:start w:val="1"/>
+      <w:numFmt w:val="bullet"/>
+      <w:lvlText w:val="o"/>
+      <w:lvlJc w:val="left"/>
+      <w:pPr>
+        <w:ind w:left="6327" w:hanging="360"/>
+      </w:pPr>
+      <w:rPr>
+        <w:rFonts w:ascii="Courier New" w:hAnsi="Courier New" w:cs="Courier New" w:hint="default"/>
+      </w:rPr>
+    </w:lvl>
+    <w:lvl w:ilvl="8" w:tplc="100C0005" w:tentative="1">
+      <w:start w:val="1"/>
+      <w:numFmt w:val="bullet"/>
+      <w:lvlText w:val=""/>
+      <w:lvlJc w:val="left"/>
+      <w:pPr>
+        <w:ind w:left="7047" w:hanging="360"/>
+      </w:pPr>
+      <w:rPr>
+        <w:rFonts w:ascii="Wingdings" w:hAnsi="Wingdings" w:hint="default"/>
+      </w:rPr>
+    </w:lvl>
+  </w:abstractNum>
+  <w:abstractNum w:abstractNumId="24" w15:restartNumberingAfterBreak="0">
     <w:nsid w:val="6A911C76"/>
     <w:multiLevelType w:val="hybridMultilevel"/>
     <w:tmpl w:val="38E4DC7A"/>
@@ -4466,7 +5650,7 @@
       </w:rPr>
     </w:lvl>
   </w:abstractNum>
-  <w:abstractNum w:abstractNumId="23" w15:restartNumberingAfterBreak="0">
+  <w:abstractNum w:abstractNumId="25" w15:restartNumberingAfterBreak="0">
     <w:nsid w:val="6B403BD3"/>
     <w:multiLevelType w:val="hybridMultilevel"/>
     <w:tmpl w:val="F09C15A4"/>
@@ -4555,7 +5739,7 @@
       </w:pPr>
     </w:lvl>
   </w:abstractNum>
-  <w:abstractNum w:abstractNumId="24" w15:restartNumberingAfterBreak="0">
+  <w:abstractNum w:abstractNumId="26" w15:restartNumberingAfterBreak="0">
     <w:nsid w:val="6C1B243C"/>
     <w:multiLevelType w:val="hybridMultilevel"/>
     <w:tmpl w:val="94C23E9C"/>
@@ -4668,7 +5852,7 @@
       </w:rPr>
     </w:lvl>
   </w:abstractNum>
-  <w:abstractNum w:abstractNumId="25" w15:restartNumberingAfterBreak="0">
+  <w:abstractNum w:abstractNumId="27" w15:restartNumberingAfterBreak="0">
     <w:nsid w:val="71C5703B"/>
     <w:multiLevelType w:val="hybridMultilevel"/>
     <w:tmpl w:val="067E87EC"/>
@@ -4781,7 +5965,7 @@
       </w:rPr>
     </w:lvl>
   </w:abstractNum>
-  <w:abstractNum w:abstractNumId="26" w15:restartNumberingAfterBreak="0">
+  <w:abstractNum w:abstractNumId="28" w15:restartNumberingAfterBreak="0">
     <w:nsid w:val="766557FE"/>
     <w:multiLevelType w:val="hybridMultilevel"/>
     <w:tmpl w:val="D0562798"/>
@@ -4897,85 +6081,91 @@
     <w:abstractNumId w:val="3"/>
   </w:num>
   <w:num w:numId="2" w16cid:durableId="1987196684">
-    <w:abstractNumId w:val="8"/>
+    <w:abstractNumId w:val="9"/>
   </w:num>
   <w:num w:numId="3" w16cid:durableId="1307664873">
     <w:abstractNumId w:val="6"/>
   </w:num>
   <w:num w:numId="4" w16cid:durableId="2143882369">
-    <w:abstractNumId w:val="17"/>
+    <w:abstractNumId w:val="18"/>
   </w:num>
   <w:num w:numId="5" w16cid:durableId="1619142651">
-    <w:abstractNumId w:val="24"/>
+    <w:abstractNumId w:val="26"/>
   </w:num>
   <w:num w:numId="6" w16cid:durableId="242450228">
     <w:abstractNumId w:val="5"/>
   </w:num>
   <w:num w:numId="7" w16cid:durableId="1179582995">
-    <w:abstractNumId w:val="16"/>
+    <w:abstractNumId w:val="17"/>
   </w:num>
   <w:num w:numId="8" w16cid:durableId="585727631">
-    <w:abstractNumId w:val="26"/>
+    <w:abstractNumId w:val="28"/>
   </w:num>
   <w:num w:numId="9" w16cid:durableId="178276623">
-    <w:abstractNumId w:val="23"/>
+    <w:abstractNumId w:val="25"/>
   </w:num>
   <w:num w:numId="10" w16cid:durableId="1614702467">
-    <w:abstractNumId w:val="18"/>
+    <w:abstractNumId w:val="19"/>
   </w:num>
   <w:num w:numId="11" w16cid:durableId="1452432826">
     <w:abstractNumId w:val="1"/>
   </w:num>
   <w:num w:numId="12" w16cid:durableId="1714770181">
-    <w:abstractNumId w:val="14"/>
+    <w:abstractNumId w:val="15"/>
   </w:num>
   <w:num w:numId="13" w16cid:durableId="1809740428">
     <w:abstractNumId w:val="4"/>
   </w:num>
   <w:num w:numId="14" w16cid:durableId="646710544">
-    <w:abstractNumId w:val="22"/>
+    <w:abstractNumId w:val="24"/>
   </w:num>
   <w:num w:numId="15" w16cid:durableId="1567718433">
-    <w:abstractNumId w:val="21"/>
+    <w:abstractNumId w:val="22"/>
   </w:num>
   <w:num w:numId="16" w16cid:durableId="1090542581">
     <w:abstractNumId w:val="7"/>
   </w:num>
   <w:num w:numId="17" w16cid:durableId="1792430899">
-    <w:abstractNumId w:val="9"/>
+    <w:abstractNumId w:val="10"/>
   </w:num>
   <w:num w:numId="18" w16cid:durableId="2143964855">
     <w:abstractNumId w:val="0"/>
   </w:num>
   <w:num w:numId="19" w16cid:durableId="1790472503">
-    <w:abstractNumId w:val="12"/>
+    <w:abstractNumId w:val="13"/>
   </w:num>
   <w:num w:numId="20" w16cid:durableId="1867983666">
-    <w:abstractNumId w:val="15"/>
+    <w:abstractNumId w:val="16"/>
   </w:num>
   <w:num w:numId="21" w16cid:durableId="729160367">
-    <w:abstractNumId w:val="17"/>
+    <w:abstractNumId w:val="18"/>
   </w:num>
   <w:num w:numId="22" w16cid:durableId="775291252">
-    <w:abstractNumId w:val="25"/>
+    <w:abstractNumId w:val="27"/>
   </w:num>
   <w:num w:numId="23" w16cid:durableId="1449816908">
     <w:abstractNumId w:val="2"/>
   </w:num>
   <w:num w:numId="24" w16cid:durableId="1312102608">
-    <w:abstractNumId w:val="10"/>
+    <w:abstractNumId w:val="11"/>
   </w:num>
   <w:num w:numId="25" w16cid:durableId="976106980">
-    <w:abstractNumId w:val="11"/>
+    <w:abstractNumId w:val="12"/>
   </w:num>
   <w:num w:numId="26" w16cid:durableId="1899785550">
-    <w:abstractNumId w:val="13"/>
+    <w:abstractNumId w:val="14"/>
   </w:num>
   <w:num w:numId="27" w16cid:durableId="1472481281">
-    <w:abstractNumId w:val="19"/>
+    <w:abstractNumId w:val="20"/>
   </w:num>
   <w:num w:numId="28" w16cid:durableId="1611862294">
-    <w:abstractNumId w:val="20"/>
+    <w:abstractNumId w:val="21"/>
+  </w:num>
+  <w:num w:numId="29" w16cid:durableId="655842195">
+    <w:abstractNumId w:val="23"/>
+  </w:num>
+  <w:num w:numId="30" w16cid:durableId="1605184548">
+    <w:abstractNumId w:val="8"/>
   </w:num>
   <w:numIdMacAtCleanup w:val="18"/>
 </w:numbering>
@@ -6522,49 +7712,6 @@
 </file>
 
 <file path=customXml/item1.xml><?xml version="1.0" encoding="utf-8"?>
-<b:Sources xmlns:b="http://schemas.openxmlformats.org/officeDocument/2006/bibliography" xmlns="http://schemas.openxmlformats.org/officeDocument/2006/bibliography" SelectedStyle="\APASixthEditionOfficeOnline.xsl" StyleName="APA" Version="6">
-  <b:Source>
-    <b:Tag>Espace_réservé1</b:Tag>
-    <b:SourceType>InternetSite</b:SourceType>
-    <b:Guid>{ADB4924E-1854-4B0D-9267-C80B677493CA}</b:Guid>
-    <b:Title>How to LOAD DATA setting default value NULL if column field is empty</b:Title>
-    <b:InternetSiteTitle>Stackoverflow</b:InternetSiteTitle>
-    <b:URL>https://stackoverflow.com/questions/58412117/how-to-load-data-setting-default-value-null-if-column-field-is-empty</b:URL>
-    <b:RefOrder>1</b:RefOrder>
-  </b:Source>
-  <b:Source>
-    <b:Tag>Eff</b:Tag>
-    <b:SourceType>InternetSite</b:SourceType>
-    <b:Guid>{F98D2991-5B0C-450A-8515-DE6B1431568F}</b:Guid>
-    <b:Title>Effectuer une sauvegarde différentielle ou incrémentielle</b:Title>
-    <b:InternetSiteTitle>dev.mysql.com</b:InternetSiteTitle>
-    <b:URL>https://dev.mysql.com/doc/mysql-enterprise-backup/8.0/en/mysqlbackup.incremental.html</b:URL>
-    <b:RefOrder>2</b:RefOrder>
-  </b:Source>
-</b:Sources>
-</file>
-
-<file path=customXml/item2.xml><?xml version="1.0" encoding="utf-8"?>
-<p:properties xmlns:p="http://schemas.microsoft.com/office/2006/metadata/properties" xmlns:xsi="http://www.w3.org/2001/XMLSchema-instance" xmlns:pc="http://schemas.microsoft.com/office/infopath/2007/PartnerControls">
-  <documentManagement>
-    <lcf76f155ced4ddcb4097134ff3c332f xmlns="b5cf4370-ac38-4b9e-9836-ef6f5df64f24">
-      <Terms xmlns="http://schemas.microsoft.com/office/infopath/2007/PartnerControls"/>
-    </lcf76f155ced4ddcb4097134ff3c332f>
-    <TaxCatchAll xmlns="eefa3612-053e-497a-ae76-8a76877f5e22" xsi:nil="true"/>
-  </documentManagement>
-</p:properties>
-</file>
-
-<file path=customXml/item3.xml><?xml version="1.0" encoding="utf-8"?>
-<?mso-contentType ?>
-<FormTemplates xmlns="http://schemas.microsoft.com/sharepoint/v3/contenttype/forms">
-  <Display>DocumentLibraryForm</Display>
-  <Edit>DocumentLibraryForm</Edit>
-  <New>DocumentLibraryForm</New>
-</FormTemplates>
-</file>
-
-<file path=customXml/item4.xml><?xml version="1.0" encoding="utf-8"?>
 <ct:contentTypeSchema xmlns:ct="http://schemas.microsoft.com/office/2006/metadata/contentType" xmlns:ma="http://schemas.microsoft.com/office/2006/metadata/properties/metaAttributes" ct:_="" ma:_="" ma:contentTypeName="Document" ma:contentTypeID="0x01010080C9F2488912074FB587B9AD9ADAE5BB" ma:contentTypeVersion="13" ma:contentTypeDescription="Crée un document." ma:contentTypeScope="" ma:versionID="98cb6024266d177b928872b226e6993e">
   <xsd:schema xmlns:xsd="http://www.w3.org/2001/XMLSchema" xmlns:xs="http://www.w3.org/2001/XMLSchema" xmlns:p="http://schemas.microsoft.com/office/2006/metadata/properties" xmlns:ns2="b5cf4370-ac38-4b9e-9836-ef6f5df64f24" xmlns:ns3="eefa3612-053e-497a-ae76-8a76877f5e22" targetNamespace="http://schemas.microsoft.com/office/2006/metadata/properties" ma:root="true" ma:fieldsID="005441ce51d7a2dcada4efd17c7a03e9" ns2:_="" ns3:_="">
     <xsd:import namespace="b5cf4370-ac38-4b9e-9836-ef6f5df64f24"/>
@@ -6771,34 +7918,50 @@
 </ct:contentTypeSchema>
 </file>
 
-<file path=customXml/itemProps1.xml><?xml version="1.0" encoding="utf-8"?>
-<ds:datastoreItem xmlns:ds="http://schemas.openxmlformats.org/officeDocument/2006/customXml" ds:itemID="{A507DE50-9571-420A-B97A-D696E6EB7C50}">
-  <ds:schemaRefs>
-    <ds:schemaRef ds:uri="http://schemas.openxmlformats.org/officeDocument/2006/bibliography"/>
-  </ds:schemaRefs>
-</ds:datastoreItem>
+<file path=customXml/item2.xml><?xml version="1.0" encoding="utf-8"?>
+<?mso-contentType ?>
+<FormTemplates xmlns="http://schemas.microsoft.com/sharepoint/v3/contenttype/forms">
+  <Display>DocumentLibraryForm</Display>
+  <Edit>DocumentLibraryForm</Edit>
+  <New>DocumentLibraryForm</New>
+</FormTemplates>
 </file>
 
-<file path=customXml/itemProps2.xml><?xml version="1.0" encoding="utf-8"?>
-<ds:datastoreItem xmlns:ds="http://schemas.openxmlformats.org/officeDocument/2006/customXml" ds:itemID="{4181FC95-92B5-446F-AE57-E4A44C8C450C}">
-  <ds:schemaRefs>
-    <ds:schemaRef ds:uri="http://schemas.microsoft.com/office/2006/metadata/properties"/>
-    <ds:schemaRef ds:uri="http://schemas.microsoft.com/office/infopath/2007/PartnerControls"/>
-    <ds:schemaRef ds:uri="b5cf4370-ac38-4b9e-9836-ef6f5df64f24"/>
-    <ds:schemaRef ds:uri="eefa3612-053e-497a-ae76-8a76877f5e22"/>
-  </ds:schemaRefs>
-</ds:datastoreItem>
+<file path=customXml/item3.xml><?xml version="1.0" encoding="utf-8"?>
+<p:properties xmlns:p="http://schemas.microsoft.com/office/2006/metadata/properties" xmlns:xsi="http://www.w3.org/2001/XMLSchema-instance" xmlns:pc="http://schemas.microsoft.com/office/infopath/2007/PartnerControls">
+  <documentManagement>
+    <lcf76f155ced4ddcb4097134ff3c332f xmlns="b5cf4370-ac38-4b9e-9836-ef6f5df64f24">
+      <Terms xmlns="http://schemas.microsoft.com/office/infopath/2007/PartnerControls"/>
+    </lcf76f155ced4ddcb4097134ff3c332f>
+    <TaxCatchAll xmlns="eefa3612-053e-497a-ae76-8a76877f5e22" xsi:nil="true"/>
+  </documentManagement>
+</p:properties>
 </file>
 
-<file path=customXml/itemProps3.xml><?xml version="1.0" encoding="utf-8"?>
-<ds:datastoreItem xmlns:ds="http://schemas.openxmlformats.org/officeDocument/2006/customXml" ds:itemID="{DF8E7934-3F3A-4F32-A7D4-1B248DBE707D}">
-  <ds:schemaRefs>
-    <ds:schemaRef ds:uri="http://schemas.microsoft.com/sharepoint/v3/contenttype/forms"/>
-  </ds:schemaRefs>
-</ds:datastoreItem>
+<file path=customXml/item4.xml><?xml version="1.0" encoding="utf-8"?>
+<b:Sources xmlns:b="http://schemas.openxmlformats.org/officeDocument/2006/bibliography" xmlns="http://schemas.openxmlformats.org/officeDocument/2006/bibliography" SelectedStyle="\APASixthEditionOfficeOnline.xsl" StyleName="APA" Version="6">
+  <b:Source>
+    <b:Tag>Espace_réservé1</b:Tag>
+    <b:SourceType>InternetSite</b:SourceType>
+    <b:Guid>{ADB4924E-1854-4B0D-9267-C80B677493CA}</b:Guid>
+    <b:Title>How to LOAD DATA setting default value NULL if column field is empty</b:Title>
+    <b:InternetSiteTitle>Stackoverflow</b:InternetSiteTitle>
+    <b:URL>https://stackoverflow.com/questions/58412117/how-to-load-data-setting-default-value-null-if-column-field-is-empty</b:URL>
+    <b:RefOrder>1</b:RefOrder>
+  </b:Source>
+  <b:Source>
+    <b:Tag>Eff</b:Tag>
+    <b:SourceType>InternetSite</b:SourceType>
+    <b:Guid>{F98D2991-5B0C-450A-8515-DE6B1431568F}</b:Guid>
+    <b:Title>Effectuer une sauvegarde différentielle ou incrémentielle</b:Title>
+    <b:InternetSiteTitle>dev.mysql.com</b:InternetSiteTitle>
+    <b:URL>https://dev.mysql.com/doc/mysql-enterprise-backup/8.0/en/mysqlbackup.incremental.html</b:URL>
+    <b:RefOrder>2</b:RefOrder>
+  </b:Source>
+</b:Sources>
 </file>
 
-<file path=customXml/itemProps4.xml><?xml version="1.0" encoding="utf-8"?>
+<file path=customXml/itemProps1.xml><?xml version="1.0" encoding="utf-8"?>
 <ds:datastoreItem xmlns:ds="http://schemas.openxmlformats.org/officeDocument/2006/customXml" ds:itemID="{FDA51230-EF27-4A68-A446-37F9E544E2A2}">
   <ds:schemaRefs>
     <ds:schemaRef ds:uri="http://schemas.microsoft.com/office/2006/metadata/contentType"/>
@@ -6815,4 +7978,31 @@
     <ds:schemaRef ds:uri="http://schemas.microsoft.com/internal/obd"/>
   </ds:schemaRefs>
 </ds:datastoreItem>
+</file>
+
+<file path=customXml/itemProps2.xml><?xml version="1.0" encoding="utf-8"?>
+<ds:datastoreItem xmlns:ds="http://schemas.openxmlformats.org/officeDocument/2006/customXml" ds:itemID="{DF8E7934-3F3A-4F32-A7D4-1B248DBE707D}">
+  <ds:schemaRefs>
+    <ds:schemaRef ds:uri="http://schemas.microsoft.com/sharepoint/v3/contenttype/forms"/>
+  </ds:schemaRefs>
+</ds:datastoreItem>
+</file>
+
+<file path=customXml/itemProps3.xml><?xml version="1.0" encoding="utf-8"?>
+<ds:datastoreItem xmlns:ds="http://schemas.openxmlformats.org/officeDocument/2006/customXml" ds:itemID="{4181FC95-92B5-446F-AE57-E4A44C8C450C}">
+  <ds:schemaRefs>
+    <ds:schemaRef ds:uri="http://schemas.microsoft.com/office/2006/metadata/properties"/>
+    <ds:schemaRef ds:uri="http://schemas.microsoft.com/office/infopath/2007/PartnerControls"/>
+    <ds:schemaRef ds:uri="b5cf4370-ac38-4b9e-9836-ef6f5df64f24"/>
+    <ds:schemaRef ds:uri="eefa3612-053e-497a-ae76-8a76877f5e22"/>
+  </ds:schemaRefs>
+</ds:datastoreItem>
+</file>
+
+<file path=customXml/itemProps4.xml><?xml version="1.0" encoding="utf-8"?>
+<ds:datastoreItem xmlns:ds="http://schemas.openxmlformats.org/officeDocument/2006/customXml" ds:itemID="{A507DE50-9571-420A-B97A-D696E6EB7C50}">
+  <ds:schemaRefs>
+    <ds:schemaRef ds:uri="http://schemas.openxmlformats.org/officeDocument/2006/bibliography"/>
+  </ds:schemaRefs>
+</ds:datastoreItem>
 </file>
</xml_diff>